<commit_message>
Actualizo plan de métricas
</commit_message>
<xml_diff>
--- a/Documentacion/Planificación/Planes/Plan de Métricas.docx
+++ b/Documentacion/Planificación/Planes/Plan de Métricas.docx
@@ -3,12 +3,10 @@
 <w:document xmlns:wpc="http://schemas.microsoft.com/office/word/2010/wordprocessingCanvas" xmlns:mc="http://schemas.openxmlformats.org/markup-compatibility/2006" xmlns:o="urn:schemas-microsoft-com:office:office" xmlns:r="http://schemas.openxmlformats.org/officeDocument/2006/relationships" xmlns:m="http://schemas.openxmlformats.org/officeDocument/2006/math" xmlns:v="urn:schemas-microsoft-com:vml" xmlns:wp14="http://schemas.microsoft.com/office/word/2010/wordprocessingDrawing" xmlns:wp="http://schemas.openxmlformats.org/drawingml/2006/wordprocessingDrawing" xmlns:w10="urn:schemas-microsoft-com:office:word" xmlns:w="http://schemas.openxmlformats.org/wordprocessingml/2006/main" xmlns:w14="http://schemas.microsoft.com/office/word/2010/wordml" xmlns:w15="http://schemas.microsoft.com/office/word/2012/wordml" xmlns:wpg="http://schemas.microsoft.com/office/word/2010/wordprocessingGroup" xmlns:wpi="http://schemas.microsoft.com/office/word/2010/wordprocessingInk" xmlns:wne="http://schemas.microsoft.com/office/word/2006/wordml" xmlns:wps="http://schemas.microsoft.com/office/word/2010/wordprocessingShape" mc:Ignorable="w14 w15 wp14">
   <w:body>
     <w:p>
-      <w:bookmarkStart w:id="0" w:name="_GoBack"/>
-      <w:bookmarkEnd w:id="0"/>
-      <w:r>
-        <w:rPr>
-          <w:noProof/>
-          <w:lang w:val="es-ES" w:eastAsia="es-ES"/>
+      <w:r>
+        <w:rPr>
+          <w:noProof/>
+          <w:lang w:val="es-AR" w:eastAsia="es-AR"/>
         </w:rPr>
         <mc:AlternateContent>
           <mc:Choice Requires="wpg">
@@ -268,7 +266,7 @@
           <w:r>
             <w:rPr>
               <w:noProof/>
-              <w:lang w:val="es-ES" w:eastAsia="es-ES"/>
+              <w:lang w:val="es-AR" w:eastAsia="es-AR"/>
             </w:rPr>
             <mc:AlternateContent>
               <mc:Choice Requires="wpg">
@@ -499,7 +497,7 @@
           <w:r>
             <w:rPr>
               <w:noProof/>
-              <w:lang w:val="es-ES" w:eastAsia="es-ES"/>
+              <w:lang w:val="es-AR" w:eastAsia="es-AR"/>
             </w:rPr>
             <mc:AlternateContent>
               <mc:Choice Requires="wpg">
@@ -956,7 +954,7 @@
           <w:r>
             <w:rPr>
               <w:noProof/>
-              <w:lang w:val="es-ES" w:eastAsia="es-ES"/>
+              <w:lang w:val="es-AR" w:eastAsia="es-AR"/>
             </w:rPr>
             <mc:AlternateContent>
               <mc:Choice Requires="wpg">
@@ -1160,7 +1158,25 @@
                                       <w:szCs w:val="24"/>
                                       <w:lang w:val="es-AR" w:eastAsia="es-ES"/>
                                     </w:rPr>
-                                    <w:t>Ing. Zohil, Julio</w:t>
+                                    <w:t xml:space="preserve">Ing. </w:t>
+                                  </w:r>
+                                  <w:proofErr w:type="spellStart"/>
+                                  <w:r>
+                                    <w:rPr>
+                                      <w:color w:val="F2F2F2" w:themeColor="background1" w:themeShade="F2"/>
+                                      <w:szCs w:val="24"/>
+                                      <w:lang w:val="es-AR" w:eastAsia="es-ES"/>
+                                    </w:rPr>
+                                    <w:t>Zohil</w:t>
+                                  </w:r>
+                                  <w:proofErr w:type="spellEnd"/>
+                                  <w:r>
+                                    <w:rPr>
+                                      <w:color w:val="F2F2F2" w:themeColor="background1" w:themeShade="F2"/>
+                                      <w:szCs w:val="24"/>
+                                      <w:lang w:val="es-AR" w:eastAsia="es-ES"/>
+                                    </w:rPr>
+                                    <w:t>, Julio</w:t>
                                   </w:r>
                                 </w:p>
                                 <w:p>
@@ -1178,7 +1194,25 @@
                                       <w:szCs w:val="24"/>
                                       <w:lang w:val="es-AR" w:eastAsia="es-ES"/>
                                     </w:rPr>
-                                    <w:t>Ing. Liberatori, Marcelo</w:t>
+                                    <w:t xml:space="preserve">Ing. </w:t>
+                                  </w:r>
+                                  <w:proofErr w:type="spellStart"/>
+                                  <w:r>
+                                    <w:rPr>
+                                      <w:color w:val="F2F2F2" w:themeColor="background1" w:themeShade="F2"/>
+                                      <w:szCs w:val="24"/>
+                                      <w:lang w:val="es-AR" w:eastAsia="es-ES"/>
+                                    </w:rPr>
+                                    <w:t>Liberatori</w:t>
+                                  </w:r>
+                                  <w:proofErr w:type="spellEnd"/>
+                                  <w:r>
+                                    <w:rPr>
+                                      <w:color w:val="F2F2F2" w:themeColor="background1" w:themeShade="F2"/>
+                                      <w:szCs w:val="24"/>
+                                      <w:lang w:val="es-AR" w:eastAsia="es-ES"/>
+                                    </w:rPr>
+                                    <w:t>, Marcelo</w:t>
                                   </w:r>
                                 </w:p>
                                 <w:p>
@@ -1277,13 +1311,41 @@
                                       <w:lang w:val="es-AR" w:eastAsia="es-ES"/>
                                     </w:rPr>
                                   </w:pPr>
+                                  <w:proofErr w:type="spellStart"/>
                                   <w:r>
                                     <w:rPr>
                                       <w:color w:val="F2F2F2" w:themeColor="background1" w:themeShade="F2"/>
                                       <w:szCs w:val="24"/>
                                       <w:lang w:val="es-AR" w:eastAsia="es-ES"/>
                                     </w:rPr>
-                                    <w:t xml:space="preserve">Allemand, Facundo leg. 58971 </w:t>
+                                    <w:t>Allemand</w:t>
+                                  </w:r>
+                                  <w:proofErr w:type="spellEnd"/>
+                                  <w:r>
+                                    <w:rPr>
+                                      <w:color w:val="F2F2F2" w:themeColor="background1" w:themeShade="F2"/>
+                                      <w:szCs w:val="24"/>
+                                      <w:lang w:val="es-AR" w:eastAsia="es-ES"/>
+                                    </w:rPr>
+                                    <w:t xml:space="preserve">, Facundo </w:t>
+                                  </w:r>
+                                  <w:proofErr w:type="spellStart"/>
+                                  <w:r>
+                                    <w:rPr>
+                                      <w:color w:val="F2F2F2" w:themeColor="background1" w:themeShade="F2"/>
+                                      <w:szCs w:val="24"/>
+                                      <w:lang w:val="es-AR" w:eastAsia="es-ES"/>
+                                    </w:rPr>
+                                    <w:t>leg</w:t>
+                                  </w:r>
+                                  <w:proofErr w:type="spellEnd"/>
+                                  <w:r>
+                                    <w:rPr>
+                                      <w:color w:val="F2F2F2" w:themeColor="background1" w:themeShade="F2"/>
+                                      <w:szCs w:val="24"/>
+                                      <w:lang w:val="es-AR" w:eastAsia="es-ES"/>
+                                    </w:rPr>
+                                    <w:t xml:space="preserve">. 58971 </w:t>
                                   </w:r>
                                 </w:p>
                                 <w:p>
@@ -1301,7 +1363,35 @@
                                       <w:szCs w:val="24"/>
                                       <w:lang w:val="es-AR" w:eastAsia="es-ES"/>
                                     </w:rPr>
-                                    <w:t>Herrera, Antonio  leg. 57824</w:t>
+                                    <w:t xml:space="preserve">Herrera, </w:t>
+                                  </w:r>
+                                  <w:proofErr w:type="gramStart"/>
+                                  <w:r>
+                                    <w:rPr>
+                                      <w:color w:val="F2F2F2" w:themeColor="background1" w:themeShade="F2"/>
+                                      <w:szCs w:val="24"/>
+                                      <w:lang w:val="es-AR" w:eastAsia="es-ES"/>
+                                    </w:rPr>
+                                    <w:t xml:space="preserve">Antonio  </w:t>
+                                  </w:r>
+                                  <w:proofErr w:type="spellStart"/>
+                                  <w:r>
+                                    <w:rPr>
+                                      <w:color w:val="F2F2F2" w:themeColor="background1" w:themeShade="F2"/>
+                                      <w:szCs w:val="24"/>
+                                      <w:lang w:val="es-AR" w:eastAsia="es-ES"/>
+                                    </w:rPr>
+                                    <w:t>leg</w:t>
+                                  </w:r>
+                                  <w:proofErr w:type="spellEnd"/>
+                                  <w:proofErr w:type="gramEnd"/>
+                                  <w:r>
+                                    <w:rPr>
+                                      <w:color w:val="F2F2F2" w:themeColor="background1" w:themeShade="F2"/>
+                                      <w:szCs w:val="24"/>
+                                      <w:lang w:val="es-AR" w:eastAsia="es-ES"/>
+                                    </w:rPr>
+                                    <w:t>. 57824</w:t>
                                   </w:r>
                                 </w:p>
                                 <w:p>
@@ -1319,7 +1409,25 @@
                                       <w:szCs w:val="24"/>
                                       <w:lang w:val="es-AR" w:eastAsia="es-ES"/>
                                     </w:rPr>
-                                    <w:t>Pedrosa, Paula Melania leg. 58822</w:t>
+                                    <w:t xml:space="preserve">Pedrosa, Paula Melania </w:t>
+                                  </w:r>
+                                  <w:proofErr w:type="spellStart"/>
+                                  <w:r>
+                                    <w:rPr>
+                                      <w:color w:val="F2F2F2" w:themeColor="background1" w:themeShade="F2"/>
+                                      <w:szCs w:val="24"/>
+                                      <w:lang w:val="es-AR" w:eastAsia="es-ES"/>
+                                    </w:rPr>
+                                    <w:t>leg</w:t>
+                                  </w:r>
+                                  <w:proofErr w:type="spellEnd"/>
+                                  <w:r>
+                                    <w:rPr>
+                                      <w:color w:val="F2F2F2" w:themeColor="background1" w:themeShade="F2"/>
+                                      <w:szCs w:val="24"/>
+                                      <w:lang w:val="es-AR" w:eastAsia="es-ES"/>
+                                    </w:rPr>
+                                    <w:t>. 58822</w:t>
                                   </w:r>
                                 </w:p>
                                 <w:p>
@@ -1337,7 +1445,25 @@
                                       <w:szCs w:val="24"/>
                                       <w:lang w:val="es-AR" w:eastAsia="es-ES"/>
                                     </w:rPr>
-                                    <w:t>Rojas Amaya, M. Florencia leg. 58577</w:t>
+                                    <w:t xml:space="preserve">Rojas Amaya, M. Florencia </w:t>
+                                  </w:r>
+                                  <w:proofErr w:type="spellStart"/>
+                                  <w:r>
+                                    <w:rPr>
+                                      <w:color w:val="F2F2F2" w:themeColor="background1" w:themeShade="F2"/>
+                                      <w:szCs w:val="24"/>
+                                      <w:lang w:val="es-AR" w:eastAsia="es-ES"/>
+                                    </w:rPr>
+                                    <w:t>leg</w:t>
+                                  </w:r>
+                                  <w:proofErr w:type="spellEnd"/>
+                                  <w:r>
+                                    <w:rPr>
+                                      <w:color w:val="F2F2F2" w:themeColor="background1" w:themeShade="F2"/>
+                                      <w:szCs w:val="24"/>
+                                      <w:lang w:val="es-AR" w:eastAsia="es-ES"/>
+                                    </w:rPr>
+                                    <w:t>. 58577</w:t>
                                   </w:r>
                                 </w:p>
                                 <w:p>
@@ -1442,7 +1568,25 @@
                                 <w:szCs w:val="24"/>
                                 <w:lang w:val="es-AR" w:eastAsia="es-ES"/>
                               </w:rPr>
-                              <w:t>Ing. Zohil, Julio</w:t>
+                              <w:t xml:space="preserve">Ing. </w:t>
+                            </w:r>
+                            <w:proofErr w:type="spellStart"/>
+                            <w:r>
+                              <w:rPr>
+                                <w:color w:val="F2F2F2" w:themeColor="background1" w:themeShade="F2"/>
+                                <w:szCs w:val="24"/>
+                                <w:lang w:val="es-AR" w:eastAsia="es-ES"/>
+                              </w:rPr>
+                              <w:t>Zohil</w:t>
+                            </w:r>
+                            <w:proofErr w:type="spellEnd"/>
+                            <w:r>
+                              <w:rPr>
+                                <w:color w:val="F2F2F2" w:themeColor="background1" w:themeShade="F2"/>
+                                <w:szCs w:val="24"/>
+                                <w:lang w:val="es-AR" w:eastAsia="es-ES"/>
+                              </w:rPr>
+                              <w:t>, Julio</w:t>
                             </w:r>
                           </w:p>
                           <w:p>
@@ -1460,7 +1604,25 @@
                                 <w:szCs w:val="24"/>
                                 <w:lang w:val="es-AR" w:eastAsia="es-ES"/>
                               </w:rPr>
-                              <w:t>Ing. Liberatori, Marcelo</w:t>
+                              <w:t xml:space="preserve">Ing. </w:t>
+                            </w:r>
+                            <w:proofErr w:type="spellStart"/>
+                            <w:r>
+                              <w:rPr>
+                                <w:color w:val="F2F2F2" w:themeColor="background1" w:themeShade="F2"/>
+                                <w:szCs w:val="24"/>
+                                <w:lang w:val="es-AR" w:eastAsia="es-ES"/>
+                              </w:rPr>
+                              <w:t>Liberatori</w:t>
+                            </w:r>
+                            <w:proofErr w:type="spellEnd"/>
+                            <w:r>
+                              <w:rPr>
+                                <w:color w:val="F2F2F2" w:themeColor="background1" w:themeShade="F2"/>
+                                <w:szCs w:val="24"/>
+                                <w:lang w:val="es-AR" w:eastAsia="es-ES"/>
+                              </w:rPr>
+                              <w:t>, Marcelo</w:t>
                             </w:r>
                           </w:p>
                           <w:p>
@@ -1523,13 +1685,41 @@
                                 <w:lang w:val="es-AR" w:eastAsia="es-ES"/>
                               </w:rPr>
                             </w:pPr>
+                            <w:proofErr w:type="spellStart"/>
                             <w:r>
                               <w:rPr>
                                 <w:color w:val="F2F2F2" w:themeColor="background1" w:themeShade="F2"/>
                                 <w:szCs w:val="24"/>
                                 <w:lang w:val="es-AR" w:eastAsia="es-ES"/>
                               </w:rPr>
-                              <w:t xml:space="preserve">Allemand, Facundo leg. 58971 </w:t>
+                              <w:t>Allemand</w:t>
+                            </w:r>
+                            <w:proofErr w:type="spellEnd"/>
+                            <w:r>
+                              <w:rPr>
+                                <w:color w:val="F2F2F2" w:themeColor="background1" w:themeShade="F2"/>
+                                <w:szCs w:val="24"/>
+                                <w:lang w:val="es-AR" w:eastAsia="es-ES"/>
+                              </w:rPr>
+                              <w:t xml:space="preserve">, Facundo </w:t>
+                            </w:r>
+                            <w:proofErr w:type="spellStart"/>
+                            <w:r>
+                              <w:rPr>
+                                <w:color w:val="F2F2F2" w:themeColor="background1" w:themeShade="F2"/>
+                                <w:szCs w:val="24"/>
+                                <w:lang w:val="es-AR" w:eastAsia="es-ES"/>
+                              </w:rPr>
+                              <w:t>leg</w:t>
+                            </w:r>
+                            <w:proofErr w:type="spellEnd"/>
+                            <w:r>
+                              <w:rPr>
+                                <w:color w:val="F2F2F2" w:themeColor="background1" w:themeShade="F2"/>
+                                <w:szCs w:val="24"/>
+                                <w:lang w:val="es-AR" w:eastAsia="es-ES"/>
+                              </w:rPr>
+                              <w:t xml:space="preserve">. 58971 </w:t>
                             </w:r>
                           </w:p>
                           <w:p>
@@ -1547,7 +1737,35 @@
                                 <w:szCs w:val="24"/>
                                 <w:lang w:val="es-AR" w:eastAsia="es-ES"/>
                               </w:rPr>
-                              <w:t>Herrera, Antonio  leg. 57824</w:t>
+                              <w:t xml:space="preserve">Herrera, </w:t>
+                            </w:r>
+                            <w:proofErr w:type="gramStart"/>
+                            <w:r>
+                              <w:rPr>
+                                <w:color w:val="F2F2F2" w:themeColor="background1" w:themeShade="F2"/>
+                                <w:szCs w:val="24"/>
+                                <w:lang w:val="es-AR" w:eastAsia="es-ES"/>
+                              </w:rPr>
+                              <w:t xml:space="preserve">Antonio  </w:t>
+                            </w:r>
+                            <w:proofErr w:type="spellStart"/>
+                            <w:r>
+                              <w:rPr>
+                                <w:color w:val="F2F2F2" w:themeColor="background1" w:themeShade="F2"/>
+                                <w:szCs w:val="24"/>
+                                <w:lang w:val="es-AR" w:eastAsia="es-ES"/>
+                              </w:rPr>
+                              <w:t>leg</w:t>
+                            </w:r>
+                            <w:proofErr w:type="spellEnd"/>
+                            <w:proofErr w:type="gramEnd"/>
+                            <w:r>
+                              <w:rPr>
+                                <w:color w:val="F2F2F2" w:themeColor="background1" w:themeShade="F2"/>
+                                <w:szCs w:val="24"/>
+                                <w:lang w:val="es-AR" w:eastAsia="es-ES"/>
+                              </w:rPr>
+                              <w:t>. 57824</w:t>
                             </w:r>
                           </w:p>
                           <w:p>
@@ -1565,7 +1783,25 @@
                                 <w:szCs w:val="24"/>
                                 <w:lang w:val="es-AR" w:eastAsia="es-ES"/>
                               </w:rPr>
-                              <w:t>Pedrosa, Paula Melania leg. 58822</w:t>
+                              <w:t xml:space="preserve">Pedrosa, Paula Melania </w:t>
+                            </w:r>
+                            <w:proofErr w:type="spellStart"/>
+                            <w:r>
+                              <w:rPr>
+                                <w:color w:val="F2F2F2" w:themeColor="background1" w:themeShade="F2"/>
+                                <w:szCs w:val="24"/>
+                                <w:lang w:val="es-AR" w:eastAsia="es-ES"/>
+                              </w:rPr>
+                              <w:t>leg</w:t>
+                            </w:r>
+                            <w:proofErr w:type="spellEnd"/>
+                            <w:r>
+                              <w:rPr>
+                                <w:color w:val="F2F2F2" w:themeColor="background1" w:themeShade="F2"/>
+                                <w:szCs w:val="24"/>
+                                <w:lang w:val="es-AR" w:eastAsia="es-ES"/>
+                              </w:rPr>
+                              <w:t>. 58822</w:t>
                             </w:r>
                           </w:p>
                           <w:p>
@@ -1583,7 +1819,25 @@
                                 <w:szCs w:val="24"/>
                                 <w:lang w:val="es-AR" w:eastAsia="es-ES"/>
                               </w:rPr>
-                              <w:t>Rojas Amaya, M. Florencia leg. 58577</w:t>
+                              <w:t xml:space="preserve">Rojas Amaya, M. Florencia </w:t>
+                            </w:r>
+                            <w:proofErr w:type="spellStart"/>
+                            <w:r>
+                              <w:rPr>
+                                <w:color w:val="F2F2F2" w:themeColor="background1" w:themeShade="F2"/>
+                                <w:szCs w:val="24"/>
+                                <w:lang w:val="es-AR" w:eastAsia="es-ES"/>
+                              </w:rPr>
+                              <w:t>leg</w:t>
+                            </w:r>
+                            <w:proofErr w:type="spellEnd"/>
+                            <w:r>
+                              <w:rPr>
+                                <w:color w:val="F2F2F2" w:themeColor="background1" w:themeShade="F2"/>
+                                <w:szCs w:val="24"/>
+                                <w:lang w:val="es-AR" w:eastAsia="es-ES"/>
+                              </w:rPr>
+                              <w:t>. 58577</w:t>
                             </w:r>
                           </w:p>
                           <w:p>
@@ -1620,7 +1874,7 @@
           <w:r>
             <w:rPr>
               <w:noProof/>
-              <w:lang w:val="es-ES" w:eastAsia="es-ES"/>
+              <w:lang w:val="es-AR" w:eastAsia="es-AR"/>
             </w:rPr>
             <mc:AlternateContent>
               <mc:Choice Requires="wpg">
@@ -1988,7 +2242,7 @@
           <w:r>
             <w:rPr>
               <w:noProof/>
-              <w:lang w:val="es-ES" w:eastAsia="es-ES"/>
+              <w:lang w:val="es-AR" w:eastAsia="es-AR"/>
             </w:rPr>
             <mc:AlternateContent>
               <mc:Choice Requires="wpg">
@@ -2264,8 +2518,20 @@
                                       <w:sz w:val="56"/>
                                       <w:lang w:val="es-AR"/>
                                     </w:rPr>
-                                    <w:t>Que Golazo!</w:t>
+                                    <w:t>Que Golazo</w:t>
                                   </w:r>
+                                  <w:proofErr w:type="gramStart"/>
+                                  <w:r>
+                                    <w:rPr>
+                                      <w:rFonts w:asciiTheme="majorHAnsi" w:hAnsiTheme="majorHAnsi"/>
+                                      <w:b/>
+                                      <w:color w:val="595959" w:themeColor="text1" w:themeTint="A6"/>
+                                      <w:sz w:val="56"/>
+                                      <w:lang w:val="es-AR"/>
+                                    </w:rPr>
+                                    <w:t>!</w:t>
+                                  </w:r>
+                                  <w:proofErr w:type="gramEnd"/>
                                 </w:p>
                                 <w:p>
                                   <w:pPr>
@@ -2480,8 +2746,20 @@
                                 <w:sz w:val="56"/>
                                 <w:lang w:val="es-AR"/>
                               </w:rPr>
-                              <w:t>Que Golazo!</w:t>
+                              <w:t>Que Golazo</w:t>
                             </w:r>
+                            <w:proofErr w:type="gramStart"/>
+                            <w:r>
+                              <w:rPr>
+                                <w:rFonts w:asciiTheme="majorHAnsi" w:hAnsiTheme="majorHAnsi"/>
+                                <w:b/>
+                                <w:color w:val="595959" w:themeColor="text1" w:themeTint="A6"/>
+                                <w:sz w:val="56"/>
+                                <w:lang w:val="es-AR"/>
+                              </w:rPr>
+                              <w:t>!</w:t>
+                            </w:r>
+                            <w:proofErr w:type="gramEnd"/>
                           </w:p>
                           <w:p>
                             <w:pPr>
@@ -2541,7 +2819,7 @@
           <w:r>
             <w:rPr>
               <w:noProof/>
-              <w:lang w:val="es-ES" w:eastAsia="es-ES"/>
+              <w:lang w:val="es-AR" w:eastAsia="es-AR"/>
             </w:rPr>
             <mc:AlternateContent>
               <mc:Choice Requires="wps">
@@ -3031,13 +3309,27 @@
               <w:rPr>
                 <w:lang w:val="es-ES"/>
               </w:rPr>
-              <w:t>alizaron las métricas a tomar: B</w:t>
-            </w:r>
-            <w:r>
-              <w:rPr>
-                <w:lang w:val="es-ES"/>
-              </w:rPr>
-              <w:t>urndown chart, velocidad, capacidad, porcentaje de casos de pruebas exitosos y líneas de código.</w:t>
+              <w:t xml:space="preserve">alizaron las métricas a tomar: </w:t>
+            </w:r>
+            <w:proofErr w:type="spellStart"/>
+            <w:r>
+              <w:rPr>
+                <w:lang w:val="es-ES"/>
+              </w:rPr>
+              <w:t>B</w:t>
+            </w:r>
+            <w:r>
+              <w:rPr>
+                <w:lang w:val="es-ES"/>
+              </w:rPr>
+              <w:t>urndown</w:t>
+            </w:r>
+            <w:proofErr w:type="spellEnd"/>
+            <w:r>
+              <w:rPr>
+                <w:lang w:val="es-ES"/>
+              </w:rPr>
+              <w:t xml:space="preserve"> chart, velocidad, capacidad, porcentaje de casos de pruebas exitosos y líneas de código.</w:t>
             </w:r>
           </w:p>
         </w:tc>
@@ -3121,13 +3413,41 @@
               <w:rPr>
                 <w:lang w:val="es-ES"/>
               </w:rPr>
-              <w:t xml:space="preserve"> de versión 1.1, falta agregar Release B</w:t>
-            </w:r>
-            <w:r>
-              <w:rPr>
-                <w:lang w:val="es-ES"/>
-              </w:rPr>
-              <w:t>urndown chart</w:t>
+              <w:t xml:space="preserve"> de versión 1.1, falta agregar </w:t>
+            </w:r>
+            <w:proofErr w:type="spellStart"/>
+            <w:r>
+              <w:rPr>
+                <w:lang w:val="es-ES"/>
+              </w:rPr>
+              <w:t>Release</w:t>
+            </w:r>
+            <w:proofErr w:type="spellEnd"/>
+            <w:r>
+              <w:rPr>
+                <w:lang w:val="es-ES"/>
+              </w:rPr>
+              <w:t xml:space="preserve"> </w:t>
+            </w:r>
+            <w:proofErr w:type="spellStart"/>
+            <w:r>
+              <w:rPr>
+                <w:lang w:val="es-ES"/>
+              </w:rPr>
+              <w:t>B</w:t>
+            </w:r>
+            <w:r>
+              <w:rPr>
+                <w:lang w:val="es-ES"/>
+              </w:rPr>
+              <w:t>urndown</w:t>
+            </w:r>
+            <w:proofErr w:type="spellEnd"/>
+            <w:r>
+              <w:rPr>
+                <w:lang w:val="es-ES"/>
+              </w:rPr>
+              <w:t xml:space="preserve"> chart</w:t>
             </w:r>
           </w:p>
         </w:tc>
@@ -3207,6 +3527,7 @@
               </w:rPr>
               <w:t xml:space="preserve">Corrección de versión 1.2, se completó reléase </w:t>
             </w:r>
+            <w:proofErr w:type="spellStart"/>
             <w:r>
               <w:rPr>
                 <w:lang w:val="es-ES"/>
@@ -3217,7 +3538,14 @@
               <w:rPr>
                 <w:lang w:val="es-ES"/>
               </w:rPr>
-              <w:t>urndown chart.</w:t>
+              <w:t>urndown</w:t>
+            </w:r>
+            <w:proofErr w:type="spellEnd"/>
+            <w:r>
+              <w:rPr>
+                <w:lang w:val="es-ES"/>
+              </w:rPr>
+              <w:t xml:space="preserve"> chart.</w:t>
             </w:r>
           </w:p>
         </w:tc>
@@ -3295,7 +3623,184 @@
               <w:rPr>
                 <w:lang w:val="es-ES"/>
               </w:rPr>
-              <w:t>Se eliminó la métrica de Cobertura de Líneas de Código de Unit Test</w:t>
+              <w:t xml:space="preserve">Se eliminó la métrica de Cobertura de Líneas de Código de </w:t>
+            </w:r>
+            <w:proofErr w:type="spellStart"/>
+            <w:r>
+              <w:rPr>
+                <w:lang w:val="es-ES"/>
+              </w:rPr>
+              <w:t>Unit</w:t>
+            </w:r>
+            <w:proofErr w:type="spellEnd"/>
+            <w:r>
+              <w:rPr>
+                <w:lang w:val="es-ES"/>
+              </w:rPr>
+              <w:t xml:space="preserve"> Test</w:t>
+            </w:r>
+          </w:p>
+        </w:tc>
+      </w:tr>
+      <w:tr>
+        <w:tc>
+          <w:tcPr>
+            <w:cnfStyle w:val="001000000000" w:firstRow="0" w:lastRow="0" w:firstColumn="1" w:lastColumn="0" w:oddVBand="0" w:evenVBand="0" w:oddHBand="0" w:evenHBand="0" w:firstRowFirstColumn="0" w:firstRowLastColumn="0" w:lastRowFirstColumn="0" w:lastRowLastColumn="0"/>
+            <w:tcW w:w="1129" w:type="dxa"/>
+          </w:tcPr>
+          <w:p>
+            <w:pPr>
+              <w:rPr>
+                <w:lang w:val="es-ES"/>
+              </w:rPr>
+            </w:pPr>
+            <w:r>
+              <w:rPr>
+                <w:lang w:val="es-ES"/>
+              </w:rPr>
+              <w:t>1.5</w:t>
+            </w:r>
+          </w:p>
+        </w:tc>
+        <w:tc>
+          <w:tcPr>
+            <w:tcW w:w="2611" w:type="dxa"/>
+          </w:tcPr>
+          <w:p>
+            <w:pPr>
+              <w:cnfStyle w:val="000000000000" w:firstRow="0" w:lastRow="0" w:firstColumn="0" w:lastColumn="0" w:oddVBand="0" w:evenVBand="0" w:oddHBand="0" w:evenHBand="0" w:firstRowFirstColumn="0" w:firstRowLastColumn="0" w:lastRowFirstColumn="0" w:lastRowLastColumn="0"/>
+              <w:rPr>
+                <w:lang w:val="es-ES"/>
+              </w:rPr>
+            </w:pPr>
+            <w:r>
+              <w:rPr>
+                <w:lang w:val="es-ES"/>
+              </w:rPr>
+              <w:t>05/11/2014</w:t>
+            </w:r>
+          </w:p>
+        </w:tc>
+        <w:tc>
+          <w:tcPr>
+            <w:tcW w:w="1870" w:type="dxa"/>
+          </w:tcPr>
+          <w:p>
+            <w:pPr>
+              <w:cnfStyle w:val="000000000000" w:firstRow="0" w:lastRow="0" w:firstColumn="0" w:lastColumn="0" w:oddVBand="0" w:evenVBand="0" w:oddHBand="0" w:evenHBand="0" w:firstRowFirstColumn="0" w:firstRowLastColumn="0" w:lastRowFirstColumn="0" w:lastRowLastColumn="0"/>
+              <w:rPr>
+                <w:lang w:val="es-ES"/>
+              </w:rPr>
+            </w:pPr>
+            <w:r>
+              <w:rPr>
+                <w:lang w:val="es-ES"/>
+              </w:rPr>
+              <w:t>Paula Pedrosa</w:t>
+            </w:r>
+          </w:p>
+        </w:tc>
+        <w:tc>
+          <w:tcPr>
+            <w:tcW w:w="3883" w:type="dxa"/>
+          </w:tcPr>
+          <w:p>
+            <w:pPr>
+              <w:cnfStyle w:val="000000000000" w:firstRow="0" w:lastRow="0" w:firstColumn="0" w:lastColumn="0" w:oddVBand="0" w:evenVBand="0" w:oddHBand="0" w:evenHBand="0" w:firstRowFirstColumn="0" w:firstRowLastColumn="0" w:lastRowFirstColumn="0" w:lastRowLastColumn="0"/>
+              <w:rPr>
+                <w:lang w:val="es-ES"/>
+              </w:rPr>
+            </w:pPr>
+            <w:r>
+              <w:rPr>
+                <w:lang w:val="es-ES"/>
+              </w:rPr>
+              <w:t xml:space="preserve">Se actualizaron las métricas a tomar: se eliminó </w:t>
+            </w:r>
+            <w:r>
+              <w:rPr>
+                <w:lang w:val="es-ES"/>
+              </w:rPr>
+              <w:t xml:space="preserve">Sprint </w:t>
+            </w:r>
+            <w:proofErr w:type="spellStart"/>
+            <w:r>
+              <w:rPr>
+                <w:lang w:val="es-ES"/>
+              </w:rPr>
+              <w:t>Burndown</w:t>
+            </w:r>
+            <w:proofErr w:type="spellEnd"/>
+            <w:r>
+              <w:rPr>
+                <w:lang w:val="es-ES"/>
+              </w:rPr>
+              <w:t xml:space="preserve"> Chart</w:t>
+            </w:r>
+            <w:r>
+              <w:rPr>
+                <w:lang w:val="es-ES"/>
+              </w:rPr>
+              <w:t xml:space="preserve"> </w:t>
+            </w:r>
+            <w:proofErr w:type="gramStart"/>
+            <w:r>
+              <w:rPr>
+                <w:lang w:val="es-ES"/>
+              </w:rPr>
+              <w:t xml:space="preserve">y </w:t>
+            </w:r>
+            <w:r>
+              <w:t xml:space="preserve"> </w:t>
+            </w:r>
+            <w:proofErr w:type="spellStart"/>
+            <w:r>
+              <w:rPr>
+                <w:lang w:val="es-ES"/>
+              </w:rPr>
+              <w:t>Release</w:t>
+            </w:r>
+            <w:proofErr w:type="spellEnd"/>
+            <w:proofErr w:type="gramEnd"/>
+            <w:r>
+              <w:rPr>
+                <w:lang w:val="es-ES"/>
+              </w:rPr>
+              <w:t xml:space="preserve"> </w:t>
+            </w:r>
+            <w:proofErr w:type="spellStart"/>
+            <w:r>
+              <w:rPr>
+                <w:lang w:val="es-ES"/>
+              </w:rPr>
+              <w:t>Burndown</w:t>
+            </w:r>
+            <w:proofErr w:type="spellEnd"/>
+            <w:r>
+              <w:rPr>
+                <w:lang w:val="es-ES"/>
+              </w:rPr>
+              <w:t xml:space="preserve"> Chart</w:t>
+            </w:r>
+            <w:r>
+              <w:rPr>
+                <w:lang w:val="es-ES"/>
+              </w:rPr>
+              <w:t xml:space="preserve">. Se agregó la métrica Cantidad </w:t>
+            </w:r>
+            <w:proofErr w:type="spellStart"/>
+            <w:r>
+              <w:rPr>
+                <w:lang w:val="es-ES"/>
+              </w:rPr>
+              <w:t>commits</w:t>
+            </w:r>
+            <w:proofErr w:type="spellEnd"/>
+            <w:r>
+              <w:rPr>
+                <w:lang w:val="es-ES"/>
+              </w:rPr>
+              <w:t xml:space="preserve"> por miembro del equipo en el tiempo,</w:t>
             </w:r>
           </w:p>
         </w:tc>
@@ -3353,7 +3858,7 @@
             <w:rPr>
               <w:rFonts w:asciiTheme="minorHAnsi" w:hAnsiTheme="minorHAnsi"/>
               <w:noProof/>
-              <w:lang w:val="es-ES" w:eastAsia="es-ES"/>
+              <w:lang w:val="es-AR" w:eastAsia="es-AR"/>
             </w:rPr>
           </w:pPr>
           <w:r>
@@ -3365,7 +3870,7 @@
           <w:r>
             <w:fldChar w:fldCharType="separate"/>
           </w:r>
-          <w:hyperlink w:anchor="_Toc401929899" w:history="1">
+          <w:hyperlink w:anchor="_Toc418180124" w:history="1">
             <w:r>
               <w:rPr>
                 <w:rStyle w:val="Hipervnculo"/>
@@ -3393,7 +3898,7 @@
                 <w:noProof/>
                 <w:webHidden/>
               </w:rPr>
-              <w:instrText xml:space="preserve"> PAGEREF _Toc401929899 \h </w:instrText>
+              <w:instrText xml:space="preserve"> PAGEREF _Toc418180124 \h </w:instrText>
             </w:r>
             <w:r>
               <w:rPr>
@@ -3433,10 +3938,10 @@
             <w:rPr>
               <w:rFonts w:asciiTheme="minorHAnsi" w:hAnsiTheme="minorHAnsi"/>
               <w:noProof/>
-              <w:lang w:val="es-ES" w:eastAsia="es-ES"/>
+              <w:lang w:val="es-AR" w:eastAsia="es-AR"/>
             </w:rPr>
           </w:pPr>
-          <w:hyperlink w:anchor="_Toc401929900" w:history="1">
+          <w:hyperlink w:anchor="_Toc418180125" w:history="1">
             <w:r>
               <w:rPr>
                 <w:rStyle w:val="Hipervnculo"/>
@@ -3464,7 +3969,7 @@
                 <w:noProof/>
                 <w:webHidden/>
               </w:rPr>
-              <w:instrText xml:space="preserve"> PAGEREF _Toc401929900 \h </w:instrText>
+              <w:instrText xml:space="preserve"> PAGEREF _Toc418180125 \h </w:instrText>
             </w:r>
             <w:r>
               <w:rPr>
@@ -3504,17 +4009,17 @@
             <w:rPr>
               <w:rFonts w:asciiTheme="minorHAnsi" w:hAnsiTheme="minorHAnsi"/>
               <w:noProof/>
-              <w:lang w:val="es-ES" w:eastAsia="es-ES"/>
+              <w:lang w:val="es-AR" w:eastAsia="es-AR"/>
             </w:rPr>
           </w:pPr>
-          <w:hyperlink w:anchor="_Toc401929901" w:history="1">
+          <w:hyperlink w:anchor="_Toc418180126" w:history="1">
             <w:r>
               <w:rPr>
                 <w:rStyle w:val="Hipervnculo"/>
                 <w:noProof/>
                 <w:lang w:val="es-ES"/>
               </w:rPr>
-              <w:t>Sprint Burndown Chart</w:t>
+              <w:t>Velocidad del Equipo</w:t>
             </w:r>
             <w:r>
               <w:rPr>
@@ -3535,7 +4040,7 @@
                 <w:noProof/>
                 <w:webHidden/>
               </w:rPr>
-              <w:instrText xml:space="preserve"> PAGEREF _Toc401929901 \h </w:instrText>
+              <w:instrText xml:space="preserve"> PAGEREF _Toc418180126 \h </w:instrText>
             </w:r>
             <w:r>
               <w:rPr>
@@ -3575,17 +4080,17 @@
             <w:rPr>
               <w:rFonts w:asciiTheme="minorHAnsi" w:hAnsiTheme="minorHAnsi"/>
               <w:noProof/>
-              <w:lang w:val="es-ES" w:eastAsia="es-ES"/>
+              <w:lang w:val="es-AR" w:eastAsia="es-AR"/>
             </w:rPr>
           </w:pPr>
-          <w:hyperlink w:anchor="_Toc401929902" w:history="1">
+          <w:hyperlink w:anchor="_Toc418180127" w:history="1">
             <w:r>
               <w:rPr>
                 <w:rStyle w:val="Hipervnculo"/>
                 <w:noProof/>
                 <w:lang w:val="es-ES"/>
               </w:rPr>
-              <w:t>Release Burndown Chart</w:t>
+              <w:t>Capacidad del Equipo</w:t>
             </w:r>
             <w:r>
               <w:rPr>
@@ -3606,7 +4111,7 @@
                 <w:noProof/>
                 <w:webHidden/>
               </w:rPr>
-              <w:instrText xml:space="preserve"> PAGEREF _Toc401929902 \h </w:instrText>
+              <w:instrText xml:space="preserve"> PAGEREF _Toc418180127 \h </w:instrText>
             </w:r>
             <w:r>
               <w:rPr>
@@ -3626,7 +4131,7 @@
                 <w:noProof/>
                 <w:webHidden/>
               </w:rPr>
-              <w:t>3</w:t>
+              <w:t>2</w:t>
             </w:r>
             <w:r>
               <w:rPr>
@@ -3646,17 +4151,17 @@
             <w:rPr>
               <w:rFonts w:asciiTheme="minorHAnsi" w:hAnsiTheme="minorHAnsi"/>
               <w:noProof/>
-              <w:lang w:val="es-ES" w:eastAsia="es-ES"/>
+              <w:lang w:val="es-AR" w:eastAsia="es-AR"/>
             </w:rPr>
           </w:pPr>
-          <w:hyperlink w:anchor="_Toc401929903" w:history="1">
+          <w:hyperlink w:anchor="_Toc418180128" w:history="1">
             <w:r>
               <w:rPr>
                 <w:rStyle w:val="Hipervnculo"/>
                 <w:noProof/>
                 <w:lang w:val="es-ES"/>
               </w:rPr>
-              <w:t>Velocidad del Equipo</w:t>
+              <w:t>Porcentaje de Casos de Prueba Exitosos</w:t>
             </w:r>
             <w:r>
               <w:rPr>
@@ -3677,7 +4182,7 @@
                 <w:noProof/>
                 <w:webHidden/>
               </w:rPr>
-              <w:instrText xml:space="preserve"> PAGEREF _Toc401929903 \h </w:instrText>
+              <w:instrText xml:space="preserve"> PAGEREF _Toc418180128 \h </w:instrText>
             </w:r>
             <w:r>
               <w:rPr>
@@ -3697,7 +4202,7 @@
                 <w:noProof/>
                 <w:webHidden/>
               </w:rPr>
-              <w:t>3</w:t>
+              <w:t>4</w:t>
             </w:r>
             <w:r>
               <w:rPr>
@@ -3717,17 +4222,17 @@
             <w:rPr>
               <w:rFonts w:asciiTheme="minorHAnsi" w:hAnsiTheme="minorHAnsi"/>
               <w:noProof/>
-              <w:lang w:val="es-ES" w:eastAsia="es-ES"/>
+              <w:lang w:val="es-AR" w:eastAsia="es-AR"/>
             </w:rPr>
           </w:pPr>
-          <w:hyperlink w:anchor="_Toc401929904" w:history="1">
+          <w:hyperlink w:anchor="_Toc418180129" w:history="1">
             <w:r>
               <w:rPr>
                 <w:rStyle w:val="Hipervnculo"/>
                 <w:noProof/>
                 <w:lang w:val="es-ES"/>
               </w:rPr>
-              <w:t>Capacidad del Equipo</w:t>
+              <w:t>Cantidad de Commits</w:t>
             </w:r>
             <w:r>
               <w:rPr>
@@ -3748,7 +4253,7 @@
                 <w:noProof/>
                 <w:webHidden/>
               </w:rPr>
-              <w:instrText xml:space="preserve"> PAGEREF _Toc401929904 \h </w:instrText>
+              <w:instrText xml:space="preserve"> PAGEREF _Toc418180129 \h </w:instrText>
             </w:r>
             <w:r>
               <w:rPr>
@@ -3769,77 +4274,6 @@
                 <w:webHidden/>
               </w:rPr>
               <w:t>4</w:t>
-            </w:r>
-            <w:r>
-              <w:rPr>
-                <w:noProof/>
-                <w:webHidden/>
-              </w:rPr>
-              <w:fldChar w:fldCharType="end"/>
-            </w:r>
-          </w:hyperlink>
-        </w:p>
-        <w:p>
-          <w:pPr>
-            <w:pStyle w:val="TDC2"/>
-            <w:tabs>
-              <w:tab w:val="right" w:leader="dot" w:pos="9350"/>
-            </w:tabs>
-            <w:rPr>
-              <w:rFonts w:asciiTheme="minorHAnsi" w:hAnsiTheme="minorHAnsi"/>
-              <w:noProof/>
-              <w:lang w:val="es-ES" w:eastAsia="es-ES"/>
-            </w:rPr>
-          </w:pPr>
-          <w:hyperlink w:anchor="_Toc401929905" w:history="1">
-            <w:r>
-              <w:rPr>
-                <w:rStyle w:val="Hipervnculo"/>
-                <w:noProof/>
-                <w:lang w:val="es-ES"/>
-              </w:rPr>
-              <w:t>Porcentaje de Casos de Prueba Exitosos</w:t>
-            </w:r>
-            <w:r>
-              <w:rPr>
-                <w:noProof/>
-                <w:webHidden/>
-              </w:rPr>
-              <w:tab/>
-            </w:r>
-            <w:r>
-              <w:rPr>
-                <w:noProof/>
-                <w:webHidden/>
-              </w:rPr>
-              <w:fldChar w:fldCharType="begin"/>
-            </w:r>
-            <w:r>
-              <w:rPr>
-                <w:noProof/>
-                <w:webHidden/>
-              </w:rPr>
-              <w:instrText xml:space="preserve"> PAGEREF _Toc401929905 \h </w:instrText>
-            </w:r>
-            <w:r>
-              <w:rPr>
-                <w:noProof/>
-                <w:webHidden/>
-              </w:rPr>
-            </w:r>
-            <w:r>
-              <w:rPr>
-                <w:noProof/>
-                <w:webHidden/>
-              </w:rPr>
-              <w:fldChar w:fldCharType="separate"/>
-            </w:r>
-            <w:r>
-              <w:rPr>
-                <w:noProof/>
-                <w:webHidden/>
-              </w:rPr>
-              <w:t>5</w:t>
             </w:r>
             <w:r>
               <w:rPr>
@@ -3888,7 +4322,7 @@
           <w:lang w:val="es-ES"/>
         </w:rPr>
       </w:pPr>
-      <w:bookmarkStart w:id="1" w:name="_Toc401929899"/>
+      <w:bookmarkStart w:id="0" w:name="_Toc418180124"/>
       <w:r>
         <w:rPr>
           <w:noProof/>
@@ -3903,83 +4337,83 @@
           <w:lang w:val="es-ES"/>
         </w:rPr>
         <w:t>ntroducción</w:t>
+      </w:r>
+      <w:bookmarkEnd w:id="0"/>
+    </w:p>
+    <w:p>
+      <w:pPr>
+        <w:rPr>
+          <w:noProof/>
+          <w:lang w:val="es-ES"/>
+        </w:rPr>
+      </w:pPr>
+      <w:r>
+        <w:rPr>
+          <w:noProof/>
+          <w:lang w:val="es-ES"/>
+        </w:rPr>
+        <w:t xml:space="preserve">El objetivo de </w:t>
+      </w:r>
+      <w:r>
+        <w:rPr>
+          <w:lang w:val="es-ES"/>
+        </w:rPr>
+        <w:t>este documento es detallar el plan de Métricas a utilizar en el proyecto</w:t>
+      </w:r>
+      <w:r>
+        <w:rPr>
+          <w:lang w:val="es-ES"/>
+        </w:rPr>
+        <w:t xml:space="preserve"> y cada cuánto tiempo se medirán</w:t>
+      </w:r>
+      <w:r>
+        <w:rPr>
+          <w:lang w:val="es-ES"/>
+        </w:rPr>
+        <w:t xml:space="preserve">, así como también presentar un </w:t>
+      </w:r>
+      <w:r>
+        <w:rPr>
+          <w:noProof/>
+          <w:lang w:val="es-ES"/>
+        </w:rPr>
+        <w:t>resumen sobre los resultados que se esperan obtener de estas métricas, incluyendo una descripción sobre como se utilizarán para poder controlar el</w:t>
+      </w:r>
+      <w:r>
+        <w:rPr>
+          <w:noProof/>
+          <w:lang w:val="es-ES"/>
+        </w:rPr>
+        <w:t xml:space="preserve"> avance del proyecto.</w:t>
+      </w:r>
+    </w:p>
+    <w:p>
+      <w:pPr>
+        <w:pStyle w:val="Ttulo1"/>
+        <w:rPr>
+          <w:noProof/>
+          <w:lang w:val="es-ES"/>
+        </w:rPr>
+      </w:pPr>
+      <w:bookmarkStart w:id="1" w:name="_Toc418180125"/>
+      <w:r>
+        <w:rPr>
+          <w:noProof/>
+          <w:lang w:val="es-ES"/>
+        </w:rPr>
+        <w:t>M</w:t>
+      </w:r>
+      <w:r>
+        <w:rPr>
+          <w:noProof/>
+          <w:lang w:val="es-ES"/>
+        </w:rPr>
+        <w:t>étricas a Medir</w:t>
       </w:r>
       <w:bookmarkEnd w:id="1"/>
     </w:p>
     <w:p>
       <w:pPr>
-        <w:rPr>
-          <w:noProof/>
-          <w:lang w:val="es-ES"/>
-        </w:rPr>
-      </w:pPr>
-      <w:r>
-        <w:rPr>
-          <w:noProof/>
-          <w:lang w:val="es-ES"/>
-        </w:rPr>
-        <w:t xml:space="preserve">El objetivo de </w:t>
-      </w:r>
-      <w:r>
-        <w:rPr>
-          <w:lang w:val="es-ES"/>
-        </w:rPr>
-        <w:t>este documento es detallar el plan de Métricas a utilizar en el proyecto</w:t>
-      </w:r>
-      <w:r>
-        <w:rPr>
-          <w:lang w:val="es-ES"/>
-        </w:rPr>
-        <w:t xml:space="preserve"> y cada cuánto tiempo se medirán</w:t>
-      </w:r>
-      <w:r>
-        <w:rPr>
-          <w:lang w:val="es-ES"/>
-        </w:rPr>
-        <w:t xml:space="preserve">, así como también presentar un </w:t>
-      </w:r>
-      <w:r>
-        <w:rPr>
-          <w:noProof/>
-          <w:lang w:val="es-ES"/>
-        </w:rPr>
-        <w:t>resumen sobre los resultados que se esperan obtener de estas métricas, incluyendo una descripción sobre como se utilizarán para poder controlar el</w:t>
-      </w:r>
-      <w:r>
-        <w:rPr>
-          <w:noProof/>
-          <w:lang w:val="es-ES"/>
-        </w:rPr>
-        <w:t xml:space="preserve"> avance del proyecto.</w:t>
-      </w:r>
-    </w:p>
-    <w:p>
-      <w:pPr>
-        <w:pStyle w:val="Ttulo1"/>
-        <w:rPr>
-          <w:noProof/>
-          <w:lang w:val="es-ES"/>
-        </w:rPr>
-      </w:pPr>
-      <w:bookmarkStart w:id="2" w:name="_Toc401929900"/>
-      <w:r>
-        <w:rPr>
-          <w:noProof/>
-          <w:lang w:val="es-ES"/>
-        </w:rPr>
-        <w:t>M</w:t>
-      </w:r>
-      <w:r>
-        <w:rPr>
-          <w:noProof/>
-          <w:lang w:val="es-ES"/>
-        </w:rPr>
-        <w:t>étricas a Medir</w:t>
-      </w:r>
-      <w:bookmarkEnd w:id="2"/>
-    </w:p>
-    <w:p>
-      <w:pPr>
         <w:pStyle w:val="Prrafodelista"/>
         <w:ind w:hanging="720"/>
         <w:rPr>
@@ -3992,7 +4426,21 @@
           <w:noProof/>
           <w:lang w:val="es-ES"/>
         </w:rPr>
-        <w:t>Durante el desarrollo del proyecto, se tomaremos las siguientes métricas:</w:t>
+        <w:t>Durant</w:t>
+      </w:r>
+      <w:r>
+        <w:rPr>
+          <w:noProof/>
+          <w:lang w:val="es-ES"/>
+        </w:rPr>
+        <w:t xml:space="preserve">e el desarrollo del proyecto, </w:t>
+      </w:r>
+      <w:r>
+        <w:rPr>
+          <w:noProof/>
+          <w:lang w:val="es-ES"/>
+        </w:rPr>
+        <w:t>tomaremos las siguientes métricas:</w:t>
       </w:r>
     </w:p>
     <w:p>
@@ -4004,16 +4452,18 @@
         </w:numPr>
         <w:ind w:left="567" w:hanging="207"/>
         <w:rPr>
+          <w:b/>
           <w:noProof/>
           <w:lang w:val="es-ES"/>
         </w:rPr>
       </w:pPr>
       <w:r>
         <w:rPr>
+          <w:b/>
           <w:noProof/>
           <w:lang w:val="es-ES"/>
         </w:rPr>
-        <w:t>Sprint Burndown Chart</w:t>
+        <w:t>Velocidad del Equipo</w:t>
       </w:r>
     </w:p>
     <w:p>
@@ -4025,16 +4475,18 @@
         </w:numPr>
         <w:ind w:left="567" w:hanging="207"/>
         <w:rPr>
+          <w:b/>
           <w:noProof/>
           <w:lang w:val="es-ES"/>
         </w:rPr>
       </w:pPr>
       <w:r>
         <w:rPr>
+          <w:b/>
           <w:noProof/>
           <w:lang w:val="es-ES"/>
         </w:rPr>
-        <w:t>Release Burndown Chart</w:t>
+        <w:t xml:space="preserve">Capacidad del Equipo </w:t>
       </w:r>
     </w:p>
     <w:p>
@@ -4046,16 +4498,18 @@
         </w:numPr>
         <w:ind w:left="567" w:hanging="207"/>
         <w:rPr>
+          <w:b/>
           <w:noProof/>
           <w:lang w:val="es-ES"/>
         </w:rPr>
       </w:pPr>
       <w:r>
         <w:rPr>
+          <w:b/>
           <w:noProof/>
           <w:lang w:val="es-ES"/>
         </w:rPr>
-        <w:t>Velocidad del Equipo</w:t>
+        <w:t xml:space="preserve">Porcentaje de Casos de Prueba Exitosos </w:t>
       </w:r>
     </w:p>
     <w:p>
@@ -4067,78 +4521,406 @@
         </w:numPr>
         <w:ind w:left="567" w:hanging="207"/>
         <w:rPr>
+          <w:b/>
           <w:noProof/>
           <w:lang w:val="es-ES"/>
         </w:rPr>
       </w:pPr>
       <w:r>
         <w:rPr>
+          <w:b/>
           <w:noProof/>
           <w:lang w:val="es-ES"/>
         </w:rPr>
-        <w:t xml:space="preserve">Capacidad del Equipo </w:t>
+        <w:t>Cantidad de Commits realizados</w:t>
       </w:r>
     </w:p>
     <w:p>
       <w:pPr>
-        <w:pStyle w:val="Prrafodelista"/>
-        <w:numPr>
-          <w:ilvl w:val="0"/>
-          <w:numId w:val="8"/>
-        </w:numPr>
-        <w:ind w:left="567" w:hanging="207"/>
         <w:rPr>
           <w:noProof/>
           <w:lang w:val="es-ES"/>
         </w:rPr>
       </w:pPr>
-      <w:r>
-        <w:rPr>
-          <w:noProof/>
-          <w:lang w:val="es-ES"/>
-        </w:rPr>
-        <w:t xml:space="preserve">Porcentaje de Casos de Prueba Exitosos </w:t>
-      </w:r>
     </w:p>
     <w:p>
       <w:pPr>
-        <w:pStyle w:val="Prrafodelista"/>
-        <w:ind w:left="567"/>
+        <w:pStyle w:val="Ttulo2"/>
         <w:rPr>
           <w:noProof/>
           <w:lang w:val="es-ES"/>
+        </w:rPr>
+      </w:pPr>
+      <w:bookmarkStart w:id="2" w:name="_Toc418180126"/>
+      <w:r>
+        <w:rPr>
+          <w:noProof/>
+          <w:lang w:val="es-ES"/>
+        </w:rPr>
+        <w:t>Velocidad del Equipo</w:t>
+      </w:r>
+      <w:bookmarkEnd w:id="2"/>
+    </w:p>
+    <w:tbl>
+      <w:tblPr>
+        <w:tblStyle w:val="Tabladecuadrcula2-nfasis21"/>
+        <w:tblW w:w="0" w:type="auto"/>
+        <w:tblLook w:val="04A0" w:firstRow="1" w:lastRow="0" w:firstColumn="1" w:lastColumn="0" w:noHBand="0" w:noVBand="1"/>
+      </w:tblPr>
+      <w:tblGrid>
+        <w:gridCol w:w="3510"/>
+        <w:gridCol w:w="5529"/>
+      </w:tblGrid>
+      <w:tr>
+        <w:trPr>
+          <w:cnfStyle w:val="100000000000" w:firstRow="1" w:lastRow="0" w:firstColumn="0" w:lastColumn="0" w:oddVBand="0" w:evenVBand="0" w:oddHBand="0" w:evenHBand="0" w:firstRowFirstColumn="0" w:firstRowLastColumn="0" w:lastRowFirstColumn="0" w:lastRowLastColumn="0"/>
+        </w:trPr>
+        <w:tc>
+          <w:tcPr>
+            <w:cnfStyle w:val="001000000000" w:firstRow="0" w:lastRow="0" w:firstColumn="1" w:lastColumn="0" w:oddVBand="0" w:evenVBand="0" w:oddHBand="0" w:evenHBand="0" w:firstRowFirstColumn="0" w:firstRowLastColumn="0" w:lastRowFirstColumn="0" w:lastRowLastColumn="0"/>
+            <w:tcW w:w="3510" w:type="dxa"/>
+          </w:tcPr>
+          <w:p>
+            <w:pPr>
+              <w:rPr>
+                <w:noProof/>
+                <w:lang w:val="es-ES"/>
+              </w:rPr>
+            </w:pPr>
+            <w:r>
+              <w:rPr>
+                <w:noProof/>
+                <w:lang w:val="es-ES"/>
+              </w:rPr>
+              <w:t>Métrica: Velocidad del Equipo</w:t>
+            </w:r>
+          </w:p>
+        </w:tc>
+        <w:tc>
+          <w:tcPr>
+            <w:tcW w:w="5529" w:type="dxa"/>
+          </w:tcPr>
+          <w:p>
+            <w:pPr>
+              <w:cnfStyle w:val="100000000000" w:firstRow="1" w:lastRow="0" w:firstColumn="0" w:lastColumn="0" w:oddVBand="0" w:evenVBand="0" w:oddHBand="0" w:evenHBand="0" w:firstRowFirstColumn="0" w:firstRowLastColumn="0" w:lastRowFirstColumn="0" w:lastRowLastColumn="0"/>
+              <w:rPr>
+                <w:noProof/>
+                <w:lang w:val="es-ES"/>
+              </w:rPr>
+            </w:pPr>
+          </w:p>
+        </w:tc>
+      </w:tr>
+      <w:tr>
+        <w:trPr>
+          <w:cnfStyle w:val="000000100000" w:firstRow="0" w:lastRow="0" w:firstColumn="0" w:lastColumn="0" w:oddVBand="0" w:evenVBand="0" w:oddHBand="1" w:evenHBand="0" w:firstRowFirstColumn="0" w:firstRowLastColumn="0" w:lastRowFirstColumn="0" w:lastRowLastColumn="0"/>
+        </w:trPr>
+        <w:tc>
+          <w:tcPr>
+            <w:cnfStyle w:val="001000000000" w:firstRow="0" w:lastRow="0" w:firstColumn="1" w:lastColumn="0" w:oddVBand="0" w:evenVBand="0" w:oddHBand="0" w:evenHBand="0" w:firstRowFirstColumn="0" w:firstRowLastColumn="0" w:lastRowFirstColumn="0" w:lastRowLastColumn="0"/>
+            <w:tcW w:w="3510" w:type="dxa"/>
+          </w:tcPr>
+          <w:p>
+            <w:pPr>
+              <w:rPr>
+                <w:b w:val="0"/>
+                <w:noProof/>
+                <w:lang w:val="es-ES"/>
+              </w:rPr>
+            </w:pPr>
+            <w:r>
+              <w:rPr>
+                <w:b w:val="0"/>
+                <w:noProof/>
+                <w:lang w:val="es-ES"/>
+              </w:rPr>
+              <w:t>¿Qué es?</w:t>
+            </w:r>
+          </w:p>
+        </w:tc>
+        <w:tc>
+          <w:tcPr>
+            <w:tcW w:w="5529" w:type="dxa"/>
+          </w:tcPr>
+          <w:p>
+            <w:pPr>
+              <w:cnfStyle w:val="000000100000" w:firstRow="0" w:lastRow="0" w:firstColumn="0" w:lastColumn="0" w:oddVBand="0" w:evenVBand="0" w:oddHBand="1" w:evenHBand="0" w:firstRowFirstColumn="0" w:firstRowLastColumn="0" w:lastRowFirstColumn="0" w:lastRowLastColumn="0"/>
+              <w:rPr>
+                <w:noProof/>
+                <w:lang w:val="es-ES"/>
+              </w:rPr>
+            </w:pPr>
+            <w:r>
+              <w:rPr>
+                <w:noProof/>
+                <w:lang w:val="es-AR"/>
+              </w:rPr>
+              <w:t>Cantidad de trabajo realizado por el equipo. Sólo cuenta trabajo c</w:t>
+            </w:r>
+            <w:r>
+              <w:rPr>
+                <w:noProof/>
+                <w:lang w:val="es-AR"/>
+              </w:rPr>
+              <w:t>ompletado para el cálculo de esta métrica.</w:t>
+            </w:r>
+          </w:p>
+        </w:tc>
+      </w:tr>
+      <w:tr>
+        <w:tc>
+          <w:tcPr>
+            <w:cnfStyle w:val="001000000000" w:firstRow="0" w:lastRow="0" w:firstColumn="1" w:lastColumn="0" w:oddVBand="0" w:evenVBand="0" w:oddHBand="0" w:evenHBand="0" w:firstRowFirstColumn="0" w:firstRowLastColumn="0" w:lastRowFirstColumn="0" w:lastRowLastColumn="0"/>
+            <w:tcW w:w="3510" w:type="dxa"/>
+          </w:tcPr>
+          <w:p>
+            <w:pPr>
+              <w:rPr>
+                <w:b w:val="0"/>
+                <w:noProof/>
+                <w:lang w:val="es-ES"/>
+              </w:rPr>
+            </w:pPr>
+            <w:r>
+              <w:rPr>
+                <w:b w:val="0"/>
+                <w:noProof/>
+                <w:lang w:val="es-ES"/>
+              </w:rPr>
+              <w:t>¿Cada cuánto se medirá?</w:t>
+            </w:r>
+          </w:p>
+        </w:tc>
+        <w:tc>
+          <w:tcPr>
+            <w:tcW w:w="5529" w:type="dxa"/>
+          </w:tcPr>
+          <w:p>
+            <w:pPr>
+              <w:cnfStyle w:val="000000000000" w:firstRow="0" w:lastRow="0" w:firstColumn="0" w:lastColumn="0" w:oddVBand="0" w:evenVBand="0" w:oddHBand="0" w:evenHBand="0" w:firstRowFirstColumn="0" w:firstRowLastColumn="0" w:lastRowFirstColumn="0" w:lastRowLastColumn="0"/>
+              <w:rPr>
+                <w:noProof/>
+                <w:lang w:val="es-ES"/>
+              </w:rPr>
+            </w:pPr>
+            <w:r>
+              <w:rPr>
+                <w:noProof/>
+                <w:lang w:val="es-ES"/>
+              </w:rPr>
+              <w:t xml:space="preserve">Mediremos la velocidad del equipo de trabajo </w:t>
+            </w:r>
+            <w:r>
+              <w:rPr>
+                <w:b/>
+                <w:i/>
+                <w:noProof/>
+                <w:lang w:val="es-ES"/>
+              </w:rPr>
+              <w:t>por Sprint</w:t>
+            </w:r>
+            <w:r>
+              <w:rPr>
+                <w:noProof/>
+                <w:lang w:val="es-ES"/>
+              </w:rPr>
+              <w:t>.</w:t>
+            </w:r>
+          </w:p>
+        </w:tc>
+      </w:tr>
+    </w:tbl>
+    <w:p>
+      <w:pPr>
+        <w:rPr>
+          <w:noProof/>
+          <w:lang w:val="es-AR"/>
         </w:rPr>
       </w:pPr>
     </w:p>
     <w:p>
       <w:pPr>
+        <w:rPr>
+          <w:i/>
+          <w:noProof/>
+          <w:lang w:val="es-AR"/>
+        </w:rPr>
+      </w:pPr>
+      <w:r>
+        <w:rPr>
+          <w:noProof/>
+          <w:lang w:val="es-AR"/>
+        </w:rPr>
+        <w:t>Las histor</w:t>
+      </w:r>
+      <w:r>
+        <w:rPr>
+          <w:noProof/>
+          <w:lang w:val="es-AR"/>
+        </w:rPr>
+        <w:t xml:space="preserve">ias de usuario están puntuadas. </w:t>
+      </w:r>
+      <w:r>
+        <w:rPr>
+          <w:noProof/>
+          <w:lang w:val="es-AR"/>
+        </w:rPr>
+        <w:t xml:space="preserve">La velocidad constituye una métrica del número de puntos o </w:t>
+      </w:r>
+      <w:r>
+        <w:rPr>
+          <w:noProof/>
+          <w:lang w:val="es-AR"/>
+        </w:rPr>
+        <w:t>valor de las historias de usuario que están siendo completadas</w:t>
+      </w:r>
+      <w:r>
+        <w:rPr>
+          <w:noProof/>
+          <w:lang w:val="es-AR"/>
+        </w:rPr>
+        <w:t xml:space="preserve">. </w:t>
+      </w:r>
+      <w:r>
+        <w:rPr>
+          <w:noProof/>
+          <w:lang w:val="es-AR"/>
+        </w:rPr>
+        <w:t>Representa la cantidad de trabajo realizado por el equipo.</w:t>
+      </w:r>
+      <w:r>
+        <w:rPr>
+          <w:noProof/>
+          <w:lang w:val="es-AR"/>
+        </w:rPr>
+        <w:t xml:space="preserve"> Definiremos la velocidad </w:t>
+      </w:r>
+      <w:r>
+        <w:rPr>
+          <w:noProof/>
+          <w:lang w:val="es-AR"/>
+        </w:rPr>
+        <w:t xml:space="preserve">del equipo </w:t>
+      </w:r>
+      <w:r>
+        <w:rPr>
+          <w:noProof/>
+          <w:lang w:val="es-AR"/>
+        </w:rPr>
+        <w:t xml:space="preserve">en función a </w:t>
+      </w:r>
+      <w:r>
+        <w:rPr>
+          <w:i/>
+          <w:noProof/>
+          <w:lang w:val="es-AR"/>
+        </w:rPr>
+        <w:t>historias de usuario completas</w:t>
+      </w:r>
+      <w:r>
+        <w:rPr>
+          <w:noProof/>
+          <w:lang w:val="es-AR"/>
+        </w:rPr>
+        <w:t xml:space="preserve"> en todo un Sprint.</w:t>
+      </w:r>
+    </w:p>
+    <w:p>
+      <w:pPr>
+        <w:rPr>
+          <w:noProof/>
+          <w:lang w:val="es-AR"/>
+        </w:rPr>
+      </w:pPr>
+      <w:r>
+        <w:rPr>
+          <w:noProof/>
+          <w:lang w:val="es-AR"/>
+        </w:rPr>
+        <w:t>Con esta métrica, podemos observar cuál es la productividad de nuestro equipo de trabajo, dado a que mientras mayor sea la velocidad del team, menores serán los tiempos para poder llevar a cabo la produc</w:t>
+      </w:r>
+      <w:r>
+        <w:rPr>
+          <w:noProof/>
+          <w:lang w:val="es-AR"/>
+        </w:rPr>
+        <w:t>ción de más funcionalidades de n</w:t>
+      </w:r>
+      <w:r>
+        <w:rPr>
+          <w:noProof/>
+          <w:lang w:val="es-AR"/>
+        </w:rPr>
+        <w:t xml:space="preserve">uestro Software. </w:t>
+      </w:r>
+    </w:p>
+    <w:p>
+      <w:pPr>
+        <w:rPr>
+          <w:noProof/>
+          <w:lang w:val="es-AR"/>
+        </w:rPr>
+      </w:pPr>
+      <w:r>
+        <w:rPr>
+          <w:noProof/>
+          <w:lang w:val="es-AR"/>
+        </w:rPr>
+        <w:t>La forma de cálculo consiste básicamente en tomar el número de puntos o valor de historias de usuarios completados en cada Sprint.</w:t>
+      </w:r>
+    </w:p>
+    <w:p>
+      <w:pPr>
+        <w:rPr>
+          <w:noProof/>
+          <w:lang w:val="es-AR"/>
+        </w:rPr>
+      </w:pPr>
+    </w:p>
+    <w:p>
+      <w:pPr>
+        <w:rPr>
+          <w:noProof/>
+          <w:lang w:val="es-AR"/>
+        </w:rPr>
+      </w:pPr>
+    </w:p>
+    <w:p>
+      <w:pPr>
+        <w:rPr>
+          <w:noProof/>
+          <w:lang w:val="es-AR"/>
+        </w:rPr>
+      </w:pPr>
+    </w:p>
+    <w:p>
+      <w:pPr>
+        <w:rPr>
+          <w:noProof/>
+          <w:lang w:val="es-AR"/>
+        </w:rPr>
+      </w:pPr>
+    </w:p>
+    <w:p>
+      <w:pPr>
+        <w:rPr>
+          <w:noProof/>
+          <w:lang w:val="es-AR"/>
+        </w:rPr>
+      </w:pPr>
+    </w:p>
+    <w:p>
+      <w:pPr>
         <w:pStyle w:val="Ttulo2"/>
+      </w:pPr>
+      <w:bookmarkStart w:id="3" w:name="_Toc418180127"/>
+      <w:r>
         <w:rPr>
           <w:noProof/>
           <w:lang w:val="es-ES"/>
         </w:rPr>
-      </w:pPr>
-      <w:bookmarkStart w:id="3" w:name="_Toc401929901"/>
-      <w:r>
-        <w:rPr>
-          <w:noProof/>
-          <w:lang w:val="es-ES"/>
-        </w:rPr>
-        <w:t>Sprint Burndown</w:t>
-      </w:r>
-      <w:r>
-        <w:rPr>
-          <w:noProof/>
-          <w:lang w:val="es-ES"/>
-        </w:rPr>
-        <w:t xml:space="preserve"> C</w:t>
-      </w:r>
-      <w:r>
-        <w:rPr>
-          <w:noProof/>
-          <w:lang w:val="es-ES"/>
-        </w:rPr>
-        <w:t>hart</w:t>
+        <w:lastRenderedPageBreak/>
+        <w:t>Capacidad del Equipo</w:t>
       </w:r>
       <w:bookmarkEnd w:id="3"/>
     </w:p>
@@ -4173,7 +4955,7 @@
                 <w:noProof/>
                 <w:lang w:val="es-ES"/>
               </w:rPr>
-              <w:t>Métrica: Sprint Burndown Chart</w:t>
+              <w:t>Métrica: Capacidad del Equipo</w:t>
             </w:r>
           </w:p>
         </w:tc>
@@ -4236,56 +5018,7 @@
                 <w:noProof/>
                 <w:lang w:val="es-AR"/>
               </w:rPr>
-              <w:t>R</w:t>
-            </w:r>
-            <w:r>
-              <w:rPr>
-                <w:noProof/>
-                <w:lang w:val="es-AR"/>
-              </w:rPr>
-              <w:t>epresentación gráfica de las horas de</w:t>
-            </w:r>
-            <w:r>
-              <w:rPr>
-                <w:noProof/>
-                <w:lang w:val="es-AR"/>
-              </w:rPr>
-              <w:t xml:space="preserve"> trabajo que queda</w:t>
-            </w:r>
-            <w:r>
-              <w:rPr>
-                <w:noProof/>
-                <w:lang w:val="es-AR"/>
-              </w:rPr>
-              <w:t>n</w:t>
-            </w:r>
-            <w:r>
-              <w:rPr>
-                <w:noProof/>
-                <w:lang w:val="es-AR"/>
-              </w:rPr>
-              <w:t xml:space="preserve"> por hacer en relación con el tiempo que queda por hacerlo.</w:t>
-            </w:r>
-            <w:r>
-              <w:rPr>
-                <w:noProof/>
-                <w:lang w:val="es-AR"/>
-              </w:rPr>
-              <w:t xml:space="preserve"> </w:t>
-            </w:r>
-            <w:r>
-              <w:rPr>
-                <w:noProof/>
-                <w:lang w:val="es-AR"/>
-              </w:rPr>
-              <w:t>Esta métrica constituye el g</w:t>
-            </w:r>
-            <w:r>
-              <w:rPr>
-                <w:noProof/>
-                <w:lang w:val="es-AR"/>
-              </w:rPr>
-              <w:t>ráfico de trabajo remanente.</w:t>
+              <w:t>Cantidad de horas disponibles del equipo de trabajo.</w:t>
             </w:r>
           </w:p>
         </w:tc>
@@ -4331,7 +5064,7 @@
                 <w:noProof/>
                 <w:lang w:val="es-ES"/>
               </w:rPr>
-              <w:t xml:space="preserve">Mediremos el trabajo remanente </w:t>
+              <w:t xml:space="preserve">Mediremos la capacidad del equipo de trabajo </w:t>
             </w:r>
             <w:r>
               <w:rPr>
@@ -4357,7 +5090,7 @@
       <w:pPr>
         <w:rPr>
           <w:noProof/>
-          <w:lang w:val="es-ES"/>
+          <w:lang w:val="es-AR"/>
         </w:rPr>
       </w:pPr>
     </w:p>
@@ -4365,361 +5098,155 @@
       <w:pPr>
         <w:rPr>
           <w:noProof/>
-          <w:lang w:val="es-ES"/>
-        </w:rPr>
-      </w:pPr>
-      <w:r>
-        <w:rPr>
-          <w:noProof/>
-          <w:lang w:val="es-ES"/>
-        </w:rPr>
-        <w:t xml:space="preserve">Un </w:t>
-      </w:r>
-      <w:r>
-        <w:rPr>
-          <w:noProof/>
-          <w:lang w:val="es-ES"/>
-        </w:rPr>
-        <w:t>B</w:t>
-      </w:r>
-      <w:r>
-        <w:rPr>
-          <w:noProof/>
-          <w:lang w:val="es-ES"/>
-        </w:rPr>
-        <w:t>urndown</w:t>
-      </w:r>
-      <w:r>
-        <w:rPr>
-          <w:noProof/>
-          <w:lang w:val="es-ES"/>
-        </w:rPr>
-        <w:t xml:space="preserve"> Chart </w:t>
-      </w:r>
-      <w:r>
-        <w:rPr>
-          <w:noProof/>
-          <w:lang w:val="es-ES"/>
-        </w:rPr>
-        <w:t>a lo largo del tiempo</w:t>
-      </w:r>
-      <w:r>
-        <w:rPr>
-          <w:noProof/>
-          <w:lang w:val="es-ES"/>
-        </w:rPr>
-        <w:t>,</w:t>
-      </w:r>
-      <w:r>
-        <w:rPr>
-          <w:noProof/>
-          <w:lang w:val="es-ES"/>
-        </w:rPr>
-        <w:t xml:space="preserve"> muestra la velocidad a la que se está completando los objetivos/requis</w:t>
-      </w:r>
-      <w:r>
-        <w:rPr>
-          <w:noProof/>
-          <w:lang w:val="es-ES"/>
-        </w:rPr>
-        <w:t>itos</w:t>
-      </w:r>
-      <w:r>
-        <w:rPr>
-          <w:noProof/>
-          <w:lang w:val="es-ES"/>
-        </w:rPr>
-        <w:t xml:space="preserve"> planteados</w:t>
-      </w:r>
-      <w:r>
-        <w:rPr>
-          <w:noProof/>
-          <w:lang w:val="es-ES"/>
-        </w:rPr>
-        <w:t>. Permite verificar si el e</w:t>
-      </w:r>
-      <w:r>
-        <w:rPr>
-          <w:noProof/>
-          <w:lang w:val="es-ES"/>
-        </w:rPr>
-        <w:t>quipo podrá completar e</w:t>
-      </w:r>
-      <w:r>
-        <w:rPr>
-          <w:noProof/>
-          <w:lang w:val="es-ES"/>
-        </w:rPr>
-        <w:t>l trabajo en el tiempo estimado, y tomar medidas corre</w:t>
-      </w:r>
-      <w:r>
-        <w:rPr>
-          <w:noProof/>
-          <w:lang w:val="es-ES"/>
-        </w:rPr>
-        <w:t>ctivas para cumplir el objetivo en caso que se identifiquen inconvenientes.</w:t>
-      </w:r>
-      <w:r>
-        <w:rPr>
-          <w:noProof/>
-          <w:lang w:val="es-ES"/>
-        </w:rPr>
-        <w:br/>
-        <w:t xml:space="preserve">En el caso del </w:t>
-      </w:r>
-      <w:r>
-        <w:rPr>
-          <w:b/>
-          <w:noProof/>
-          <w:lang w:val="es-ES"/>
-        </w:rPr>
-        <w:t>S</w:t>
-      </w:r>
-      <w:r>
-        <w:rPr>
-          <w:b/>
-          <w:noProof/>
-          <w:lang w:val="es-ES"/>
-        </w:rPr>
-        <w:t xml:space="preserve">print </w:t>
-      </w:r>
-      <w:r>
-        <w:rPr>
-          <w:noProof/>
-          <w:lang w:val="es-ES"/>
-        </w:rPr>
-        <w:t>Burndown C</w:t>
-      </w:r>
-      <w:r>
-        <w:rPr>
-          <w:noProof/>
-          <w:lang w:val="es-ES"/>
-        </w:rPr>
-        <w:t>hart se tiene en cuenta el total de horas estimadas para las tareas de un sprint determinado</w:t>
-      </w:r>
-      <w:r>
-        <w:rPr>
-          <w:noProof/>
-          <w:lang w:val="es-ES"/>
-        </w:rPr>
-        <w:t xml:space="preserve"> (en el eje vertical) y los dí</w:t>
-      </w:r>
-      <w:r>
-        <w:rPr>
-          <w:noProof/>
-          <w:lang w:val="es-ES"/>
-        </w:rPr>
-        <w:t>as transcurridos en el sprint (en el eje horizontal)</w:t>
-      </w:r>
-      <w:r>
-        <w:rPr>
-          <w:noProof/>
-          <w:lang w:val="es-ES"/>
-        </w:rPr>
-        <w:t>, comparando las horas restantes de trabajo d</w:t>
-      </w:r>
-      <w:r>
-        <w:rPr>
-          <w:noProof/>
-          <w:lang w:val="es-ES"/>
-        </w:rPr>
-        <w:t>el equipo con el ritmo ideal (lí</w:t>
-      </w:r>
-      <w:r>
-        <w:rPr>
-          <w:noProof/>
-          <w:lang w:val="es-ES"/>
-        </w:rPr>
-        <w:t>nea recta que une la cantidad de horas estimadas con el día de fin del sprint).</w:t>
+          <w:lang w:val="es-AR"/>
+        </w:rPr>
+      </w:pPr>
+      <w:r>
+        <w:rPr>
+          <w:noProof/>
+          <w:lang w:val="es-AR"/>
+        </w:rPr>
+        <w:t>La</w:t>
+      </w:r>
+      <w:r>
+        <w:rPr>
+          <w:noProof/>
+          <w:lang w:val="es-AR"/>
+        </w:rPr>
+        <w:t xml:space="preserve"> capacidad del equipo está definida por la</w:t>
+      </w:r>
+      <w:r>
+        <w:rPr>
+          <w:noProof/>
+          <w:lang w:val="es-AR"/>
+        </w:rPr>
+        <w:t xml:space="preserve"> canti</w:t>
+      </w:r>
+      <w:r>
+        <w:rPr>
+          <w:noProof/>
+          <w:lang w:val="es-AR"/>
+        </w:rPr>
+        <w:t xml:space="preserve">dad de </w:t>
+      </w:r>
+      <w:r>
+        <w:rPr>
+          <w:noProof/>
+          <w:lang w:val="es-AR"/>
+        </w:rPr>
+        <w:t>horas que tiene el equipo</w:t>
+      </w:r>
+      <w:r>
+        <w:rPr>
+          <w:noProof/>
+          <w:lang w:val="es-AR"/>
+        </w:rPr>
+        <w:t xml:space="preserve"> en</w:t>
+      </w:r>
+      <w:r>
+        <w:rPr>
+          <w:noProof/>
+          <w:lang w:val="es-AR"/>
+        </w:rPr>
+        <w:t xml:space="preserve"> cada sprint para poder llevar</w:t>
+      </w:r>
+      <w:r>
+        <w:rPr>
+          <w:noProof/>
+          <w:lang w:val="es-AR"/>
+        </w:rPr>
+        <w:t xml:space="preserve"> a cabo</w:t>
+      </w:r>
+      <w:r>
+        <w:rPr>
+          <w:noProof/>
+          <w:lang w:val="es-AR"/>
+        </w:rPr>
+        <w:t xml:space="preserve"> las tareas asociadas a cada historia de usuario que tiene lugar en la iteración</w:t>
+      </w:r>
+      <w:r>
+        <w:rPr>
+          <w:noProof/>
+          <w:lang w:val="es-AR"/>
+        </w:rPr>
+        <w:t>. Constituye una estimación de cuanto trabajo puede completarse en un período de tiempo dado. Está basado en la cantidad de tiempo ideal disponible del equipo</w:t>
+      </w:r>
+      <w:r>
+        <w:rPr>
+          <w:noProof/>
+          <w:lang w:val="es-AR"/>
+        </w:rPr>
+        <w:t>. Se t</w:t>
+      </w:r>
+      <w:r>
+        <w:rPr>
+          <w:noProof/>
+          <w:lang w:val="es-AR"/>
+        </w:rPr>
+        <w:t>oma esta métrica para poder hacer uso de esas medidas obtenidas</w:t>
+      </w:r>
+      <w:r>
+        <w:rPr>
+          <w:noProof/>
+          <w:lang w:val="es-AR"/>
+        </w:rPr>
+        <w:t xml:space="preserve"> en las estimaciones de los próximos sprints.</w:t>
+      </w:r>
+      <w:r>
+        <w:rPr>
+          <w:noProof/>
+          <w:lang w:val="es-AR"/>
+        </w:rPr>
+        <w:t xml:space="preserve"> La capacidad del equipo se medirá en función de la cantidad de horas disponibles por sprint. Es muy importante, que lo</w:t>
+      </w:r>
+      <w:r>
+        <w:rPr>
+          <w:noProof/>
+          <w:lang w:val="es-AR"/>
+        </w:rPr>
+        <w:t>s integrantes del equipo calculen</w:t>
+      </w:r>
+      <w:r>
+        <w:rPr>
+          <w:noProof/>
+          <w:lang w:val="es-AR"/>
+        </w:rPr>
+        <w:t xml:space="preserve"> su capacidad de trabajo de manera realista y a conciencia.</w:t>
       </w:r>
     </w:p>
     <w:p>
       <w:pPr>
         <w:rPr>
+          <w:rFonts w:ascii="Corbel" w:hAnsi="Corbel"/>
           <w:noProof/>
           <w:lang w:val="es-ES"/>
         </w:rPr>
       </w:pPr>
       <w:r>
         <w:rPr>
+          <w:rFonts w:ascii="Corbel" w:hAnsi="Corbel"/>
           <w:noProof/>
           <w:lang w:val="es-ES"/>
         </w:rPr>
-        <w:t>Est</w:t>
-      </w:r>
-      <w:r>
-        <w:rPr>
-          <w:noProof/>
-          <w:lang w:val="es-ES"/>
-        </w:rPr>
-        <w:t>e gráfico permite identificar rá</w:t>
-      </w:r>
-      <w:r>
-        <w:rPr>
-          <w:noProof/>
-          <w:lang w:val="es-ES"/>
-        </w:rPr>
-        <w:t xml:space="preserve">pidamente si el equipo llega a terminar con las tareas programadas para </w:t>
-      </w:r>
-      <w:r>
-        <w:rPr>
-          <w:noProof/>
-          <w:lang w:val="es-ES"/>
-        </w:rPr>
-        <w:t>un</w:t>
-      </w:r>
-      <w:r>
-        <w:rPr>
-          <w:noProof/>
-          <w:lang w:val="es-ES"/>
-        </w:rPr>
-        <w:t xml:space="preserve"> sprint</w:t>
-      </w:r>
-      <w:r>
-        <w:rPr>
-          <w:noProof/>
-          <w:lang w:val="es-ES"/>
-        </w:rPr>
-        <w:t xml:space="preserve"> específico</w:t>
-      </w:r>
-      <w:r>
-        <w:rPr>
-          <w:noProof/>
-          <w:lang w:val="es-ES"/>
-        </w:rPr>
-        <w:t>, o si es nceseario cambiar el rumbo de acción o renegociar los requerimientos del sprint para poder cumplir correctament</w:t>
-      </w:r>
-      <w:r>
-        <w:rPr>
-          <w:noProof/>
-          <w:lang w:val="es-ES"/>
-        </w:rPr>
-        <w:t>e</w:t>
-      </w:r>
-      <w:r>
-        <w:rPr>
-          <w:noProof/>
-          <w:lang w:val="es-ES"/>
-        </w:rPr>
-        <w:t xml:space="preserve"> los objetivos</w:t>
-      </w:r>
-      <w:r>
-        <w:rPr>
-          <w:noProof/>
-          <w:lang w:val="es-ES"/>
-        </w:rPr>
-        <w:t xml:space="preserve"> planificados</w:t>
-      </w:r>
-      <w:r>
-        <w:rPr>
-          <w:noProof/>
-          <w:lang w:val="es-ES"/>
-        </w:rPr>
-        <w:t xml:space="preserve"> del mismo.</w:t>
+        <w:br w:type="page"/>
       </w:r>
     </w:p>
     <w:p>
       <w:pPr>
+        <w:pStyle w:val="Ttulo2"/>
         <w:rPr>
           <w:noProof/>
           <w:lang w:val="es-ES"/>
         </w:rPr>
       </w:pPr>
+      <w:bookmarkStart w:id="4" w:name="_Toc418180128"/>
       <w:r>
         <w:rPr>
           <w:noProof/>
           <w:lang w:val="es-ES"/>
         </w:rPr>
-        <w:t>La responsabilidad de que el Sprint Burndown C</w:t>
-      </w:r>
-      <w:r>
-        <w:rPr>
-          <w:noProof/>
-          <w:lang w:val="es-ES"/>
-        </w:rPr>
-        <w:t>hart sea llevado a ca</w:t>
-      </w:r>
-      <w:r>
-        <w:rPr>
-          <w:noProof/>
-          <w:lang w:val="es-ES"/>
-        </w:rPr>
-        <w:t>bo correctamente es del Scrum Master</w:t>
-      </w:r>
-      <w:r>
-        <w:rPr>
-          <w:noProof/>
-          <w:lang w:val="es-ES"/>
-        </w:rPr>
-        <w:t>, quien debe veri</w:t>
-      </w:r>
-      <w:r>
-        <w:rPr>
-          <w:noProof/>
-          <w:lang w:val="es-ES"/>
-        </w:rPr>
-        <w:t xml:space="preserve">ficar que el equipo mantenga actualizado </w:t>
-      </w:r>
-      <w:r>
-        <w:rPr>
-          <w:noProof/>
-          <w:lang w:val="es-ES"/>
-        </w:rPr>
-        <w:t>el gráfico indicando diariamente el</w:t>
-      </w:r>
-      <w:r>
-        <w:rPr>
-          <w:noProof/>
-          <w:lang w:val="es-ES"/>
-        </w:rPr>
-        <w:t xml:space="preserve"> estado de sus tareas asignadas, es decir si están realizadas, si se encuentran en progreso o todavía restan por desarrollarlas.</w:t>
-      </w:r>
-    </w:p>
-    <w:p>
-      <w:pPr>
-        <w:rPr>
-          <w:noProof/>
-          <w:lang w:val="es-ES"/>
-        </w:rPr>
-      </w:pPr>
-      <w:r>
-        <w:rPr>
-          <w:noProof/>
-          <w:lang w:val="es-ES"/>
-        </w:rPr>
         <w:lastRenderedPageBreak/>
-        <w:t xml:space="preserve">Para el desarrollo de este proyecto, se obtendrá un </w:t>
-      </w:r>
-      <w:r>
-        <w:rPr>
-          <w:noProof/>
-          <w:lang w:val="es-ES"/>
-        </w:rPr>
-        <w:t>Burndown C</w:t>
-      </w:r>
-      <w:r>
-        <w:rPr>
-          <w:noProof/>
-          <w:lang w:val="es-ES"/>
-        </w:rPr>
-        <w:t>hart por cada sprint que tenga lugar durante el desarrollo e implementación de nuestro producto.</w:t>
-      </w:r>
-    </w:p>
-    <w:p>
-      <w:pPr>
-        <w:pStyle w:val="Ttulo2"/>
-        <w:rPr>
-          <w:noProof/>
-          <w:lang w:val="es-ES"/>
-        </w:rPr>
-      </w:pPr>
-      <w:bookmarkStart w:id="4" w:name="_Toc401929902"/>
-      <w:r>
-        <w:rPr>
-          <w:noProof/>
-          <w:lang w:val="es-ES"/>
-        </w:rPr>
-        <w:t>Release Burndown Chart</w:t>
+        <w:t>Porcentaje de Casos de Prueba Exitosos</w:t>
       </w:r>
       <w:bookmarkEnd w:id="4"/>
     </w:p>
@@ -4754,7 +5281,7 @@
                 <w:noProof/>
                 <w:lang w:val="es-ES"/>
               </w:rPr>
-              <w:t>Métrica: Release Burndown Chart</w:t>
+              <w:t>Métrica: Porcentaje de Casos de Prueba Exitosos</w:t>
             </w:r>
           </w:p>
         </w:tc>
@@ -4815,72 +5342,23 @@
             <w:r>
               <w:rPr>
                 <w:noProof/>
-                <w:lang w:val="es-AR"/>
-              </w:rPr>
-              <w:t xml:space="preserve">Representación gráfica de los puntos de historia </w:t>
+                <w:lang w:val="es-ES"/>
+              </w:rPr>
+              <w:t>P</w:t>
             </w:r>
             <w:r>
               <w:rPr>
                 <w:noProof/>
-                <w:lang w:val="es-AR"/>
-              </w:rPr>
-              <w:t>que queda</w:t>
+                <w:lang w:val="es-ES"/>
+              </w:rPr>
+              <w:t xml:space="preserve">orcentaje de </w:t>
             </w:r>
             <w:r>
               <w:rPr>
                 <w:noProof/>
-                <w:lang w:val="es-AR"/>
-              </w:rPr>
-              <w:t>n</w:t>
-            </w:r>
-            <w:r>
-              <w:rPr>
-                <w:noProof/>
-                <w:lang w:val="es-AR"/>
-              </w:rPr>
-              <w:t xml:space="preserve"> por </w:t>
-            </w:r>
-            <w:r>
-              <w:rPr>
-                <w:noProof/>
-                <w:lang w:val="es-AR"/>
-              </w:rPr>
-              <w:t xml:space="preserve">quemar </w:t>
-            </w:r>
-            <w:r>
-              <w:rPr>
-                <w:noProof/>
-                <w:lang w:val="es-AR"/>
-              </w:rPr>
-              <w:t>en rel</w:t>
-            </w:r>
-            <w:r>
-              <w:rPr>
-                <w:noProof/>
-                <w:lang w:val="es-AR"/>
-              </w:rPr>
-              <w:t>ación con el tiempo que queda pa</w:t>
-            </w:r>
-            <w:r>
-              <w:rPr>
-                <w:noProof/>
-                <w:lang w:val="es-AR"/>
-              </w:rPr>
-              <w:t>r</w:t>
-            </w:r>
-            <w:r>
-              <w:rPr>
-                <w:noProof/>
-                <w:lang w:val="es-AR"/>
-              </w:rPr>
-              <w:t>a</w:t>
-            </w:r>
-            <w:r>
-              <w:rPr>
-                <w:noProof/>
-                <w:lang w:val="es-AR"/>
-              </w:rPr>
-              <w:t xml:space="preserve"> hacerlo.</w:t>
+                <w:lang w:val="es-ES"/>
+              </w:rPr>
+              <w:t>casos de prueba que, una vez ejecutados, se obtuvo el resultado planificado en un principio.</w:t>
             </w:r>
           </w:p>
         </w:tc>
@@ -4926,49 +5404,7 @@
                 <w:noProof/>
                 <w:lang w:val="es-ES"/>
               </w:rPr>
-              <w:t>Se medirá para cada release que tendrá lugar a lo largo del proyecto.</w:t>
-            </w:r>
-            <w:r>
-              <w:rPr>
-                <w:noProof/>
-                <w:lang w:val="es-ES"/>
-              </w:rPr>
-              <w:t xml:space="preserve"> Nuestro producto se compondrá de 3</w:t>
-            </w:r>
-            <w:r>
-              <w:rPr>
-                <w:noProof/>
-                <w:lang w:val="es-ES"/>
-              </w:rPr>
-              <w:t xml:space="preserve"> release</w:t>
-            </w:r>
-            <w:r>
-              <w:rPr>
-                <w:noProof/>
-                <w:lang w:val="es-ES"/>
-              </w:rPr>
-              <w:t>s</w:t>
-            </w:r>
-            <w:r>
-              <w:rPr>
-                <w:noProof/>
-                <w:lang w:val="es-ES"/>
-              </w:rPr>
-              <w:t xml:space="preserve"> a desarrollar.</w:t>
-            </w:r>
-            <w:r>
-              <w:rPr>
-                <w:noProof/>
-                <w:lang w:val="es-ES"/>
-              </w:rPr>
-              <w:t xml:space="preserve"> </w:t>
-            </w:r>
-            <w:r>
-              <w:rPr>
-                <w:noProof/>
-                <w:lang w:val="es-ES"/>
-              </w:rPr>
-              <w:t xml:space="preserve">Se mide </w:t>
+              <w:t xml:space="preserve">Mediremos el porcentaje de casos de pruebas </w:t>
             </w:r>
             <w:r>
               <w:rPr>
@@ -4977,16 +5413,14 @@
                 <w:noProof/>
                 <w:lang w:val="es-ES"/>
               </w:rPr>
-              <w:t>al final de cada s</w:t>
-            </w:r>
-            <w:r>
-              <w:rPr>
-                <w:b/>
-                <w:i/>
+              <w:t>por Sprint</w:t>
+            </w:r>
+            <w:r>
+              <w:rPr>
                 <w:noProof/>
                 <w:lang w:val="es-ES"/>
               </w:rPr>
-              <w:t>print.</w:t>
+              <w:t xml:space="preserve"> para definir si una historia de usuario cumplió con los criterios de hecho definidas.</w:t>
             </w:r>
           </w:p>
         </w:tc>
@@ -4995,8 +5429,6 @@
     <w:p>
       <w:pPr>
         <w:rPr>
-          <w:rFonts w:ascii="Corbel" w:hAnsi="Corbel"/>
-          <w:noProof/>
           <w:lang w:val="es-ES"/>
         </w:rPr>
       </w:pPr>
@@ -5004,44 +5436,156 @@
     <w:p>
       <w:pPr>
         <w:rPr>
-          <w:noProof/>
           <w:lang w:val="es-ES"/>
         </w:rPr>
       </w:pPr>
       <w:r>
         <w:rPr>
-          <w:noProof/>
           <w:lang w:val="es-ES"/>
         </w:rPr>
-        <w:t>Un release puede tener lugar durante varios Sprint, esta métrica nos permitirá visualizar los puntos de historia que restan por quemar para obtener el release. Es decir que al final de cada sprint, podremos observar cuanto trabajo queda por realizar para obtener el release.</w:t>
+        <w:t>Otra de las métricas que tomaremos, es el porcentaje de casos de pruebas ejecutados con un resultado exitoso. A través de esta métrica, mediremos la cantidad de casos de prueba planificados para ejecutar que fueron ejecutados y obtuvieron el resultado que habíamos planificado en un principio. El porcentaje de casos de pruebas exitosos se tomar</w:t>
+      </w:r>
+      <w:r>
+        <w:rPr>
+          <w:lang w:val="es-ES"/>
+        </w:rPr>
+        <w:t>á por Sprint, esta métrica es una medida de la</w:t>
+      </w:r>
+      <w:r>
+        <w:rPr>
+          <w:lang w:val="es-ES"/>
+        </w:rPr>
+        <w:t xml:space="preserve"> calidad de software en ese sprint</w:t>
+      </w:r>
+      <w:r>
+        <w:rPr>
+          <w:lang w:val="es-ES"/>
+        </w:rPr>
+        <w:t xml:space="preserve">. Nos ayuda principalmente para poder comprobar si las historias de usuario que tienen lugar en un sprint específico cumplen con los criterios de hecho que han sido definidos. </w:t>
       </w:r>
     </w:p>
     <w:p>
       <w:pPr>
         <w:rPr>
-          <w:rFonts w:ascii="Corbel" w:hAnsi="Corbel"/>
           <w:noProof/>
           <w:lang w:val="es-ES"/>
         </w:rPr>
       </w:pPr>
+      <w:r>
+        <w:rPr>
+          <w:lang w:val="es-ES"/>
+        </w:rPr>
+        <w:t xml:space="preserve">Para que una historia de usuario se considere como </w:t>
+      </w:r>
+      <w:r>
+        <w:rPr>
+          <w:i/>
+          <w:lang w:val="es-ES"/>
+        </w:rPr>
+        <w:t>hecha</w:t>
+      </w:r>
+      <w:r>
+        <w:rPr>
+          <w:lang w:val="es-ES"/>
+        </w:rPr>
+        <w:t xml:space="preserve"> y pueda ser presentada ante el </w:t>
+      </w:r>
+      <w:proofErr w:type="spellStart"/>
+      <w:r>
+        <w:rPr>
+          <w:lang w:val="es-ES"/>
+        </w:rPr>
+        <w:t>Product</w:t>
+      </w:r>
+      <w:proofErr w:type="spellEnd"/>
+      <w:r>
+        <w:rPr>
+          <w:lang w:val="es-ES"/>
+        </w:rPr>
+        <w:t xml:space="preserve"> </w:t>
+      </w:r>
+      <w:proofErr w:type="spellStart"/>
+      <w:r>
+        <w:rPr>
+          <w:lang w:val="es-ES"/>
+        </w:rPr>
+        <w:t>Owner</w:t>
+      </w:r>
+      <w:proofErr w:type="spellEnd"/>
+      <w:r>
+        <w:rPr>
+          <w:lang w:val="es-ES"/>
+        </w:rPr>
+        <w:t xml:space="preserve">, la misma debe cumplir los siguientes requisitos: a nivel de casos de prueba, el </w:t>
+      </w:r>
+      <w:proofErr w:type="spellStart"/>
+      <w:r>
+        <w:rPr>
+          <w:lang w:val="es-ES"/>
+        </w:rPr>
+        <w:t>Testing</w:t>
+      </w:r>
+      <w:proofErr w:type="spellEnd"/>
+      <w:r>
+        <w:rPr>
+          <w:lang w:val="es-ES"/>
+        </w:rPr>
+        <w:t xml:space="preserve"> de cada sprint se considerará completo y que pasó óptimamente cuando no haya presencia de errores</w:t>
+      </w:r>
+      <w:r>
+        <w:rPr>
+          <w:noProof/>
+          <w:lang w:val="es-ES"/>
+        </w:rPr>
+        <w:t xml:space="preserve"> de severidad mayor ni menor, es decir que todos los errores mayores y menores encontrados, fueron corregidos. Sólo se admite que el testing pasó, cuando estamos en presencia de errores cosméticos</w:t>
+      </w:r>
+      <w:r>
+        <w:rPr>
+          <w:noProof/>
+          <w:lang w:val="es-ES"/>
+        </w:rPr>
+        <w:t xml:space="preserve"> que deben ser corregidos para la siguiente iteración</w:t>
+      </w:r>
+      <w:r>
+        <w:rPr>
+          <w:noProof/>
+          <w:lang w:val="es-ES"/>
+        </w:rPr>
+        <w:t>.</w:t>
+      </w:r>
     </w:p>
     <w:p>
       <w:pPr>
+        <w:rPr>
+          <w:noProof/>
+          <w:lang w:val="es-ES"/>
+        </w:rPr>
+      </w:pPr>
+    </w:p>
+    <w:p>
+      <w:pPr>
         <w:pStyle w:val="Ttulo2"/>
         <w:rPr>
           <w:noProof/>
           <w:lang w:val="es-ES"/>
         </w:rPr>
       </w:pPr>
-      <w:bookmarkStart w:id="5" w:name="_Toc401929903"/>
+      <w:bookmarkStart w:id="5" w:name="_Toc418180129"/>
       <w:r>
         <w:rPr>
           <w:noProof/>
           <w:lang w:val="es-ES"/>
         </w:rPr>
-        <w:t>Velocidad del Equipo</w:t>
+        <w:t>Cantidad de Commits</w:t>
       </w:r>
       <w:bookmarkEnd w:id="5"/>
+      <w:r>
+        <w:rPr>
+          <w:noProof/>
+          <w:lang w:val="es-ES"/>
+        </w:rPr>
+        <w:t xml:space="preserve"> </w:t>
+      </w:r>
     </w:p>
     <w:tbl>
       <w:tblPr>
@@ -5074,7 +5618,14 @@
                 <w:noProof/>
                 <w:lang w:val="es-ES"/>
               </w:rPr>
-              <w:t>Métrica: Velocidad del Equipo</w:t>
+              <w:t xml:space="preserve">Métrica: </w:t>
+            </w:r>
+            <w:r>
+              <w:rPr>
+                <w:noProof/>
+                <w:lang w:val="es-ES"/>
+              </w:rPr>
+              <w:t>Cantidad de Commits</w:t>
             </w:r>
           </w:p>
         </w:tc>
@@ -5135,9 +5686,16 @@
             <w:r>
               <w:rPr>
                 <w:noProof/>
-                <w:lang w:val="es-AR"/>
-              </w:rPr>
-              <w:t>Cantidad de trabajo realizado por el equipo. Sólo cuenta trabajo completado para el cálculo de la velocidad</w:t>
+                <w:lang w:val="es-ES"/>
+              </w:rPr>
+              <w:t>Cantidad de commits realizados p</w:t>
+            </w:r>
+            <w:r>
+              <w:rPr>
+                <w:noProof/>
+                <w:lang w:val="es-ES"/>
+              </w:rPr>
+              <w:t>or cada miembro del equipo por sprint. Se cuenta tanto en el repositorio de documentación como en el repositorio del código porque consideramos una medida representativa del esfuerzo asociado al trabajo de cada integrante.</w:t>
             </w:r>
           </w:p>
         </w:tc>
@@ -5183,7 +5741,7 @@
                 <w:noProof/>
                 <w:lang w:val="es-ES"/>
               </w:rPr>
-              <w:t xml:space="preserve">Mediremos la velocidad del equipo de trabajo </w:t>
+              <w:t xml:space="preserve">Mediremos la cantidad de commits realizados </w:t>
             </w:r>
             <w:r>
               <w:rPr>
@@ -5199,7 +5757,7 @@
                 <w:noProof/>
                 <w:lang w:val="es-ES"/>
               </w:rPr>
-              <w:t>.</w:t>
+              <w:t xml:space="preserve"> por cada miembro del equipo.</w:t>
             </w:r>
           </w:p>
         </w:tc>
@@ -5209,95 +5767,72 @@
       <w:pPr>
         <w:rPr>
           <w:noProof/>
-          <w:lang w:val="es-AR"/>
+          <w:lang w:val="es-ES"/>
         </w:rPr>
       </w:pPr>
     </w:p>
     <w:p>
       <w:pPr>
         <w:rPr>
-          <w:i/>
-          <w:noProof/>
-          <w:lang w:val="es-AR"/>
-        </w:rPr>
-      </w:pPr>
-      <w:r>
-        <w:rPr>
-          <w:noProof/>
-          <w:lang w:val="es-AR"/>
-        </w:rPr>
-        <w:t>Las histor</w:t>
-      </w:r>
-      <w:r>
-        <w:rPr>
-          <w:noProof/>
-          <w:lang w:val="es-AR"/>
-        </w:rPr>
-        <w:t xml:space="preserve">ias de usuario están puntuadas. </w:t>
-      </w:r>
-      <w:r>
-        <w:rPr>
-          <w:noProof/>
-          <w:lang w:val="es-AR"/>
-        </w:rPr>
-        <w:t xml:space="preserve">La velocidad constituye una métrica del número de puntos o </w:t>
-      </w:r>
-      <w:r>
-        <w:rPr>
-          <w:noProof/>
-          <w:lang w:val="es-AR"/>
-        </w:rPr>
-        <w:t>valor de las historias de usuario que están siendo completadas</w:t>
-      </w:r>
-      <w:r>
-        <w:rPr>
-          <w:noProof/>
-          <w:lang w:val="es-AR"/>
-        </w:rPr>
-        <w:t xml:space="preserve">. </w:t>
-      </w:r>
-      <w:r>
-        <w:rPr>
-          <w:noProof/>
-          <w:lang w:val="es-AR"/>
-        </w:rPr>
-        <w:t>Representa la cantidad de trabajo realizado por el equipo.</w:t>
-      </w:r>
-      <w:r>
-        <w:rPr>
-          <w:noProof/>
-          <w:lang w:val="es-AR"/>
-        </w:rPr>
-        <w:t xml:space="preserve"> Definiremos la velocidad </w:t>
-      </w:r>
-      <w:r>
-        <w:rPr>
-          <w:noProof/>
-          <w:lang w:val="es-AR"/>
-        </w:rPr>
-        <w:t xml:space="preserve">del equipo </w:t>
-      </w:r>
-      <w:r>
-        <w:rPr>
-          <w:noProof/>
-          <w:lang w:val="es-AR"/>
-        </w:rPr>
-        <w:t xml:space="preserve">en función a </w:t>
-      </w:r>
-      <w:r>
-        <w:rPr>
-          <w:i/>
-          <w:noProof/>
-          <w:lang w:val="es-AR"/>
-        </w:rPr>
-        <w:t>historias de usuario completas</w:t>
-      </w:r>
-      <w:r>
-        <w:rPr>
-          <w:noProof/>
-          <w:lang w:val="es-AR"/>
-        </w:rPr>
-        <w:t xml:space="preserve"> en todo un Sprint.</w:t>
+          <w:noProof/>
+          <w:lang w:val="es-ES"/>
+        </w:rPr>
+      </w:pPr>
+      <w:r>
+        <w:rPr>
+          <w:noProof/>
+          <w:lang w:val="es-ES"/>
+        </w:rPr>
+        <w:t>Otra métrica que nos resulta representativa y por eso se decidi</w:t>
+      </w:r>
+      <w:r>
+        <w:rPr>
+          <w:noProof/>
+          <w:lang w:val="es-ES"/>
+        </w:rPr>
+        <w:t>ó comenzar a medir,</w:t>
+      </w:r>
+      <w:r>
+        <w:rPr>
+          <w:noProof/>
+          <w:lang w:val="es-ES"/>
+        </w:rPr>
+        <w:t xml:space="preserve"> es la cantidad de commits realizados. Esta medida la vemos c</w:t>
+      </w:r>
+      <w:r>
+        <w:rPr>
+          <w:noProof/>
+          <w:lang w:val="es-ES"/>
+        </w:rPr>
+        <w:t>o</w:t>
+      </w:r>
+      <w:r>
+        <w:rPr>
+          <w:noProof/>
+          <w:lang w:val="es-ES"/>
+        </w:rPr>
+        <w:t xml:space="preserve">mo </w:t>
+      </w:r>
+      <w:r>
+        <w:rPr>
+          <w:noProof/>
+          <w:lang w:val="es-ES"/>
+        </w:rPr>
+        <w:t>algo que representa el trabajo,</w:t>
+      </w:r>
+      <w:r>
+        <w:rPr>
+          <w:noProof/>
+          <w:lang w:val="es-ES"/>
+        </w:rPr>
+        <w:t xml:space="preserve"> dedicación y desempeño destinado a la realización del producto y la gestión del proyecto. Por eso se consideró no sólo el repositorio del código sino el de la documentaci</w:t>
+      </w:r>
+      <w:r>
+        <w:rPr>
+          <w:noProof/>
+          <w:lang w:val="es-ES"/>
+        </w:rPr>
+        <w:t>ón, para ver la participación e intervención de cada integrante en las distintas partes que conforman la realización de todo este sistema.</w:t>
       </w:r>
     </w:p>
     <w:p>
@@ -5307,646 +5842,126 @@
           <w:lang w:val="es-AR"/>
         </w:rPr>
       </w:pPr>
+      <w:bookmarkStart w:id="6" w:name="_GoBack"/>
+      <w:bookmarkEnd w:id="6"/>
       <w:r>
         <w:rPr>
           <w:noProof/>
           <w:lang w:val="es-AR"/>
         </w:rPr>
-        <w:t>Con esta métrica, podemos observar cuál es la productividad de nuestro equipo de trabajo, dado a que mientras mayor sea la velocidad del team, menores serán los tiempos para poder llevar a cabo la produc</w:t>
-      </w:r>
-      <w:r>
-        <w:rPr>
+        <w:lastRenderedPageBreak/>
+        <w:t xml:space="preserve">Para poder llevar a cabo la realización de estas métricas: </w:t>
+      </w:r>
+      <w:r>
+        <w:rPr>
+          <w:bCs/>
           <w:noProof/>
           <w:lang w:val="es-AR"/>
         </w:rPr>
-        <w:t>ción de más funcionalidades de n</w:t>
-      </w:r>
-      <w:r>
-        <w:rPr>
+        <w:t xml:space="preserve">Velocidad, </w:t>
+      </w:r>
+      <w:r>
+        <w:rPr>
+          <w:bCs/>
           <w:noProof/>
           <w:lang w:val="es-AR"/>
         </w:rPr>
-        <w:t xml:space="preserve">uestro Software. </w:t>
-      </w:r>
-    </w:p>
-    <w:p>
-      <w:pPr>
-        <w:rPr>
+        <w:t>C</w:t>
+      </w:r>
+      <w:r>
+        <w:rPr>
+          <w:bCs/>
           <w:noProof/>
           <w:lang w:val="es-AR"/>
         </w:rPr>
-      </w:pPr>
-      <w:r>
-        <w:rPr>
+        <w:t>apacidad</w:t>
+      </w:r>
+      <w:r>
+        <w:rPr>
+          <w:bCs/>
           <w:noProof/>
           <w:lang w:val="es-AR"/>
         </w:rPr>
-        <w:t>La forma de cálculo consiste básicamente en tomar el número de puntos o valor de historias de usuarios completados en cada Sprint.</w:t>
-      </w:r>
-    </w:p>
-    <w:p>
-      <w:pPr>
-        <w:rPr>
+        <w:t xml:space="preserve"> del equipo</w:t>
+      </w:r>
+      <w:r>
+        <w:rPr>
+          <w:bCs/>
           <w:noProof/>
           <w:lang w:val="es-AR"/>
         </w:rPr>
-      </w:pPr>
-    </w:p>
-    <w:p>
-      <w:pPr>
-        <w:rPr>
+        <w:t xml:space="preserve">, Porcentaje de casos de prueba exitosos, </w:t>
+      </w:r>
+      <w:r>
+        <w:rPr>
+          <w:bCs/>
           <w:noProof/>
           <w:lang w:val="es-AR"/>
         </w:rPr>
-      </w:pPr>
-    </w:p>
-    <w:p>
-      <w:pPr>
+        <w:t>se utilizarán Planillas de Excel.</w:t>
+      </w:r>
+      <w:r>
         <w:rPr>
           <w:noProof/>
           <w:lang w:val="es-AR"/>
         </w:rPr>
-      </w:pPr>
-    </w:p>
-    <w:p>
-      <w:pPr>
-        <w:pStyle w:val="Ttulo2"/>
-      </w:pPr>
-      <w:bookmarkStart w:id="6" w:name="_Toc401929904"/>
-      <w:r>
-        <w:rPr>
-          <w:noProof/>
-          <w:lang w:val="es-ES"/>
-        </w:rPr>
-        <w:lastRenderedPageBreak/>
-        <w:t>Capacidad del Equipo</w:t>
-      </w:r>
-      <w:bookmarkEnd w:id="6"/>
-    </w:p>
-    <w:tbl>
-      <w:tblPr>
-        <w:tblStyle w:val="Tabladecuadrcula2-nfasis21"/>
-        <w:tblW w:w="0" w:type="auto"/>
-        <w:tblLook w:val="04A0" w:firstRow="1" w:lastRow="0" w:firstColumn="1" w:lastColumn="0" w:noHBand="0" w:noVBand="1"/>
-      </w:tblPr>
-      <w:tblGrid>
-        <w:gridCol w:w="3510"/>
-        <w:gridCol w:w="5529"/>
-      </w:tblGrid>
-      <w:tr>
-        <w:trPr>
-          <w:cnfStyle w:val="100000000000" w:firstRow="1" w:lastRow="0" w:firstColumn="0" w:lastColumn="0" w:oddVBand="0" w:evenVBand="0" w:oddHBand="0" w:evenHBand="0" w:firstRowFirstColumn="0" w:firstRowLastColumn="0" w:lastRowFirstColumn="0" w:lastRowLastColumn="0"/>
-        </w:trPr>
-        <w:tc>
-          <w:tcPr>
-            <w:cnfStyle w:val="001000000000" w:firstRow="0" w:lastRow="0" w:firstColumn="1" w:lastColumn="0" w:oddVBand="0" w:evenVBand="0" w:oddHBand="0" w:evenHBand="0" w:firstRowFirstColumn="0" w:firstRowLastColumn="0" w:lastRowFirstColumn="0" w:lastRowLastColumn="0"/>
-            <w:tcW w:w="3510" w:type="dxa"/>
-          </w:tcPr>
-          <w:p>
-            <w:pPr>
-              <w:rPr>
-                <w:noProof/>
-                <w:lang w:val="es-ES"/>
-              </w:rPr>
-            </w:pPr>
-            <w:r>
-              <w:rPr>
-                <w:noProof/>
-                <w:lang w:val="es-ES"/>
-              </w:rPr>
-              <w:t>Métrica: Capacidad del Equipo</w:t>
-            </w:r>
-          </w:p>
-        </w:tc>
-        <w:tc>
-          <w:tcPr>
-            <w:tcW w:w="5529" w:type="dxa"/>
-          </w:tcPr>
-          <w:p>
-            <w:pPr>
-              <w:cnfStyle w:val="100000000000" w:firstRow="1" w:lastRow="0" w:firstColumn="0" w:lastColumn="0" w:oddVBand="0" w:evenVBand="0" w:oddHBand="0" w:evenHBand="0" w:firstRowFirstColumn="0" w:firstRowLastColumn="0" w:lastRowFirstColumn="0" w:lastRowLastColumn="0"/>
-              <w:rPr>
-                <w:noProof/>
-                <w:lang w:val="es-ES"/>
-              </w:rPr>
-            </w:pPr>
-          </w:p>
-        </w:tc>
-      </w:tr>
-      <w:tr>
-        <w:trPr>
-          <w:cnfStyle w:val="000000100000" w:firstRow="0" w:lastRow="0" w:firstColumn="0" w:lastColumn="0" w:oddVBand="0" w:evenVBand="0" w:oddHBand="1" w:evenHBand="0" w:firstRowFirstColumn="0" w:firstRowLastColumn="0" w:lastRowFirstColumn="0" w:lastRowLastColumn="0"/>
-        </w:trPr>
-        <w:tc>
-          <w:tcPr>
-            <w:cnfStyle w:val="001000000000" w:firstRow="0" w:lastRow="0" w:firstColumn="1" w:lastColumn="0" w:oddVBand="0" w:evenVBand="0" w:oddHBand="0" w:evenHBand="0" w:firstRowFirstColumn="0" w:firstRowLastColumn="0" w:lastRowFirstColumn="0" w:lastRowLastColumn="0"/>
-            <w:tcW w:w="3510" w:type="dxa"/>
-          </w:tcPr>
-          <w:p>
-            <w:pPr>
-              <w:rPr>
-                <w:b w:val="0"/>
-                <w:noProof/>
-                <w:lang w:val="es-ES"/>
-              </w:rPr>
-            </w:pPr>
-            <w:r>
-              <w:rPr>
-                <w:b w:val="0"/>
-                <w:noProof/>
-                <w:lang w:val="es-ES"/>
-              </w:rPr>
-              <w:t>¿Qué es?</w:t>
-            </w:r>
-          </w:p>
-        </w:tc>
-        <w:tc>
-          <w:tcPr>
-            <w:tcW w:w="5529" w:type="dxa"/>
-          </w:tcPr>
-          <w:p>
-            <w:pPr>
-              <w:cnfStyle w:val="000000100000" w:firstRow="0" w:lastRow="0" w:firstColumn="0" w:lastColumn="0" w:oddVBand="0" w:evenVBand="0" w:oddHBand="1" w:evenHBand="0" w:firstRowFirstColumn="0" w:firstRowLastColumn="0" w:lastRowFirstColumn="0" w:lastRowLastColumn="0"/>
-              <w:rPr>
-                <w:noProof/>
-                <w:lang w:val="es-ES"/>
-              </w:rPr>
-            </w:pPr>
-            <w:r>
-              <w:rPr>
-                <w:noProof/>
-                <w:lang w:val="es-AR"/>
-              </w:rPr>
-              <w:t>Cantidad de horas disponibles del equipo de trabajo.</w:t>
-            </w:r>
-          </w:p>
-        </w:tc>
-      </w:tr>
-      <w:tr>
-        <w:tc>
-          <w:tcPr>
-            <w:cnfStyle w:val="001000000000" w:firstRow="0" w:lastRow="0" w:firstColumn="1" w:lastColumn="0" w:oddVBand="0" w:evenVBand="0" w:oddHBand="0" w:evenHBand="0" w:firstRowFirstColumn="0" w:firstRowLastColumn="0" w:lastRowFirstColumn="0" w:lastRowLastColumn="0"/>
-            <w:tcW w:w="3510" w:type="dxa"/>
-          </w:tcPr>
-          <w:p>
-            <w:pPr>
-              <w:rPr>
-                <w:b w:val="0"/>
-                <w:noProof/>
-                <w:lang w:val="es-ES"/>
-              </w:rPr>
-            </w:pPr>
-            <w:r>
-              <w:rPr>
-                <w:b w:val="0"/>
-                <w:noProof/>
-                <w:lang w:val="es-ES"/>
-              </w:rPr>
-              <w:t>¿Cada cuánto se medirá?</w:t>
-            </w:r>
-          </w:p>
-        </w:tc>
-        <w:tc>
-          <w:tcPr>
-            <w:tcW w:w="5529" w:type="dxa"/>
-          </w:tcPr>
-          <w:p>
-            <w:pPr>
-              <w:cnfStyle w:val="000000000000" w:firstRow="0" w:lastRow="0" w:firstColumn="0" w:lastColumn="0" w:oddVBand="0" w:evenVBand="0" w:oddHBand="0" w:evenHBand="0" w:firstRowFirstColumn="0" w:firstRowLastColumn="0" w:lastRowFirstColumn="0" w:lastRowLastColumn="0"/>
-              <w:rPr>
-                <w:noProof/>
-                <w:lang w:val="es-ES"/>
-              </w:rPr>
-            </w:pPr>
-            <w:r>
-              <w:rPr>
-                <w:noProof/>
-                <w:lang w:val="es-ES"/>
-              </w:rPr>
-              <w:t xml:space="preserve">Mediremos la capacidad del equipo de trabajo </w:t>
-            </w:r>
-            <w:r>
-              <w:rPr>
-                <w:b/>
-                <w:i/>
-                <w:noProof/>
-                <w:lang w:val="es-ES"/>
-              </w:rPr>
-              <w:t>por Sprint</w:t>
-            </w:r>
-            <w:r>
-              <w:rPr>
-                <w:noProof/>
-                <w:lang w:val="es-ES"/>
-              </w:rPr>
-              <w:t>.</w:t>
-            </w:r>
-          </w:p>
-        </w:tc>
-      </w:tr>
-    </w:tbl>
-    <w:p>
-      <w:pPr>
+        <w:t xml:space="preserve"> Para el caso de la V</w:t>
+      </w:r>
+      <w:r>
         <w:rPr>
           <w:noProof/>
           <w:lang w:val="es-AR"/>
         </w:rPr>
-      </w:pPr>
-    </w:p>
-    <w:p>
-      <w:pPr>
+        <w:t>elocidad, se indicar</w:t>
+      </w:r>
+      <w:r>
         <w:rPr>
           <w:noProof/>
           <w:lang w:val="es-AR"/>
         </w:rPr>
-      </w:pPr>
+        <w:t>á</w:t>
+      </w:r>
       <w:r>
         <w:rPr>
           <w:noProof/>
           <w:lang w:val="es-AR"/>
         </w:rPr>
-        <w:t>La</w:t>
+        <w:t xml:space="preserve"> e</w:t>
       </w:r>
       <w:r>
         <w:rPr>
           <w:noProof/>
           <w:lang w:val="es-AR"/>
         </w:rPr>
-        <w:t xml:space="preserve"> capacidad del equipo está definida por la</w:t>
+        <w:t xml:space="preserve">l número de puntos de historia </w:t>
       </w:r>
       <w:r>
         <w:rPr>
           <w:noProof/>
           <w:lang w:val="es-AR"/>
         </w:rPr>
-        <w:t xml:space="preserve"> canti</w:t>
+        <w:t xml:space="preserve">que hemos completado en una iteración. </w:t>
       </w:r>
       <w:r>
         <w:rPr>
           <w:noProof/>
           <w:lang w:val="es-AR"/>
         </w:rPr>
-        <w:t xml:space="preserve">dad de </w:t>
+        <w:t xml:space="preserve">Además </w:t>
       </w:r>
       <w:r>
         <w:rPr>
           <w:noProof/>
           <w:lang w:val="es-AR"/>
         </w:rPr>
-        <w:t>horas que tiene el equipo</w:t>
+        <w:t>se hará uso de la herramienta</w:t>
       </w:r>
       <w:r>
         <w:rPr>
           <w:noProof/>
           <w:lang w:val="es-AR"/>
         </w:rPr>
-        <w:t xml:space="preserve"> en</w:t>
-      </w:r>
-      <w:r>
-        <w:rPr>
-          <w:noProof/>
-          <w:lang w:val="es-AR"/>
-        </w:rPr>
-        <w:t xml:space="preserve"> cada sprint para poder llevar</w:t>
-      </w:r>
-      <w:r>
-        <w:rPr>
-          <w:noProof/>
-          <w:lang w:val="es-AR"/>
-        </w:rPr>
-        <w:t xml:space="preserve"> a cabo</w:t>
-      </w:r>
-      <w:r>
-        <w:rPr>
-          <w:noProof/>
-          <w:lang w:val="es-AR"/>
-        </w:rPr>
-        <w:t xml:space="preserve"> las tareas asociadas a cada historia de usuario que tiene lugar en la iteración</w:t>
-      </w:r>
-      <w:r>
-        <w:rPr>
-          <w:noProof/>
-          <w:lang w:val="es-AR"/>
-        </w:rPr>
-        <w:t>. Constituye una estimación de cuanto trabajo puede completarse en un período de tiempo dado. Está basado en la cantidad de tiempo ideal disponible del equipo</w:t>
-      </w:r>
-      <w:r>
-        <w:rPr>
-          <w:noProof/>
-          <w:lang w:val="es-AR"/>
-        </w:rPr>
-        <w:t>. Se t</w:t>
-      </w:r>
-      <w:r>
-        <w:rPr>
-          <w:noProof/>
-          <w:lang w:val="es-AR"/>
-        </w:rPr>
-        <w:t>oma esta métrica para poder hacer uso de esas medidas obtenidas</w:t>
-      </w:r>
-      <w:r>
-        <w:rPr>
-          <w:noProof/>
-          <w:lang w:val="es-AR"/>
-        </w:rPr>
-        <w:t xml:space="preserve"> en las estimaciones de los próximos sprints.</w:t>
-      </w:r>
-      <w:r>
-        <w:rPr>
-          <w:noProof/>
-          <w:lang w:val="es-AR"/>
-        </w:rPr>
-        <w:t xml:space="preserve"> La capacidad del equipo se medirá en función de la cantidad de horas disponibles por sprint. Es muy importante, que lo</w:t>
-      </w:r>
-      <w:r>
-        <w:rPr>
-          <w:noProof/>
-          <w:lang w:val="es-AR"/>
-        </w:rPr>
-        <w:t>s integrantes del equipo calculen</w:t>
-      </w:r>
-      <w:r>
-        <w:rPr>
-          <w:noProof/>
-          <w:lang w:val="es-AR"/>
-        </w:rPr>
-        <w:t xml:space="preserve"> su capacidad de trabajo de manera realista y a conciencia.</w:t>
-      </w:r>
-    </w:p>
-    <w:p>
-      <w:pPr>
-        <w:rPr>
-          <w:noProof/>
-          <w:lang w:val="es-AR"/>
-        </w:rPr>
-      </w:pPr>
-      <w:r>
-        <w:rPr>
-          <w:noProof/>
-          <w:lang w:val="es-AR"/>
-        </w:rPr>
-        <w:t xml:space="preserve">Para poder llevar a cabo la realización de estas métricas: </w:t>
-      </w:r>
-      <w:r>
-        <w:rPr>
-          <w:noProof/>
-          <w:lang w:val="es-AR"/>
-        </w:rPr>
-        <w:t xml:space="preserve">Sprint </w:t>
-      </w:r>
-      <w:r>
-        <w:rPr>
-          <w:bCs/>
-          <w:noProof/>
-          <w:lang w:val="es-AR"/>
-        </w:rPr>
-        <w:t>B</w:t>
-      </w:r>
-      <w:r>
-        <w:rPr>
-          <w:bCs/>
-          <w:noProof/>
-          <w:lang w:val="es-AR"/>
-        </w:rPr>
-        <w:t>urn</w:t>
-      </w:r>
-      <w:r>
-        <w:rPr>
-          <w:bCs/>
-          <w:noProof/>
-          <w:lang w:val="es-AR"/>
-        </w:rPr>
-        <w:t>D</w:t>
-      </w:r>
-      <w:r>
-        <w:rPr>
-          <w:bCs/>
-          <w:noProof/>
-          <w:lang w:val="es-AR"/>
-        </w:rPr>
-        <w:t>own Chart</w:t>
-      </w:r>
-      <w:r>
-        <w:rPr>
-          <w:bCs/>
-          <w:noProof/>
-          <w:lang w:val="es-AR"/>
-        </w:rPr>
-        <w:t>,</w:t>
-      </w:r>
-      <w:r>
-        <w:rPr>
-          <w:bCs/>
-          <w:noProof/>
-          <w:lang w:val="es-AR"/>
-        </w:rPr>
-        <w:t xml:space="preserve"> Release B</w:t>
-      </w:r>
-      <w:r>
-        <w:rPr>
-          <w:bCs/>
-          <w:noProof/>
-          <w:lang w:val="es-AR"/>
-        </w:rPr>
-        <w:t>urn</w:t>
-      </w:r>
-      <w:r>
-        <w:rPr>
-          <w:bCs/>
-          <w:noProof/>
-          <w:lang w:val="es-AR"/>
-        </w:rPr>
-        <w:t>D</w:t>
-      </w:r>
-      <w:r>
-        <w:rPr>
-          <w:bCs/>
-          <w:noProof/>
-          <w:lang w:val="es-AR"/>
-        </w:rPr>
-        <w:t>own Chart</w:t>
-      </w:r>
-      <w:r>
-        <w:rPr>
-          <w:bCs/>
-          <w:noProof/>
-          <w:lang w:val="es-AR"/>
-        </w:rPr>
-        <w:t>,</w:t>
-      </w:r>
-      <w:r>
-        <w:rPr>
-          <w:bCs/>
-          <w:noProof/>
-          <w:lang w:val="es-AR"/>
-        </w:rPr>
-        <w:t xml:space="preserve"> </w:t>
-      </w:r>
-      <w:r>
-        <w:rPr>
-          <w:bCs/>
-          <w:noProof/>
-          <w:lang w:val="es-AR"/>
-        </w:rPr>
-        <w:t xml:space="preserve">Velocidad y </w:t>
-      </w:r>
-      <w:r>
-        <w:rPr>
-          <w:bCs/>
-          <w:noProof/>
-          <w:lang w:val="es-AR"/>
-        </w:rPr>
-        <w:t>C</w:t>
-      </w:r>
-      <w:r>
-        <w:rPr>
-          <w:bCs/>
-          <w:noProof/>
-          <w:lang w:val="es-AR"/>
-        </w:rPr>
-        <w:t>apacidad</w:t>
-      </w:r>
-      <w:r>
-        <w:rPr>
-          <w:bCs/>
-          <w:noProof/>
-          <w:lang w:val="es-AR"/>
-        </w:rPr>
-        <w:t xml:space="preserve"> del equipo</w:t>
-      </w:r>
-      <w:r>
-        <w:rPr>
-          <w:bCs/>
-          <w:noProof/>
-          <w:lang w:val="es-AR"/>
-        </w:rPr>
-        <w:t>, se utilizarán Planillas de Excel.</w:t>
-      </w:r>
-      <w:r>
-        <w:rPr>
-          <w:noProof/>
-          <w:lang w:val="es-AR"/>
-        </w:rPr>
-        <w:t xml:space="preserve"> Para el caso de la V</w:t>
-      </w:r>
-      <w:r>
-        <w:rPr>
-          <w:noProof/>
-          <w:lang w:val="es-AR"/>
-        </w:rPr>
-        <w:t>elocidad, se indicar</w:t>
-      </w:r>
-      <w:r>
-        <w:rPr>
-          <w:noProof/>
-          <w:lang w:val="es-AR"/>
-        </w:rPr>
-        <w:t>á</w:t>
-      </w:r>
-      <w:r>
-        <w:rPr>
-          <w:noProof/>
-          <w:lang w:val="es-AR"/>
-        </w:rPr>
-        <w:t xml:space="preserve"> e</w:t>
-      </w:r>
-      <w:r>
-        <w:rPr>
-          <w:noProof/>
-          <w:lang w:val="es-AR"/>
-        </w:rPr>
-        <w:t xml:space="preserve">l número de puntos de historia </w:t>
-      </w:r>
-      <w:r>
-        <w:rPr>
-          <w:noProof/>
-          <w:lang w:val="es-AR"/>
-        </w:rPr>
-        <w:t xml:space="preserve">que hemos completado en una iteración. Para el </w:t>
-      </w:r>
-      <w:r>
-        <w:rPr>
-          <w:noProof/>
-          <w:lang w:val="es-AR"/>
-        </w:rPr>
-        <w:t xml:space="preserve">Sprint </w:t>
-      </w:r>
-      <w:r>
-        <w:rPr>
-          <w:noProof/>
-          <w:lang w:val="es-AR"/>
-        </w:rPr>
-        <w:t>Burndown Chart, registraremos el avance en cuanto al trabajo para una iteración y co</w:t>
-      </w:r>
-      <w:r>
-        <w:rPr>
-          <w:noProof/>
-          <w:lang w:val="es-AR"/>
-        </w:rPr>
-        <w:t>nstruiremos el gráfico en Excel, al igual que para el Release BurnDown Chart.</w:t>
-      </w:r>
-      <w:r>
-        <w:rPr>
-          <w:noProof/>
-          <w:lang w:val="es-AR"/>
-        </w:rPr>
-        <w:t xml:space="preserve"> Además </w:t>
-      </w:r>
-      <w:r>
-        <w:rPr>
-          <w:noProof/>
-          <w:lang w:val="es-AR"/>
-        </w:rPr>
-        <w:t>se hará uso de la herramienta</w:t>
-      </w:r>
-      <w:r>
-        <w:rPr>
-          <w:noProof/>
-          <w:lang w:val="es-AR"/>
-        </w:rPr>
-        <w:t xml:space="preserve"> </w:t>
-      </w:r>
-      <w:r>
-        <w:rPr>
-          <w:noProof/>
-          <w:lang w:val="es-AR"/>
-        </w:rPr>
-        <w:t>Team Fundation Server, que</w:t>
-      </w:r>
-      <w:r>
-        <w:rPr>
-          <w:noProof/>
-          <w:lang w:val="es-AR"/>
-        </w:rPr>
-        <w:t xml:space="preserve"> permi</w:t>
-      </w:r>
-      <w:r>
-        <w:rPr>
-          <w:noProof/>
-          <w:lang w:val="es-AR"/>
-        </w:rPr>
-        <w:t>te hacer la</w:t>
-      </w:r>
-      <w:r>
-        <w:rPr>
-          <w:noProof/>
-          <w:lang w:val="es-AR"/>
-        </w:rPr>
-        <w:t xml:space="preserve"> administracion de un proyecto á</w:t>
-      </w:r>
-      <w:r>
-        <w:rPr>
-          <w:noProof/>
-          <w:lang w:val="es-AR"/>
-        </w:rPr>
-        <w:t>gil. La misma, nos facilita</w:t>
-      </w:r>
-      <w:r>
-        <w:rPr>
-          <w:noProof/>
-          <w:lang w:val="es-AR"/>
-        </w:rPr>
-        <w:t xml:space="preserve"> las siguientes tareas:</w:t>
+        <w:t xml:space="preserve"> Team Fundation Server, que permite hacer la administracion de un proyecto ágil. La misma, nos facilita las siguientes tareas:</w:t>
       </w:r>
     </w:p>
     <w:p>
@@ -5966,14 +5981,7 @@
           <w:noProof/>
           <w:lang w:val="es-AR"/>
         </w:rPr>
-        <w:t>L</w:t>
-      </w:r>
-      <w:r>
-        <w:rPr>
-          <w:noProof/>
-          <w:lang w:val="es-AR"/>
-        </w:rPr>
-        <w:t>a definición del Product B</w:t>
+        <w:t>La definición del Product B</w:t>
       </w:r>
       <w:r>
         <w:rPr>
@@ -6129,28 +6137,7 @@
           <w:noProof/>
           <w:lang w:val="es-AR"/>
         </w:rPr>
-        <w:t xml:space="preserve">La definición </w:t>
-      </w:r>
-      <w:r>
-        <w:rPr>
-          <w:noProof/>
-          <w:lang w:val="es-AR"/>
-        </w:rPr>
-        <w:t xml:space="preserve"> </w:t>
-      </w:r>
-      <w:r>
-        <w:rPr>
-          <w:noProof/>
-          <w:lang w:val="es-AR"/>
-        </w:rPr>
-        <w:t>d</w:t>
-      </w:r>
-      <w:r>
-        <w:rPr>
-          <w:noProof/>
-          <w:lang w:val="es-AR"/>
-        </w:rPr>
-        <w:t>el board por sprint.</w:t>
+        <w:t>La definición  del board por sprint.</w:t>
       </w:r>
     </w:p>
     <w:p>
@@ -6170,42 +6157,21 @@
           <w:noProof/>
           <w:lang w:val="es-AR"/>
         </w:rPr>
-        <w:t>La administración de</w:t>
+        <w:t>La administración de l</w:t>
       </w:r>
       <w:r>
         <w:rPr>
           <w:noProof/>
           <w:lang w:val="es-AR"/>
         </w:rPr>
-        <w:t xml:space="preserve"> l</w:t>
+        <w:t>a cantidad de horas disponibles d</w:t>
       </w:r>
       <w:r>
         <w:rPr>
           <w:noProof/>
           <w:lang w:val="es-AR"/>
         </w:rPr>
-        <w:t>a cantidad de horas disponibles d</w:t>
-      </w:r>
-      <w:r>
-        <w:rPr>
-          <w:noProof/>
-          <w:lang w:val="es-AR"/>
-        </w:rPr>
-        <w:t>e los integrantes</w:t>
-      </w:r>
-      <w:r>
-        <w:rPr>
-          <w:noProof/>
-          <w:lang w:val="es-AR"/>
-        </w:rPr>
-        <w:t xml:space="preserve"> del equipo</w:t>
-      </w:r>
-      <w:r>
-        <w:rPr>
-          <w:noProof/>
-          <w:lang w:val="es-AR"/>
-        </w:rPr>
-        <w:t xml:space="preserve"> por iteración.</w:t>
+        <w:t>e los integrantes del equipo por iteración.</w:t>
       </w:r>
     </w:p>
     <w:p>
@@ -6225,28 +6191,7 @@
           <w:noProof/>
           <w:lang w:val="es-AR"/>
         </w:rPr>
-        <w:t>La visualización de</w:t>
-      </w:r>
-      <w:r>
-        <w:rPr>
-          <w:noProof/>
-          <w:lang w:val="es-AR"/>
-        </w:rPr>
-        <w:t>l estado y los responsables</w:t>
-      </w:r>
-      <w:r>
-        <w:rPr>
-          <w:noProof/>
-          <w:lang w:val="es-AR"/>
-        </w:rPr>
-        <w:t xml:space="preserve"> de cada tarea</w:t>
-      </w:r>
-      <w:r>
-        <w:rPr>
-          <w:noProof/>
-          <w:lang w:val="es-AR"/>
-        </w:rPr>
-        <w:t>.</w:t>
+        <w:t>La visualización del estado y los responsables de cada tarea.</w:t>
       </w:r>
     </w:p>
     <w:p>
@@ -6321,35 +6266,14 @@
           <w:noProof/>
           <w:lang w:val="es-AR"/>
         </w:rPr>
-        <w:t xml:space="preserve"> la toma de métricas de manera automática,</w:t>
+        <w:t xml:space="preserve"> la toma de métricas de manera automática, tales como</w:t>
       </w:r>
       <w:r>
         <w:rPr>
           <w:noProof/>
           <w:lang w:val="es-AR"/>
         </w:rPr>
-        <w:t xml:space="preserve"> tales como el </w:t>
-      </w:r>
-      <w:r>
-        <w:rPr>
-          <w:noProof/>
-          <w:lang w:val="es-AR"/>
-        </w:rPr>
-        <w:t>B</w:t>
-      </w:r>
-      <w:r>
-        <w:rPr>
-          <w:noProof/>
-          <w:lang w:val="es-AR"/>
-        </w:rPr>
-        <w:t>urndown chart</w:t>
-      </w:r>
-      <w:r>
-        <w:rPr>
-          <w:noProof/>
-          <w:lang w:val="es-AR"/>
-        </w:rPr>
-        <w:t>, la V</w:t>
+        <w:t xml:space="preserve"> la V</w:t>
       </w:r>
       <w:r>
         <w:rPr>
@@ -6376,301 +6300,26 @@
     <w:p>
       <w:pPr>
         <w:rPr>
-          <w:rFonts w:ascii="Corbel" w:hAnsi="Corbel"/>
-          <w:noProof/>
-          <w:lang w:val="es-ES"/>
-        </w:rPr>
-      </w:pPr>
-      <w:r>
-        <w:rPr>
-          <w:rFonts w:ascii="Corbel" w:hAnsi="Corbel"/>
-          <w:noProof/>
-          <w:lang w:val="es-ES"/>
-        </w:rPr>
-        <w:br w:type="page"/>
+          <w:noProof/>
+          <w:lang w:val="es-AR"/>
+        </w:rPr>
+      </w:pPr>
+      <w:r>
+        <w:rPr>
+          <w:noProof/>
+          <w:lang w:val="es-AR"/>
+        </w:rPr>
+        <w:t>Para la obtención de la cantidad de commits, automáticamente el Tortoise SVN, quien gestiona la cantidad de commits realizados en los repositorios, nos permite generar por cada integrante del grupo, esta medida. Nos permite obtener gráfico de torta y de barra para visualizar esta medida de trabajo.</w:t>
       </w:r>
     </w:p>
     <w:p>
       <w:pPr>
-        <w:pStyle w:val="Ttulo2"/>
-        <w:rPr>
+        <w:rPr>
+          <w:rFonts w:ascii="Corbel" w:hAnsi="Corbel"/>
           <w:noProof/>
           <w:lang w:val="es-ES"/>
         </w:rPr>
       </w:pPr>
-      <w:bookmarkStart w:id="7" w:name="_Toc401929905"/>
-      <w:r>
-        <w:rPr>
-          <w:noProof/>
-          <w:lang w:val="es-ES"/>
-        </w:rPr>
-        <w:lastRenderedPageBreak/>
-        <w:t>Porcentaje de Casos de Prueba Exitosos</w:t>
-      </w:r>
-      <w:bookmarkEnd w:id="7"/>
-    </w:p>
-    <w:tbl>
-      <w:tblPr>
-        <w:tblStyle w:val="Tabladecuadrcula2-nfasis21"/>
-        <w:tblW w:w="0" w:type="auto"/>
-        <w:tblLook w:val="04A0" w:firstRow="1" w:lastRow="0" w:firstColumn="1" w:lastColumn="0" w:noHBand="0" w:noVBand="1"/>
-      </w:tblPr>
-      <w:tblGrid>
-        <w:gridCol w:w="3510"/>
-        <w:gridCol w:w="5529"/>
-      </w:tblGrid>
-      <w:tr>
-        <w:trPr>
-          <w:cnfStyle w:val="100000000000" w:firstRow="1" w:lastRow="0" w:firstColumn="0" w:lastColumn="0" w:oddVBand="0" w:evenVBand="0" w:oddHBand="0" w:evenHBand="0" w:firstRowFirstColumn="0" w:firstRowLastColumn="0" w:lastRowFirstColumn="0" w:lastRowLastColumn="0"/>
-        </w:trPr>
-        <w:tc>
-          <w:tcPr>
-            <w:cnfStyle w:val="001000000000" w:firstRow="0" w:lastRow="0" w:firstColumn="1" w:lastColumn="0" w:oddVBand="0" w:evenVBand="0" w:oddHBand="0" w:evenHBand="0" w:firstRowFirstColumn="0" w:firstRowLastColumn="0" w:lastRowFirstColumn="0" w:lastRowLastColumn="0"/>
-            <w:tcW w:w="3510" w:type="dxa"/>
-          </w:tcPr>
-          <w:p>
-            <w:pPr>
-              <w:rPr>
-                <w:noProof/>
-                <w:lang w:val="es-ES"/>
-              </w:rPr>
-            </w:pPr>
-            <w:r>
-              <w:rPr>
-                <w:noProof/>
-                <w:lang w:val="es-ES"/>
-              </w:rPr>
-              <w:t>Métrica: Porcentaje de Casos de Prueba Exitosos</w:t>
-            </w:r>
-          </w:p>
-        </w:tc>
-        <w:tc>
-          <w:tcPr>
-            <w:tcW w:w="5529" w:type="dxa"/>
-          </w:tcPr>
-          <w:p>
-            <w:pPr>
-              <w:cnfStyle w:val="100000000000" w:firstRow="1" w:lastRow="0" w:firstColumn="0" w:lastColumn="0" w:oddVBand="0" w:evenVBand="0" w:oddHBand="0" w:evenHBand="0" w:firstRowFirstColumn="0" w:firstRowLastColumn="0" w:lastRowFirstColumn="0" w:lastRowLastColumn="0"/>
-              <w:rPr>
-                <w:noProof/>
-                <w:lang w:val="es-ES"/>
-              </w:rPr>
-            </w:pPr>
-          </w:p>
-        </w:tc>
-      </w:tr>
-      <w:tr>
-        <w:trPr>
-          <w:cnfStyle w:val="000000100000" w:firstRow="0" w:lastRow="0" w:firstColumn="0" w:lastColumn="0" w:oddVBand="0" w:evenVBand="0" w:oddHBand="1" w:evenHBand="0" w:firstRowFirstColumn="0" w:firstRowLastColumn="0" w:lastRowFirstColumn="0" w:lastRowLastColumn="0"/>
-        </w:trPr>
-        <w:tc>
-          <w:tcPr>
-            <w:cnfStyle w:val="001000000000" w:firstRow="0" w:lastRow="0" w:firstColumn="1" w:lastColumn="0" w:oddVBand="0" w:evenVBand="0" w:oddHBand="0" w:evenHBand="0" w:firstRowFirstColumn="0" w:firstRowLastColumn="0" w:lastRowFirstColumn="0" w:lastRowLastColumn="0"/>
-            <w:tcW w:w="3510" w:type="dxa"/>
-          </w:tcPr>
-          <w:p>
-            <w:pPr>
-              <w:rPr>
-                <w:b w:val="0"/>
-                <w:noProof/>
-                <w:lang w:val="es-ES"/>
-              </w:rPr>
-            </w:pPr>
-            <w:r>
-              <w:rPr>
-                <w:b w:val="0"/>
-                <w:noProof/>
-                <w:lang w:val="es-ES"/>
-              </w:rPr>
-              <w:t>¿Qué es?</w:t>
-            </w:r>
-          </w:p>
-        </w:tc>
-        <w:tc>
-          <w:tcPr>
-            <w:tcW w:w="5529" w:type="dxa"/>
-          </w:tcPr>
-          <w:p>
-            <w:pPr>
-              <w:cnfStyle w:val="000000100000" w:firstRow="0" w:lastRow="0" w:firstColumn="0" w:lastColumn="0" w:oddVBand="0" w:evenVBand="0" w:oddHBand="1" w:evenHBand="0" w:firstRowFirstColumn="0" w:firstRowLastColumn="0" w:lastRowFirstColumn="0" w:lastRowLastColumn="0"/>
-              <w:rPr>
-                <w:noProof/>
-                <w:lang w:val="es-ES"/>
-              </w:rPr>
-            </w:pPr>
-            <w:r>
-              <w:rPr>
-                <w:noProof/>
-                <w:lang w:val="es-ES"/>
-              </w:rPr>
-              <w:t>P</w:t>
-            </w:r>
-            <w:r>
-              <w:rPr>
-                <w:noProof/>
-                <w:lang w:val="es-ES"/>
-              </w:rPr>
-              <w:t xml:space="preserve">orcentaje de </w:t>
-            </w:r>
-            <w:r>
-              <w:rPr>
-                <w:noProof/>
-                <w:lang w:val="es-ES"/>
-              </w:rPr>
-              <w:t>casos de prueba que, una vez ejecutados, se obtuvo el resultado planificado en un principio.</w:t>
-            </w:r>
-          </w:p>
-        </w:tc>
-      </w:tr>
-      <w:tr>
-        <w:tc>
-          <w:tcPr>
-            <w:cnfStyle w:val="001000000000" w:firstRow="0" w:lastRow="0" w:firstColumn="1" w:lastColumn="0" w:oddVBand="0" w:evenVBand="0" w:oddHBand="0" w:evenHBand="0" w:firstRowFirstColumn="0" w:firstRowLastColumn="0" w:lastRowFirstColumn="0" w:lastRowLastColumn="0"/>
-            <w:tcW w:w="3510" w:type="dxa"/>
-          </w:tcPr>
-          <w:p>
-            <w:pPr>
-              <w:rPr>
-                <w:b w:val="0"/>
-                <w:noProof/>
-                <w:lang w:val="es-ES"/>
-              </w:rPr>
-            </w:pPr>
-            <w:r>
-              <w:rPr>
-                <w:b w:val="0"/>
-                <w:noProof/>
-                <w:lang w:val="es-ES"/>
-              </w:rPr>
-              <w:t>¿Cada cuánto se medirá?</w:t>
-            </w:r>
-          </w:p>
-        </w:tc>
-        <w:tc>
-          <w:tcPr>
-            <w:tcW w:w="5529" w:type="dxa"/>
-          </w:tcPr>
-          <w:p>
-            <w:pPr>
-              <w:cnfStyle w:val="000000000000" w:firstRow="0" w:lastRow="0" w:firstColumn="0" w:lastColumn="0" w:oddVBand="0" w:evenVBand="0" w:oddHBand="0" w:evenHBand="0" w:firstRowFirstColumn="0" w:firstRowLastColumn="0" w:lastRowFirstColumn="0" w:lastRowLastColumn="0"/>
-              <w:rPr>
-                <w:noProof/>
-                <w:lang w:val="es-ES"/>
-              </w:rPr>
-            </w:pPr>
-            <w:r>
-              <w:rPr>
-                <w:noProof/>
-                <w:lang w:val="es-ES"/>
-              </w:rPr>
-              <w:t xml:space="preserve">Mediremos el porcentaje de casos de pruebas </w:t>
-            </w:r>
-            <w:r>
-              <w:rPr>
-                <w:b/>
-                <w:i/>
-                <w:noProof/>
-                <w:lang w:val="es-ES"/>
-              </w:rPr>
-              <w:t>por Sprint</w:t>
-            </w:r>
-            <w:r>
-              <w:rPr>
-                <w:noProof/>
-                <w:lang w:val="es-ES"/>
-              </w:rPr>
-              <w:t xml:space="preserve"> para definir si una historia de usuario cumplió con los criterios de hecho definidas.</w:t>
-            </w:r>
-          </w:p>
-        </w:tc>
-      </w:tr>
-    </w:tbl>
-    <w:p>
-      <w:pPr>
-        <w:rPr>
-          <w:lang w:val="es-ES"/>
-        </w:rPr>
-      </w:pPr>
-    </w:p>
-    <w:p>
-      <w:pPr>
-        <w:rPr>
-          <w:lang w:val="es-ES"/>
-        </w:rPr>
-      </w:pPr>
-      <w:r>
-        <w:rPr>
-          <w:lang w:val="es-ES"/>
-        </w:rPr>
-        <w:t>Otra de las métricas que tomaremos, es el porcentaje de casos de pruebas ejecutados con un resultado exitoso. A través de esta métrica, mediremos la cantidad de casos de prueba planificados para ejecutar que fueron ejecutados y obtuvieron el resultado que habíamos planificado en un principio. El porcentaje de casos de pruebas exitosos se tomar</w:t>
-      </w:r>
-      <w:r>
-        <w:rPr>
-          <w:lang w:val="es-ES"/>
-        </w:rPr>
-        <w:t>á por Sprint, esta métrica es una medida de la</w:t>
-      </w:r>
-      <w:r>
-        <w:rPr>
-          <w:lang w:val="es-ES"/>
-        </w:rPr>
-        <w:t xml:space="preserve"> calidad de software en ese sprint</w:t>
-      </w:r>
-      <w:r>
-        <w:rPr>
-          <w:lang w:val="es-ES"/>
-        </w:rPr>
-        <w:t xml:space="preserve">. Nos ayuda principalmente para poder comprobar si las historias de usuario que tienen lugar en un sprint específico cumplen con los criterios de hecho que han sido definidos. </w:t>
-      </w:r>
-    </w:p>
-    <w:p>
-      <w:pPr>
-        <w:rPr>
-          <w:rFonts w:ascii="Corbel" w:hAnsi="Corbel"/>
-          <w:noProof/>
-          <w:lang w:val="es-ES"/>
-        </w:rPr>
-      </w:pPr>
-      <w:r>
-        <w:rPr>
-          <w:lang w:val="es-ES"/>
-        </w:rPr>
-        <w:t xml:space="preserve">Para que una historia de usuario se considere como </w:t>
-      </w:r>
-      <w:r>
-        <w:rPr>
-          <w:i/>
-          <w:lang w:val="es-ES"/>
-        </w:rPr>
-        <w:t>hecha</w:t>
-      </w:r>
-      <w:r>
-        <w:rPr>
-          <w:lang w:val="es-ES"/>
-        </w:rPr>
-        <w:t xml:space="preserve"> y pueda ser presentada ante el Product Owner, la misma debe cumplir los siguientes requisitos: a nivel de casos de prueba, el Testing de cada sprint se considerará completo y que pasó óptimamente cuando no haya presencia de errores</w:t>
-      </w:r>
-      <w:r>
-        <w:rPr>
-          <w:noProof/>
-          <w:lang w:val="es-ES"/>
-        </w:rPr>
-        <w:t xml:space="preserve"> de severidad mayor ni menor, es decir que todos los errores mayores y menores encontrados, fueron corregidos. Sólo se admite que el testing pasó, cuando estamos en presencia de errores cosméticos</w:t>
-      </w:r>
-      <w:r>
-        <w:rPr>
-          <w:noProof/>
-          <w:lang w:val="es-ES"/>
-        </w:rPr>
-        <w:t xml:space="preserve"> que deben ser corregidos para la siguiente iteración</w:t>
-      </w:r>
-      <w:r>
-        <w:rPr>
-          <w:noProof/>
-          <w:lang w:val="es-ES"/>
-        </w:rPr>
-        <w:t>.</w:t>
-      </w:r>
     </w:p>
     <w:sectPr>
       <w:headerReference w:type="default" r:id="rId15"/>
@@ -6803,7 +6452,27 @@
               <w:szCs w:val="18"/>
               <w:lang w:val="es-AR"/>
             </w:rPr>
-            <w:t>Autores: Allemand Facundo, Herrera Antonio, Pedrosa Paula, Rojas Florencia</w:t>
+            <w:t xml:space="preserve">Autores: </w:t>
+          </w:r>
+          <w:proofErr w:type="spellStart"/>
+          <w:r>
+            <w:rPr>
+              <w:color w:val="808080" w:themeColor="background1" w:themeShade="80"/>
+              <w:sz w:val="18"/>
+              <w:szCs w:val="18"/>
+              <w:lang w:val="es-AR"/>
+            </w:rPr>
+            <w:t>Allemand</w:t>
+          </w:r>
+          <w:proofErr w:type="spellEnd"/>
+          <w:r>
+            <w:rPr>
+              <w:color w:val="808080" w:themeColor="background1" w:themeShade="80"/>
+              <w:sz w:val="18"/>
+              <w:szCs w:val="18"/>
+              <w:lang w:val="es-AR"/>
+            </w:rPr>
+            <w:t xml:space="preserve"> Facundo, Herrera Antonio, Pedrosa Paula, Rojas Florencia</w:t>
           </w:r>
         </w:p>
         <w:p>
@@ -6929,7 +6598,7 @@
     <w:r>
       <w:rPr>
         <w:noProof/>
-        <w:lang w:val="es-ES" w:eastAsia="es-ES"/>
+        <w:lang w:val="es-AR" w:eastAsia="es-AR"/>
       </w:rPr>
       <mc:AlternateContent>
         <mc:Choice Requires="wpg">
@@ -7573,7 +7242,17 @@
                                 <w:szCs w:val="18"/>
                                 <w:lang w:val="es-AR"/>
                               </w:rPr>
-                              <w:t>Que Golazo</w:t>
+                              <w:t xml:space="preserve">Que </w:t>
+                            </w:r>
+                            <w:proofErr w:type="gramStart"/>
+                            <w:r>
+                              <w:rPr>
+                                <w:color w:val="FFFFFF" w:themeColor="background1"/>
+                                <w:sz w:val="20"/>
+                                <w:szCs w:val="18"/>
+                                <w:lang w:val="es-AR"/>
+                              </w:rPr>
+                              <w:t>Golazo</w:t>
                             </w:r>
                             <w:r>
                               <w:rPr>
@@ -7592,7 +7271,17 @@
                                 <w:szCs w:val="18"/>
                                 <w:lang w:val="es-AR"/>
                               </w:rPr>
-                              <w:t xml:space="preserve"> | Sistema de Gestión de Campeonatos de Fútbol</w:t>
+                              <w:t xml:space="preserve"> |</w:t>
+                            </w:r>
+                            <w:proofErr w:type="gramEnd"/>
+                            <w:r>
+                              <w:rPr>
+                                <w:color w:val="FFFFFF" w:themeColor="background1"/>
+                                <w:sz w:val="20"/>
+                                <w:szCs w:val="18"/>
+                                <w:lang w:val="es-AR"/>
+                              </w:rPr>
+                              <w:t xml:space="preserve"> Sistema de Gestión de Campeonatos de Fútbol</w:t>
                             </w:r>
                             <w:r>
                               <w:rPr>
@@ -7730,7 +7419,17 @@
                           <w:szCs w:val="18"/>
                           <w:lang w:val="es-AR"/>
                         </w:rPr>
-                        <w:t>Que Golazo</w:t>
+                        <w:t xml:space="preserve">Que </w:t>
+                      </w:r>
+                      <w:proofErr w:type="gramStart"/>
+                      <w:r>
+                        <w:rPr>
+                          <w:color w:val="FFFFFF" w:themeColor="background1"/>
+                          <w:sz w:val="20"/>
+                          <w:szCs w:val="18"/>
+                          <w:lang w:val="es-AR"/>
+                        </w:rPr>
+                        <w:t>Golazo</w:t>
                       </w:r>
                       <w:r>
                         <w:rPr>
@@ -7749,7 +7448,17 @@
                           <w:szCs w:val="18"/>
                           <w:lang w:val="es-AR"/>
                         </w:rPr>
-                        <w:t xml:space="preserve"> | Sistema de Gestión de Campeonatos de Fútbol</w:t>
+                        <w:t xml:space="preserve"> |</w:t>
+                      </w:r>
+                      <w:proofErr w:type="gramEnd"/>
+                      <w:r>
+                        <w:rPr>
+                          <w:color w:val="FFFFFF" w:themeColor="background1"/>
+                          <w:sz w:val="20"/>
+                          <w:szCs w:val="18"/>
+                          <w:lang w:val="es-AR"/>
+                        </w:rPr>
+                        <w:t xml:space="preserve"> Sistema de Gestión de Campeonatos de Fútbol</w:t>
                       </w:r>
                       <w:r>
                         <w:rPr>
@@ -9357,7 +9066,6 @@
   <w:style w:type="character" w:default="1" w:styleId="Fuentedeprrafopredeter">
     <w:name w:val="Default Paragraph Font"/>
     <w:uiPriority w:val="1"/>
-    <w:semiHidden/>
     <w:unhideWhenUsed/>
   </w:style>
   <w:style w:type="table" w:default="1" w:styleId="Tablanormal">
@@ -10845,7 +10553,7 @@
 </file>
 
 <file path=customXml/itemProps3.xml><?xml version="1.0" encoding="utf-8"?>
-<ds:datastoreItem xmlns:ds="http://schemas.openxmlformats.org/officeDocument/2006/customXml" ds:itemID="{2D7F6951-0491-4C84-BE44-934AE12A565C}">
+<ds:datastoreItem xmlns:ds="http://schemas.openxmlformats.org/officeDocument/2006/customXml" ds:itemID="{4A59D2A5-1497-4A60-8E74-9D19E1333F8C}">
   <ds:schemaRefs>
     <ds:schemaRef ds:uri="http://schemas.openxmlformats.org/officeDocument/2006/bibliography"/>
   </ds:schemaRefs>

</xml_diff>

<commit_message>
Subo Seguimiento de Metricas Finalizado: commits, velocidad, capacidad, casos de prueba. Falta actualizar todo del ultimo sprint. Subo actualizaciones del product backlog
</commit_message>
<xml_diff>
--- a/Documentacion/Planificación/Planes/Plan de Métricas.docx
+++ b/Documentacion/Planificación/Planes/Plan de Métricas.docx
@@ -1158,25 +1158,7 @@
                                       <w:szCs w:val="24"/>
                                       <w:lang w:val="es-AR" w:eastAsia="es-ES"/>
                                     </w:rPr>
-                                    <w:t xml:space="preserve">Ing. </w:t>
-                                  </w:r>
-                                  <w:proofErr w:type="spellStart"/>
-                                  <w:r>
-                                    <w:rPr>
-                                      <w:color w:val="F2F2F2" w:themeColor="background1" w:themeShade="F2"/>
-                                      <w:szCs w:val="24"/>
-                                      <w:lang w:val="es-AR" w:eastAsia="es-ES"/>
-                                    </w:rPr>
-                                    <w:t>Zohil</w:t>
-                                  </w:r>
-                                  <w:proofErr w:type="spellEnd"/>
-                                  <w:r>
-                                    <w:rPr>
-                                      <w:color w:val="F2F2F2" w:themeColor="background1" w:themeShade="F2"/>
-                                      <w:szCs w:val="24"/>
-                                      <w:lang w:val="es-AR" w:eastAsia="es-ES"/>
-                                    </w:rPr>
-                                    <w:t>, Julio</w:t>
+                                    <w:t>Ing. Zohil, Julio</w:t>
                                   </w:r>
                                 </w:p>
                                 <w:p>
@@ -1194,25 +1176,7 @@
                                       <w:szCs w:val="24"/>
                                       <w:lang w:val="es-AR" w:eastAsia="es-ES"/>
                                     </w:rPr>
-                                    <w:t xml:space="preserve">Ing. </w:t>
-                                  </w:r>
-                                  <w:proofErr w:type="spellStart"/>
-                                  <w:r>
-                                    <w:rPr>
-                                      <w:color w:val="F2F2F2" w:themeColor="background1" w:themeShade="F2"/>
-                                      <w:szCs w:val="24"/>
-                                      <w:lang w:val="es-AR" w:eastAsia="es-ES"/>
-                                    </w:rPr>
-                                    <w:t>Liberatori</w:t>
-                                  </w:r>
-                                  <w:proofErr w:type="spellEnd"/>
-                                  <w:r>
-                                    <w:rPr>
-                                      <w:color w:val="F2F2F2" w:themeColor="background1" w:themeShade="F2"/>
-                                      <w:szCs w:val="24"/>
-                                      <w:lang w:val="es-AR" w:eastAsia="es-ES"/>
-                                    </w:rPr>
-                                    <w:t>, Marcelo</w:t>
+                                    <w:t>Ing. Liberatori, Marcelo</w:t>
                                   </w:r>
                                 </w:p>
                                 <w:p>
@@ -1311,41 +1275,13 @@
                                       <w:lang w:val="es-AR" w:eastAsia="es-ES"/>
                                     </w:rPr>
                                   </w:pPr>
-                                  <w:proofErr w:type="spellStart"/>
                                   <w:r>
                                     <w:rPr>
                                       <w:color w:val="F2F2F2" w:themeColor="background1" w:themeShade="F2"/>
                                       <w:szCs w:val="24"/>
                                       <w:lang w:val="es-AR" w:eastAsia="es-ES"/>
                                     </w:rPr>
-                                    <w:t>Allemand</w:t>
-                                  </w:r>
-                                  <w:proofErr w:type="spellEnd"/>
-                                  <w:r>
-                                    <w:rPr>
-                                      <w:color w:val="F2F2F2" w:themeColor="background1" w:themeShade="F2"/>
-                                      <w:szCs w:val="24"/>
-                                      <w:lang w:val="es-AR" w:eastAsia="es-ES"/>
-                                    </w:rPr>
-                                    <w:t xml:space="preserve">, Facundo </w:t>
-                                  </w:r>
-                                  <w:proofErr w:type="spellStart"/>
-                                  <w:r>
-                                    <w:rPr>
-                                      <w:color w:val="F2F2F2" w:themeColor="background1" w:themeShade="F2"/>
-                                      <w:szCs w:val="24"/>
-                                      <w:lang w:val="es-AR" w:eastAsia="es-ES"/>
-                                    </w:rPr>
-                                    <w:t>leg</w:t>
-                                  </w:r>
-                                  <w:proofErr w:type="spellEnd"/>
-                                  <w:r>
-                                    <w:rPr>
-                                      <w:color w:val="F2F2F2" w:themeColor="background1" w:themeShade="F2"/>
-                                      <w:szCs w:val="24"/>
-                                      <w:lang w:val="es-AR" w:eastAsia="es-ES"/>
-                                    </w:rPr>
-                                    <w:t xml:space="preserve">. 58971 </w:t>
+                                    <w:t xml:space="preserve">Allemand, Facundo leg. 58971 </w:t>
                                   </w:r>
                                 </w:p>
                                 <w:p>
@@ -1363,35 +1299,7 @@
                                       <w:szCs w:val="24"/>
                                       <w:lang w:val="es-AR" w:eastAsia="es-ES"/>
                                     </w:rPr>
-                                    <w:t xml:space="preserve">Herrera, </w:t>
-                                  </w:r>
-                                  <w:proofErr w:type="gramStart"/>
-                                  <w:r>
-                                    <w:rPr>
-                                      <w:color w:val="F2F2F2" w:themeColor="background1" w:themeShade="F2"/>
-                                      <w:szCs w:val="24"/>
-                                      <w:lang w:val="es-AR" w:eastAsia="es-ES"/>
-                                    </w:rPr>
-                                    <w:t xml:space="preserve">Antonio  </w:t>
-                                  </w:r>
-                                  <w:proofErr w:type="spellStart"/>
-                                  <w:r>
-                                    <w:rPr>
-                                      <w:color w:val="F2F2F2" w:themeColor="background1" w:themeShade="F2"/>
-                                      <w:szCs w:val="24"/>
-                                      <w:lang w:val="es-AR" w:eastAsia="es-ES"/>
-                                    </w:rPr>
-                                    <w:t>leg</w:t>
-                                  </w:r>
-                                  <w:proofErr w:type="spellEnd"/>
-                                  <w:proofErr w:type="gramEnd"/>
-                                  <w:r>
-                                    <w:rPr>
-                                      <w:color w:val="F2F2F2" w:themeColor="background1" w:themeShade="F2"/>
-                                      <w:szCs w:val="24"/>
-                                      <w:lang w:val="es-AR" w:eastAsia="es-ES"/>
-                                    </w:rPr>
-                                    <w:t>. 57824</w:t>
+                                    <w:t>Herrera, Antonio  leg. 57824</w:t>
                                   </w:r>
                                 </w:p>
                                 <w:p>
@@ -1409,25 +1317,7 @@
                                       <w:szCs w:val="24"/>
                                       <w:lang w:val="es-AR" w:eastAsia="es-ES"/>
                                     </w:rPr>
-                                    <w:t xml:space="preserve">Pedrosa, Paula Melania </w:t>
-                                  </w:r>
-                                  <w:proofErr w:type="spellStart"/>
-                                  <w:r>
-                                    <w:rPr>
-                                      <w:color w:val="F2F2F2" w:themeColor="background1" w:themeShade="F2"/>
-                                      <w:szCs w:val="24"/>
-                                      <w:lang w:val="es-AR" w:eastAsia="es-ES"/>
-                                    </w:rPr>
-                                    <w:t>leg</w:t>
-                                  </w:r>
-                                  <w:proofErr w:type="spellEnd"/>
-                                  <w:r>
-                                    <w:rPr>
-                                      <w:color w:val="F2F2F2" w:themeColor="background1" w:themeShade="F2"/>
-                                      <w:szCs w:val="24"/>
-                                      <w:lang w:val="es-AR" w:eastAsia="es-ES"/>
-                                    </w:rPr>
-                                    <w:t>. 58822</w:t>
+                                    <w:t>Pedrosa, Paula Melania leg. 58822</w:t>
                                   </w:r>
                                 </w:p>
                                 <w:p>
@@ -1445,25 +1335,7 @@
                                       <w:szCs w:val="24"/>
                                       <w:lang w:val="es-AR" w:eastAsia="es-ES"/>
                                     </w:rPr>
-                                    <w:t xml:space="preserve">Rojas Amaya, M. Florencia </w:t>
-                                  </w:r>
-                                  <w:proofErr w:type="spellStart"/>
-                                  <w:r>
-                                    <w:rPr>
-                                      <w:color w:val="F2F2F2" w:themeColor="background1" w:themeShade="F2"/>
-                                      <w:szCs w:val="24"/>
-                                      <w:lang w:val="es-AR" w:eastAsia="es-ES"/>
-                                    </w:rPr>
-                                    <w:t>leg</w:t>
-                                  </w:r>
-                                  <w:proofErr w:type="spellEnd"/>
-                                  <w:r>
-                                    <w:rPr>
-                                      <w:color w:val="F2F2F2" w:themeColor="background1" w:themeShade="F2"/>
-                                      <w:szCs w:val="24"/>
-                                      <w:lang w:val="es-AR" w:eastAsia="es-ES"/>
-                                    </w:rPr>
-                                    <w:t>. 58577</w:t>
+                                    <w:t>Rojas Amaya, M. Florencia leg. 58577</w:t>
                                   </w:r>
                                 </w:p>
                                 <w:p>
@@ -1568,25 +1440,7 @@
                                 <w:szCs w:val="24"/>
                                 <w:lang w:val="es-AR" w:eastAsia="es-ES"/>
                               </w:rPr>
-                              <w:t xml:space="preserve">Ing. </w:t>
-                            </w:r>
-                            <w:proofErr w:type="spellStart"/>
-                            <w:r>
-                              <w:rPr>
-                                <w:color w:val="F2F2F2" w:themeColor="background1" w:themeShade="F2"/>
-                                <w:szCs w:val="24"/>
-                                <w:lang w:val="es-AR" w:eastAsia="es-ES"/>
-                              </w:rPr>
-                              <w:t>Zohil</w:t>
-                            </w:r>
-                            <w:proofErr w:type="spellEnd"/>
-                            <w:r>
-                              <w:rPr>
-                                <w:color w:val="F2F2F2" w:themeColor="background1" w:themeShade="F2"/>
-                                <w:szCs w:val="24"/>
-                                <w:lang w:val="es-AR" w:eastAsia="es-ES"/>
-                              </w:rPr>
-                              <w:t>, Julio</w:t>
+                              <w:t>Ing. Zohil, Julio</w:t>
                             </w:r>
                           </w:p>
                           <w:p>
@@ -1604,25 +1458,7 @@
                                 <w:szCs w:val="24"/>
                                 <w:lang w:val="es-AR" w:eastAsia="es-ES"/>
                               </w:rPr>
-                              <w:t xml:space="preserve">Ing. </w:t>
-                            </w:r>
-                            <w:proofErr w:type="spellStart"/>
-                            <w:r>
-                              <w:rPr>
-                                <w:color w:val="F2F2F2" w:themeColor="background1" w:themeShade="F2"/>
-                                <w:szCs w:val="24"/>
-                                <w:lang w:val="es-AR" w:eastAsia="es-ES"/>
-                              </w:rPr>
-                              <w:t>Liberatori</w:t>
-                            </w:r>
-                            <w:proofErr w:type="spellEnd"/>
-                            <w:r>
-                              <w:rPr>
-                                <w:color w:val="F2F2F2" w:themeColor="background1" w:themeShade="F2"/>
-                                <w:szCs w:val="24"/>
-                                <w:lang w:val="es-AR" w:eastAsia="es-ES"/>
-                              </w:rPr>
-                              <w:t>, Marcelo</w:t>
+                              <w:t>Ing. Liberatori, Marcelo</w:t>
                             </w:r>
                           </w:p>
                           <w:p>
@@ -1685,41 +1521,13 @@
                                 <w:lang w:val="es-AR" w:eastAsia="es-ES"/>
                               </w:rPr>
                             </w:pPr>
-                            <w:proofErr w:type="spellStart"/>
                             <w:r>
                               <w:rPr>
                                 <w:color w:val="F2F2F2" w:themeColor="background1" w:themeShade="F2"/>
                                 <w:szCs w:val="24"/>
                                 <w:lang w:val="es-AR" w:eastAsia="es-ES"/>
                               </w:rPr>
-                              <w:t>Allemand</w:t>
-                            </w:r>
-                            <w:proofErr w:type="spellEnd"/>
-                            <w:r>
-                              <w:rPr>
-                                <w:color w:val="F2F2F2" w:themeColor="background1" w:themeShade="F2"/>
-                                <w:szCs w:val="24"/>
-                                <w:lang w:val="es-AR" w:eastAsia="es-ES"/>
-                              </w:rPr>
-                              <w:t xml:space="preserve">, Facundo </w:t>
-                            </w:r>
-                            <w:proofErr w:type="spellStart"/>
-                            <w:r>
-                              <w:rPr>
-                                <w:color w:val="F2F2F2" w:themeColor="background1" w:themeShade="F2"/>
-                                <w:szCs w:val="24"/>
-                                <w:lang w:val="es-AR" w:eastAsia="es-ES"/>
-                              </w:rPr>
-                              <w:t>leg</w:t>
-                            </w:r>
-                            <w:proofErr w:type="spellEnd"/>
-                            <w:r>
-                              <w:rPr>
-                                <w:color w:val="F2F2F2" w:themeColor="background1" w:themeShade="F2"/>
-                                <w:szCs w:val="24"/>
-                                <w:lang w:val="es-AR" w:eastAsia="es-ES"/>
-                              </w:rPr>
-                              <w:t xml:space="preserve">. 58971 </w:t>
+                              <w:t xml:space="preserve">Allemand, Facundo leg. 58971 </w:t>
                             </w:r>
                           </w:p>
                           <w:p>
@@ -1737,35 +1545,7 @@
                                 <w:szCs w:val="24"/>
                                 <w:lang w:val="es-AR" w:eastAsia="es-ES"/>
                               </w:rPr>
-                              <w:t xml:space="preserve">Herrera, </w:t>
-                            </w:r>
-                            <w:proofErr w:type="gramStart"/>
-                            <w:r>
-                              <w:rPr>
-                                <w:color w:val="F2F2F2" w:themeColor="background1" w:themeShade="F2"/>
-                                <w:szCs w:val="24"/>
-                                <w:lang w:val="es-AR" w:eastAsia="es-ES"/>
-                              </w:rPr>
-                              <w:t xml:space="preserve">Antonio  </w:t>
-                            </w:r>
-                            <w:proofErr w:type="spellStart"/>
-                            <w:r>
-                              <w:rPr>
-                                <w:color w:val="F2F2F2" w:themeColor="background1" w:themeShade="F2"/>
-                                <w:szCs w:val="24"/>
-                                <w:lang w:val="es-AR" w:eastAsia="es-ES"/>
-                              </w:rPr>
-                              <w:t>leg</w:t>
-                            </w:r>
-                            <w:proofErr w:type="spellEnd"/>
-                            <w:proofErr w:type="gramEnd"/>
-                            <w:r>
-                              <w:rPr>
-                                <w:color w:val="F2F2F2" w:themeColor="background1" w:themeShade="F2"/>
-                                <w:szCs w:val="24"/>
-                                <w:lang w:val="es-AR" w:eastAsia="es-ES"/>
-                              </w:rPr>
-                              <w:t>. 57824</w:t>
+                              <w:t>Herrera, Antonio  leg. 57824</w:t>
                             </w:r>
                           </w:p>
                           <w:p>
@@ -1783,25 +1563,7 @@
                                 <w:szCs w:val="24"/>
                                 <w:lang w:val="es-AR" w:eastAsia="es-ES"/>
                               </w:rPr>
-                              <w:t xml:space="preserve">Pedrosa, Paula Melania </w:t>
-                            </w:r>
-                            <w:proofErr w:type="spellStart"/>
-                            <w:r>
-                              <w:rPr>
-                                <w:color w:val="F2F2F2" w:themeColor="background1" w:themeShade="F2"/>
-                                <w:szCs w:val="24"/>
-                                <w:lang w:val="es-AR" w:eastAsia="es-ES"/>
-                              </w:rPr>
-                              <w:t>leg</w:t>
-                            </w:r>
-                            <w:proofErr w:type="spellEnd"/>
-                            <w:r>
-                              <w:rPr>
-                                <w:color w:val="F2F2F2" w:themeColor="background1" w:themeShade="F2"/>
-                                <w:szCs w:val="24"/>
-                                <w:lang w:val="es-AR" w:eastAsia="es-ES"/>
-                              </w:rPr>
-                              <w:t>. 58822</w:t>
+                              <w:t>Pedrosa, Paula Melania leg. 58822</w:t>
                             </w:r>
                           </w:p>
                           <w:p>
@@ -1819,25 +1581,7 @@
                                 <w:szCs w:val="24"/>
                                 <w:lang w:val="es-AR" w:eastAsia="es-ES"/>
                               </w:rPr>
-                              <w:t xml:space="preserve">Rojas Amaya, M. Florencia </w:t>
-                            </w:r>
-                            <w:proofErr w:type="spellStart"/>
-                            <w:r>
-                              <w:rPr>
-                                <w:color w:val="F2F2F2" w:themeColor="background1" w:themeShade="F2"/>
-                                <w:szCs w:val="24"/>
-                                <w:lang w:val="es-AR" w:eastAsia="es-ES"/>
-                              </w:rPr>
-                              <w:t>leg</w:t>
-                            </w:r>
-                            <w:proofErr w:type="spellEnd"/>
-                            <w:r>
-                              <w:rPr>
-                                <w:color w:val="F2F2F2" w:themeColor="background1" w:themeShade="F2"/>
-                                <w:szCs w:val="24"/>
-                                <w:lang w:val="es-AR" w:eastAsia="es-ES"/>
-                              </w:rPr>
-                              <w:t>. 58577</w:t>
+                              <w:t>Rojas Amaya, M. Florencia leg. 58577</w:t>
                             </w:r>
                           </w:p>
                           <w:p>
@@ -2518,20 +2262,8 @@
                                       <w:sz w:val="56"/>
                                       <w:lang w:val="es-AR"/>
                                     </w:rPr>
-                                    <w:t>Que Golazo</w:t>
+                                    <w:t>Que Golazo!</w:t>
                                   </w:r>
-                                  <w:proofErr w:type="gramStart"/>
-                                  <w:r>
-                                    <w:rPr>
-                                      <w:rFonts w:asciiTheme="majorHAnsi" w:hAnsiTheme="majorHAnsi"/>
-                                      <w:b/>
-                                      <w:color w:val="595959" w:themeColor="text1" w:themeTint="A6"/>
-                                      <w:sz w:val="56"/>
-                                      <w:lang w:val="es-AR"/>
-                                    </w:rPr>
-                                    <w:t>!</w:t>
-                                  </w:r>
-                                  <w:proofErr w:type="gramEnd"/>
                                 </w:p>
                                 <w:p>
                                   <w:pPr>
@@ -2746,20 +2478,8 @@
                                 <w:sz w:val="56"/>
                                 <w:lang w:val="es-AR"/>
                               </w:rPr>
-                              <w:t>Que Golazo</w:t>
+                              <w:t>Que Golazo!</w:t>
                             </w:r>
-                            <w:proofErr w:type="gramStart"/>
-                            <w:r>
-                              <w:rPr>
-                                <w:rFonts w:asciiTheme="majorHAnsi" w:hAnsiTheme="majorHAnsi"/>
-                                <w:b/>
-                                <w:color w:val="595959" w:themeColor="text1" w:themeTint="A6"/>
-                                <w:sz w:val="56"/>
-                                <w:lang w:val="es-AR"/>
-                              </w:rPr>
-                              <w:t>!</w:t>
-                            </w:r>
-                            <w:proofErr w:type="gramEnd"/>
                           </w:p>
                           <w:p>
                             <w:pPr>
@@ -3309,27 +3029,13 @@
               <w:rPr>
                 <w:lang w:val="es-ES"/>
               </w:rPr>
-              <w:t xml:space="preserve">alizaron las métricas a tomar: </w:t>
-            </w:r>
-            <w:proofErr w:type="spellStart"/>
-            <w:r>
-              <w:rPr>
-                <w:lang w:val="es-ES"/>
-              </w:rPr>
-              <w:t>B</w:t>
-            </w:r>
-            <w:r>
-              <w:rPr>
-                <w:lang w:val="es-ES"/>
-              </w:rPr>
-              <w:t>urndown</w:t>
-            </w:r>
-            <w:proofErr w:type="spellEnd"/>
-            <w:r>
-              <w:rPr>
-                <w:lang w:val="es-ES"/>
-              </w:rPr>
-              <w:t xml:space="preserve"> chart, velocidad, capacidad, porcentaje de casos de pruebas exitosos y líneas de código.</w:t>
+              <w:t>alizaron las métricas a tomar: B</w:t>
+            </w:r>
+            <w:r>
+              <w:rPr>
+                <w:lang w:val="es-ES"/>
+              </w:rPr>
+              <w:t>urndown chart, velocidad, capacidad, porcentaje de casos de pruebas exitosos y líneas de código.</w:t>
             </w:r>
           </w:p>
         </w:tc>
@@ -3413,41 +3119,7 @@
               <w:rPr>
                 <w:lang w:val="es-ES"/>
               </w:rPr>
-              <w:t xml:space="preserve"> de versión 1.1, falta agregar </w:t>
-            </w:r>
-            <w:proofErr w:type="spellStart"/>
-            <w:r>
-              <w:rPr>
-                <w:lang w:val="es-ES"/>
-              </w:rPr>
-              <w:t>Release</w:t>
-            </w:r>
-            <w:proofErr w:type="spellEnd"/>
-            <w:r>
-              <w:rPr>
-                <w:lang w:val="es-ES"/>
-              </w:rPr>
-              <w:t xml:space="preserve"> </w:t>
-            </w:r>
-            <w:proofErr w:type="spellStart"/>
-            <w:r>
-              <w:rPr>
-                <w:lang w:val="es-ES"/>
-              </w:rPr>
-              <w:t>B</w:t>
-            </w:r>
-            <w:r>
-              <w:rPr>
-                <w:lang w:val="es-ES"/>
-              </w:rPr>
-              <w:t>urndown</w:t>
-            </w:r>
-            <w:proofErr w:type="spellEnd"/>
-            <w:r>
-              <w:rPr>
-                <w:lang w:val="es-ES"/>
-              </w:rPr>
-              <w:t xml:space="preserve"> chart</w:t>
+              <w:t xml:space="preserve"> de versión 1.1</w:t>
             </w:r>
           </w:p>
         </w:tc>
@@ -3525,27 +3197,7 @@
               <w:rPr>
                 <w:lang w:val="es-ES"/>
               </w:rPr>
-              <w:t xml:space="preserve">Corrección de versión 1.2, se completó reléase </w:t>
-            </w:r>
-            <w:proofErr w:type="spellStart"/>
-            <w:r>
-              <w:rPr>
-                <w:lang w:val="es-ES"/>
-              </w:rPr>
-              <w:t>B</w:t>
-            </w:r>
-            <w:r>
-              <w:rPr>
-                <w:lang w:val="es-ES"/>
-              </w:rPr>
-              <w:t>urndown</w:t>
-            </w:r>
-            <w:proofErr w:type="spellEnd"/>
-            <w:r>
-              <w:rPr>
-                <w:lang w:val="es-ES"/>
-              </w:rPr>
-              <w:t xml:space="preserve"> chart.</w:t>
+              <w:t>Corrección de versión 1.2</w:t>
             </w:r>
           </w:p>
         </w:tc>
@@ -3623,21 +3275,7 @@
               <w:rPr>
                 <w:lang w:val="es-ES"/>
               </w:rPr>
-              <w:t xml:space="preserve">Se eliminó la métrica de Cobertura de Líneas de Código de </w:t>
-            </w:r>
-            <w:proofErr w:type="spellStart"/>
-            <w:r>
-              <w:rPr>
-                <w:lang w:val="es-ES"/>
-              </w:rPr>
-              <w:t>Unit</w:t>
-            </w:r>
-            <w:proofErr w:type="spellEnd"/>
-            <w:r>
-              <w:rPr>
-                <w:lang w:val="es-ES"/>
-              </w:rPr>
-              <w:t xml:space="preserve"> Test</w:t>
+              <w:t>Se eliminó la métrica de Cobertura de Líneas de Código de Unit Test</w:t>
             </w:r>
           </w:p>
         </w:tc>
@@ -3721,86 +3359,21 @@
               <w:rPr>
                 <w:lang w:val="es-ES"/>
               </w:rPr>
-              <w:t xml:space="preserve">Sprint </w:t>
-            </w:r>
-            <w:proofErr w:type="spellStart"/>
-            <w:r>
-              <w:rPr>
-                <w:lang w:val="es-ES"/>
-              </w:rPr>
-              <w:t>Burndown</w:t>
-            </w:r>
-            <w:proofErr w:type="spellEnd"/>
-            <w:r>
-              <w:rPr>
-                <w:lang w:val="es-ES"/>
-              </w:rPr>
-              <w:t xml:space="preserve"> Chart</w:t>
-            </w:r>
-            <w:r>
-              <w:rPr>
-                <w:lang w:val="es-ES"/>
-              </w:rPr>
-              <w:t xml:space="preserve"> </w:t>
-            </w:r>
-            <w:proofErr w:type="gramStart"/>
-            <w:r>
-              <w:rPr>
-                <w:lang w:val="es-ES"/>
-              </w:rPr>
-              <w:t xml:space="preserve">y </w:t>
-            </w:r>
-            <w:r>
-              <w:t xml:space="preserve"> </w:t>
-            </w:r>
-            <w:proofErr w:type="spellStart"/>
-            <w:r>
-              <w:rPr>
-                <w:lang w:val="es-ES"/>
-              </w:rPr>
-              <w:t>Release</w:t>
-            </w:r>
-            <w:proofErr w:type="spellEnd"/>
-            <w:proofErr w:type="gramEnd"/>
-            <w:r>
-              <w:rPr>
-                <w:lang w:val="es-ES"/>
-              </w:rPr>
-              <w:t xml:space="preserve"> </w:t>
-            </w:r>
-            <w:proofErr w:type="spellStart"/>
-            <w:r>
-              <w:rPr>
-                <w:lang w:val="es-ES"/>
-              </w:rPr>
-              <w:t>Burndown</w:t>
-            </w:r>
-            <w:proofErr w:type="spellEnd"/>
-            <w:r>
-              <w:rPr>
-                <w:lang w:val="es-ES"/>
-              </w:rPr>
-              <w:t xml:space="preserve"> Chart</w:t>
-            </w:r>
-            <w:r>
-              <w:rPr>
-                <w:lang w:val="es-ES"/>
-              </w:rPr>
-              <w:t xml:space="preserve">. Se agregó la métrica Cantidad </w:t>
-            </w:r>
-            <w:proofErr w:type="spellStart"/>
-            <w:r>
-              <w:rPr>
-                <w:lang w:val="es-ES"/>
-              </w:rPr>
-              <w:t>commits</w:t>
-            </w:r>
-            <w:proofErr w:type="spellEnd"/>
-            <w:r>
-              <w:rPr>
-                <w:lang w:val="es-ES"/>
-              </w:rPr>
-              <w:t xml:space="preserve"> por miembro del equipo en el tiempo,</w:t>
+              <w:t>Sprint Burndown Char</w:t>
+            </w:r>
+            <w:r>
+              <w:rPr>
+                <w:lang w:val="es-ES"/>
+              </w:rPr>
+              <w:t xml:space="preserve">. </w:t>
+            </w:r>
+            <w:bookmarkStart w:id="0" w:name="_GoBack"/>
+            <w:bookmarkEnd w:id="0"/>
+            <w:r>
+              <w:rPr>
+                <w:lang w:val="es-ES"/>
+              </w:rPr>
+              <w:t>Se agregó la métrica Cantidad commits por miembro del equipo en el tiempo,</w:t>
             </w:r>
           </w:p>
         </w:tc>
@@ -4322,7 +3895,7 @@
           <w:lang w:val="es-ES"/>
         </w:rPr>
       </w:pPr>
-      <w:bookmarkStart w:id="0" w:name="_Toc418180124"/>
+      <w:bookmarkStart w:id="1" w:name="_Toc418180124"/>
       <w:r>
         <w:rPr>
           <w:noProof/>
@@ -4338,7 +3911,7 @@
         </w:rPr>
         <w:t>ntroducción</w:t>
       </w:r>
-      <w:bookmarkEnd w:id="0"/>
+      <w:bookmarkEnd w:id="1"/>
     </w:p>
     <w:p>
       <w:pPr>
@@ -4395,7 +3968,7 @@
           <w:lang w:val="es-ES"/>
         </w:rPr>
       </w:pPr>
-      <w:bookmarkStart w:id="1" w:name="_Toc418180125"/>
+      <w:bookmarkStart w:id="2" w:name="_Toc418180125"/>
       <w:r>
         <w:rPr>
           <w:noProof/>
@@ -4410,7 +3983,7 @@
         </w:rPr>
         <w:t>étricas a Medir</w:t>
       </w:r>
-      <w:bookmarkEnd w:id="1"/>
+      <w:bookmarkEnd w:id="2"/>
     </w:p>
     <w:p>
       <w:pPr>
@@ -4551,376 +4124,13 @@
           <w:lang w:val="es-ES"/>
         </w:rPr>
       </w:pPr>
-      <w:bookmarkStart w:id="2" w:name="_Toc418180126"/>
+      <w:bookmarkStart w:id="3" w:name="_Toc418180126"/>
       <w:r>
         <w:rPr>
           <w:noProof/>
           <w:lang w:val="es-ES"/>
         </w:rPr>
         <w:t>Velocidad del Equipo</w:t>
-      </w:r>
-      <w:bookmarkEnd w:id="2"/>
-    </w:p>
-    <w:tbl>
-      <w:tblPr>
-        <w:tblStyle w:val="Tabladecuadrcula2-nfasis21"/>
-        <w:tblW w:w="0" w:type="auto"/>
-        <w:tblLook w:val="04A0" w:firstRow="1" w:lastRow="0" w:firstColumn="1" w:lastColumn="0" w:noHBand="0" w:noVBand="1"/>
-      </w:tblPr>
-      <w:tblGrid>
-        <w:gridCol w:w="3510"/>
-        <w:gridCol w:w="5529"/>
-      </w:tblGrid>
-      <w:tr>
-        <w:trPr>
-          <w:cnfStyle w:val="100000000000" w:firstRow="1" w:lastRow="0" w:firstColumn="0" w:lastColumn="0" w:oddVBand="0" w:evenVBand="0" w:oddHBand="0" w:evenHBand="0" w:firstRowFirstColumn="0" w:firstRowLastColumn="0" w:lastRowFirstColumn="0" w:lastRowLastColumn="0"/>
-        </w:trPr>
-        <w:tc>
-          <w:tcPr>
-            <w:cnfStyle w:val="001000000000" w:firstRow="0" w:lastRow="0" w:firstColumn="1" w:lastColumn="0" w:oddVBand="0" w:evenVBand="0" w:oddHBand="0" w:evenHBand="0" w:firstRowFirstColumn="0" w:firstRowLastColumn="0" w:lastRowFirstColumn="0" w:lastRowLastColumn="0"/>
-            <w:tcW w:w="3510" w:type="dxa"/>
-          </w:tcPr>
-          <w:p>
-            <w:pPr>
-              <w:rPr>
-                <w:noProof/>
-                <w:lang w:val="es-ES"/>
-              </w:rPr>
-            </w:pPr>
-            <w:r>
-              <w:rPr>
-                <w:noProof/>
-                <w:lang w:val="es-ES"/>
-              </w:rPr>
-              <w:t>Métrica: Velocidad del Equipo</w:t>
-            </w:r>
-          </w:p>
-        </w:tc>
-        <w:tc>
-          <w:tcPr>
-            <w:tcW w:w="5529" w:type="dxa"/>
-          </w:tcPr>
-          <w:p>
-            <w:pPr>
-              <w:cnfStyle w:val="100000000000" w:firstRow="1" w:lastRow="0" w:firstColumn="0" w:lastColumn="0" w:oddVBand="0" w:evenVBand="0" w:oddHBand="0" w:evenHBand="0" w:firstRowFirstColumn="0" w:firstRowLastColumn="0" w:lastRowFirstColumn="0" w:lastRowLastColumn="0"/>
-              <w:rPr>
-                <w:noProof/>
-                <w:lang w:val="es-ES"/>
-              </w:rPr>
-            </w:pPr>
-          </w:p>
-        </w:tc>
-      </w:tr>
-      <w:tr>
-        <w:trPr>
-          <w:cnfStyle w:val="000000100000" w:firstRow="0" w:lastRow="0" w:firstColumn="0" w:lastColumn="0" w:oddVBand="0" w:evenVBand="0" w:oddHBand="1" w:evenHBand="0" w:firstRowFirstColumn="0" w:firstRowLastColumn="0" w:lastRowFirstColumn="0" w:lastRowLastColumn="0"/>
-        </w:trPr>
-        <w:tc>
-          <w:tcPr>
-            <w:cnfStyle w:val="001000000000" w:firstRow="0" w:lastRow="0" w:firstColumn="1" w:lastColumn="0" w:oddVBand="0" w:evenVBand="0" w:oddHBand="0" w:evenHBand="0" w:firstRowFirstColumn="0" w:firstRowLastColumn="0" w:lastRowFirstColumn="0" w:lastRowLastColumn="0"/>
-            <w:tcW w:w="3510" w:type="dxa"/>
-          </w:tcPr>
-          <w:p>
-            <w:pPr>
-              <w:rPr>
-                <w:b w:val="0"/>
-                <w:noProof/>
-                <w:lang w:val="es-ES"/>
-              </w:rPr>
-            </w:pPr>
-            <w:r>
-              <w:rPr>
-                <w:b w:val="0"/>
-                <w:noProof/>
-                <w:lang w:val="es-ES"/>
-              </w:rPr>
-              <w:t>¿Qué es?</w:t>
-            </w:r>
-          </w:p>
-        </w:tc>
-        <w:tc>
-          <w:tcPr>
-            <w:tcW w:w="5529" w:type="dxa"/>
-          </w:tcPr>
-          <w:p>
-            <w:pPr>
-              <w:cnfStyle w:val="000000100000" w:firstRow="0" w:lastRow="0" w:firstColumn="0" w:lastColumn="0" w:oddVBand="0" w:evenVBand="0" w:oddHBand="1" w:evenHBand="0" w:firstRowFirstColumn="0" w:firstRowLastColumn="0" w:lastRowFirstColumn="0" w:lastRowLastColumn="0"/>
-              <w:rPr>
-                <w:noProof/>
-                <w:lang w:val="es-ES"/>
-              </w:rPr>
-            </w:pPr>
-            <w:r>
-              <w:rPr>
-                <w:noProof/>
-                <w:lang w:val="es-AR"/>
-              </w:rPr>
-              <w:t>Cantidad de trabajo realizado por el equipo. Sólo cuenta trabajo c</w:t>
-            </w:r>
-            <w:r>
-              <w:rPr>
-                <w:noProof/>
-                <w:lang w:val="es-AR"/>
-              </w:rPr>
-              <w:t>ompletado para el cálculo de esta métrica.</w:t>
-            </w:r>
-          </w:p>
-        </w:tc>
-      </w:tr>
-      <w:tr>
-        <w:tc>
-          <w:tcPr>
-            <w:cnfStyle w:val="001000000000" w:firstRow="0" w:lastRow="0" w:firstColumn="1" w:lastColumn="0" w:oddVBand="0" w:evenVBand="0" w:oddHBand="0" w:evenHBand="0" w:firstRowFirstColumn="0" w:firstRowLastColumn="0" w:lastRowFirstColumn="0" w:lastRowLastColumn="0"/>
-            <w:tcW w:w="3510" w:type="dxa"/>
-          </w:tcPr>
-          <w:p>
-            <w:pPr>
-              <w:rPr>
-                <w:b w:val="0"/>
-                <w:noProof/>
-                <w:lang w:val="es-ES"/>
-              </w:rPr>
-            </w:pPr>
-            <w:r>
-              <w:rPr>
-                <w:b w:val="0"/>
-                <w:noProof/>
-                <w:lang w:val="es-ES"/>
-              </w:rPr>
-              <w:t>¿Cada cuánto se medirá?</w:t>
-            </w:r>
-          </w:p>
-        </w:tc>
-        <w:tc>
-          <w:tcPr>
-            <w:tcW w:w="5529" w:type="dxa"/>
-          </w:tcPr>
-          <w:p>
-            <w:pPr>
-              <w:cnfStyle w:val="000000000000" w:firstRow="0" w:lastRow="0" w:firstColumn="0" w:lastColumn="0" w:oddVBand="0" w:evenVBand="0" w:oddHBand="0" w:evenHBand="0" w:firstRowFirstColumn="0" w:firstRowLastColumn="0" w:lastRowFirstColumn="0" w:lastRowLastColumn="0"/>
-              <w:rPr>
-                <w:noProof/>
-                <w:lang w:val="es-ES"/>
-              </w:rPr>
-            </w:pPr>
-            <w:r>
-              <w:rPr>
-                <w:noProof/>
-                <w:lang w:val="es-ES"/>
-              </w:rPr>
-              <w:t xml:space="preserve">Mediremos la velocidad del equipo de trabajo </w:t>
-            </w:r>
-            <w:r>
-              <w:rPr>
-                <w:b/>
-                <w:i/>
-                <w:noProof/>
-                <w:lang w:val="es-ES"/>
-              </w:rPr>
-              <w:t>por Sprint</w:t>
-            </w:r>
-            <w:r>
-              <w:rPr>
-                <w:noProof/>
-                <w:lang w:val="es-ES"/>
-              </w:rPr>
-              <w:t>.</w:t>
-            </w:r>
-          </w:p>
-        </w:tc>
-      </w:tr>
-    </w:tbl>
-    <w:p>
-      <w:pPr>
-        <w:rPr>
-          <w:noProof/>
-          <w:lang w:val="es-AR"/>
-        </w:rPr>
-      </w:pPr>
-    </w:p>
-    <w:p>
-      <w:pPr>
-        <w:rPr>
-          <w:i/>
-          <w:noProof/>
-          <w:lang w:val="es-AR"/>
-        </w:rPr>
-      </w:pPr>
-      <w:r>
-        <w:rPr>
-          <w:noProof/>
-          <w:lang w:val="es-AR"/>
-        </w:rPr>
-        <w:t>Las histor</w:t>
-      </w:r>
-      <w:r>
-        <w:rPr>
-          <w:noProof/>
-          <w:lang w:val="es-AR"/>
-        </w:rPr>
-        <w:t xml:space="preserve">ias de usuario están puntuadas. </w:t>
-      </w:r>
-      <w:r>
-        <w:rPr>
-          <w:noProof/>
-          <w:lang w:val="es-AR"/>
-        </w:rPr>
-        <w:t xml:space="preserve">La velocidad constituye una métrica del número de puntos o </w:t>
-      </w:r>
-      <w:r>
-        <w:rPr>
-          <w:noProof/>
-          <w:lang w:val="es-AR"/>
-        </w:rPr>
-        <w:t>valor de las historias de usuario que están siendo completadas</w:t>
-      </w:r>
-      <w:r>
-        <w:rPr>
-          <w:noProof/>
-          <w:lang w:val="es-AR"/>
-        </w:rPr>
-        <w:t xml:space="preserve">. </w:t>
-      </w:r>
-      <w:r>
-        <w:rPr>
-          <w:noProof/>
-          <w:lang w:val="es-AR"/>
-        </w:rPr>
-        <w:t>Representa la cantidad de trabajo realizado por el equipo.</w:t>
-      </w:r>
-      <w:r>
-        <w:rPr>
-          <w:noProof/>
-          <w:lang w:val="es-AR"/>
-        </w:rPr>
-        <w:t xml:space="preserve"> Definiremos la velocidad </w:t>
-      </w:r>
-      <w:r>
-        <w:rPr>
-          <w:noProof/>
-          <w:lang w:val="es-AR"/>
-        </w:rPr>
-        <w:t xml:space="preserve">del equipo </w:t>
-      </w:r>
-      <w:r>
-        <w:rPr>
-          <w:noProof/>
-          <w:lang w:val="es-AR"/>
-        </w:rPr>
-        <w:t xml:space="preserve">en función a </w:t>
-      </w:r>
-      <w:r>
-        <w:rPr>
-          <w:i/>
-          <w:noProof/>
-          <w:lang w:val="es-AR"/>
-        </w:rPr>
-        <w:t>historias de usuario completas</w:t>
-      </w:r>
-      <w:r>
-        <w:rPr>
-          <w:noProof/>
-          <w:lang w:val="es-AR"/>
-        </w:rPr>
-        <w:t xml:space="preserve"> en todo un Sprint.</w:t>
-      </w:r>
-    </w:p>
-    <w:p>
-      <w:pPr>
-        <w:rPr>
-          <w:noProof/>
-          <w:lang w:val="es-AR"/>
-        </w:rPr>
-      </w:pPr>
-      <w:r>
-        <w:rPr>
-          <w:noProof/>
-          <w:lang w:val="es-AR"/>
-        </w:rPr>
-        <w:t>Con esta métrica, podemos observar cuál es la productividad de nuestro equipo de trabajo, dado a que mientras mayor sea la velocidad del team, menores serán los tiempos para poder llevar a cabo la produc</w:t>
-      </w:r>
-      <w:r>
-        <w:rPr>
-          <w:noProof/>
-          <w:lang w:val="es-AR"/>
-        </w:rPr>
-        <w:t>ción de más funcionalidades de n</w:t>
-      </w:r>
-      <w:r>
-        <w:rPr>
-          <w:noProof/>
-          <w:lang w:val="es-AR"/>
-        </w:rPr>
-        <w:t xml:space="preserve">uestro Software. </w:t>
-      </w:r>
-    </w:p>
-    <w:p>
-      <w:pPr>
-        <w:rPr>
-          <w:noProof/>
-          <w:lang w:val="es-AR"/>
-        </w:rPr>
-      </w:pPr>
-      <w:r>
-        <w:rPr>
-          <w:noProof/>
-          <w:lang w:val="es-AR"/>
-        </w:rPr>
-        <w:t>La forma de cálculo consiste básicamente en tomar el número de puntos o valor de historias de usuarios completados en cada Sprint.</w:t>
-      </w:r>
-    </w:p>
-    <w:p>
-      <w:pPr>
-        <w:rPr>
-          <w:noProof/>
-          <w:lang w:val="es-AR"/>
-        </w:rPr>
-      </w:pPr>
-    </w:p>
-    <w:p>
-      <w:pPr>
-        <w:rPr>
-          <w:noProof/>
-          <w:lang w:val="es-AR"/>
-        </w:rPr>
-      </w:pPr>
-    </w:p>
-    <w:p>
-      <w:pPr>
-        <w:rPr>
-          <w:noProof/>
-          <w:lang w:val="es-AR"/>
-        </w:rPr>
-      </w:pPr>
-    </w:p>
-    <w:p>
-      <w:pPr>
-        <w:rPr>
-          <w:noProof/>
-          <w:lang w:val="es-AR"/>
-        </w:rPr>
-      </w:pPr>
-    </w:p>
-    <w:p>
-      <w:pPr>
-        <w:rPr>
-          <w:noProof/>
-          <w:lang w:val="es-AR"/>
-        </w:rPr>
-      </w:pPr>
-    </w:p>
-    <w:p>
-      <w:pPr>
-        <w:pStyle w:val="Ttulo2"/>
-      </w:pPr>
-      <w:bookmarkStart w:id="3" w:name="_Toc418180127"/>
-      <w:r>
-        <w:rPr>
-          <w:noProof/>
-          <w:lang w:val="es-ES"/>
-        </w:rPr>
-        <w:lastRenderedPageBreak/>
-        <w:t>Capacidad del Equipo</w:t>
       </w:r>
       <w:bookmarkEnd w:id="3"/>
     </w:p>
@@ -4955,7 +4165,7 @@
                 <w:noProof/>
                 <w:lang w:val="es-ES"/>
               </w:rPr>
-              <w:t>Métrica: Capacidad del Equipo</w:t>
+              <w:t>Métrica: Velocidad del Equipo</w:t>
             </w:r>
           </w:p>
         </w:tc>
@@ -5018,7 +4228,14 @@
                 <w:noProof/>
                 <w:lang w:val="es-AR"/>
               </w:rPr>
-              <w:t>Cantidad de horas disponibles del equipo de trabajo.</w:t>
+              <w:t>Cantidad de trabajo realizado por el equipo. Sólo cuenta trabajo c</w:t>
+            </w:r>
+            <w:r>
+              <w:rPr>
+                <w:noProof/>
+                <w:lang w:val="es-AR"/>
+              </w:rPr>
+              <w:t>ompletado para el cálculo de esta métrica.</w:t>
             </w:r>
           </w:p>
         </w:tc>
@@ -5064,7 +4281,7 @@
                 <w:noProof/>
                 <w:lang w:val="es-ES"/>
               </w:rPr>
-              <w:t xml:space="preserve">Mediremos la capacidad del equipo de trabajo </w:t>
+              <w:t xml:space="preserve">Mediremos la velocidad del equipo de trabajo </w:t>
             </w:r>
             <w:r>
               <w:rPr>
@@ -5097,156 +4314,186 @@
     <w:p>
       <w:pPr>
         <w:rPr>
-          <w:noProof/>
-          <w:lang w:val="es-AR"/>
-        </w:rPr>
-      </w:pPr>
-      <w:r>
-        <w:rPr>
-          <w:noProof/>
-          <w:lang w:val="es-AR"/>
-        </w:rPr>
-        <w:t>La</w:t>
-      </w:r>
-      <w:r>
-        <w:rPr>
-          <w:noProof/>
-          <w:lang w:val="es-AR"/>
-        </w:rPr>
-        <w:t xml:space="preserve"> capacidad del equipo está definida por la</w:t>
-      </w:r>
-      <w:r>
-        <w:rPr>
-          <w:noProof/>
-          <w:lang w:val="es-AR"/>
-        </w:rPr>
-        <w:t xml:space="preserve"> canti</w:t>
-      </w:r>
-      <w:r>
-        <w:rPr>
-          <w:noProof/>
-          <w:lang w:val="es-AR"/>
-        </w:rPr>
-        <w:t xml:space="preserve">dad de </w:t>
-      </w:r>
-      <w:r>
-        <w:rPr>
-          <w:noProof/>
-          <w:lang w:val="es-AR"/>
-        </w:rPr>
-        <w:t>horas que tiene el equipo</w:t>
-      </w:r>
-      <w:r>
-        <w:rPr>
-          <w:noProof/>
-          <w:lang w:val="es-AR"/>
-        </w:rPr>
-        <w:t xml:space="preserve"> en</w:t>
-      </w:r>
-      <w:r>
-        <w:rPr>
-          <w:noProof/>
-          <w:lang w:val="es-AR"/>
-        </w:rPr>
-        <w:t xml:space="preserve"> cada sprint para poder llevar</w:t>
-      </w:r>
-      <w:r>
-        <w:rPr>
-          <w:noProof/>
-          <w:lang w:val="es-AR"/>
-        </w:rPr>
-        <w:t xml:space="preserve"> a cabo</w:t>
-      </w:r>
-      <w:r>
-        <w:rPr>
-          <w:noProof/>
-          <w:lang w:val="es-AR"/>
-        </w:rPr>
-        <w:t xml:space="preserve"> las tareas asociadas a cada historia de usuario que tiene lugar en la iteración</w:t>
-      </w:r>
-      <w:r>
-        <w:rPr>
-          <w:noProof/>
-          <w:lang w:val="es-AR"/>
-        </w:rPr>
-        <w:t>. Constituye una estimación de cuanto trabajo puede completarse en un período de tiempo dado. Está basado en la cantidad de tiempo ideal disponible del equipo</w:t>
-      </w:r>
-      <w:r>
-        <w:rPr>
-          <w:noProof/>
-          <w:lang w:val="es-AR"/>
-        </w:rPr>
-        <w:t>. Se t</w:t>
-      </w:r>
-      <w:r>
-        <w:rPr>
-          <w:noProof/>
-          <w:lang w:val="es-AR"/>
-        </w:rPr>
-        <w:t>oma esta métrica para poder hacer uso de esas medidas obtenidas</w:t>
-      </w:r>
-      <w:r>
-        <w:rPr>
-          <w:noProof/>
-          <w:lang w:val="es-AR"/>
-        </w:rPr>
-        <w:t xml:space="preserve"> en las estimaciones de los próximos sprints.</w:t>
-      </w:r>
-      <w:r>
-        <w:rPr>
-          <w:noProof/>
-          <w:lang w:val="es-AR"/>
-        </w:rPr>
-        <w:t xml:space="preserve"> La capacidad del equipo se medirá en función de la cantidad de horas disponibles por sprint. Es muy importante, que lo</w:t>
-      </w:r>
-      <w:r>
-        <w:rPr>
-          <w:noProof/>
-          <w:lang w:val="es-AR"/>
-        </w:rPr>
-        <w:t>s integrantes del equipo calculen</w:t>
-      </w:r>
-      <w:r>
-        <w:rPr>
-          <w:noProof/>
-          <w:lang w:val="es-AR"/>
-        </w:rPr>
-        <w:t xml:space="preserve"> su capacidad de trabajo de manera realista y a conciencia.</w:t>
+          <w:i/>
+          <w:noProof/>
+          <w:lang w:val="es-AR"/>
+        </w:rPr>
+      </w:pPr>
+      <w:r>
+        <w:rPr>
+          <w:noProof/>
+          <w:lang w:val="es-AR"/>
+        </w:rPr>
+        <w:t>Las histor</w:t>
+      </w:r>
+      <w:r>
+        <w:rPr>
+          <w:noProof/>
+          <w:lang w:val="es-AR"/>
+        </w:rPr>
+        <w:t xml:space="preserve">ias de usuario están puntuadas. </w:t>
+      </w:r>
+      <w:r>
+        <w:rPr>
+          <w:noProof/>
+          <w:lang w:val="es-AR"/>
+        </w:rPr>
+        <w:t xml:space="preserve">La velocidad constituye una métrica del número de puntos o </w:t>
+      </w:r>
+      <w:r>
+        <w:rPr>
+          <w:noProof/>
+          <w:lang w:val="es-AR"/>
+        </w:rPr>
+        <w:t>valor de las historias de usuario que están siendo completadas</w:t>
+      </w:r>
+      <w:r>
+        <w:rPr>
+          <w:noProof/>
+          <w:lang w:val="es-AR"/>
+        </w:rPr>
+        <w:t xml:space="preserve">. </w:t>
+      </w:r>
+      <w:r>
+        <w:rPr>
+          <w:noProof/>
+          <w:lang w:val="es-AR"/>
+        </w:rPr>
+        <w:t>Representa la cantidad de trabajo realizado por el equipo.</w:t>
+      </w:r>
+      <w:r>
+        <w:rPr>
+          <w:noProof/>
+          <w:lang w:val="es-AR"/>
+        </w:rPr>
+        <w:t xml:space="preserve"> Definiremos la velocidad </w:t>
+      </w:r>
+      <w:r>
+        <w:rPr>
+          <w:noProof/>
+          <w:lang w:val="es-AR"/>
+        </w:rPr>
+        <w:t xml:space="preserve">del equipo </w:t>
+      </w:r>
+      <w:r>
+        <w:rPr>
+          <w:noProof/>
+          <w:lang w:val="es-AR"/>
+        </w:rPr>
+        <w:t xml:space="preserve">en función a </w:t>
+      </w:r>
+      <w:r>
+        <w:rPr>
+          <w:i/>
+          <w:noProof/>
+          <w:lang w:val="es-AR"/>
+        </w:rPr>
+        <w:t>historias de usuario completas</w:t>
+      </w:r>
+      <w:r>
+        <w:rPr>
+          <w:noProof/>
+          <w:lang w:val="es-AR"/>
+        </w:rPr>
+        <w:t xml:space="preserve"> en todo un Sprint.</w:t>
       </w:r>
     </w:p>
     <w:p>
       <w:pPr>
         <w:rPr>
-          <w:rFonts w:ascii="Corbel" w:hAnsi="Corbel"/>
-          <w:noProof/>
-          <w:lang w:val="es-ES"/>
-        </w:rPr>
-      </w:pPr>
-      <w:r>
-        <w:rPr>
-          <w:rFonts w:ascii="Corbel" w:hAnsi="Corbel"/>
-          <w:noProof/>
-          <w:lang w:val="es-ES"/>
-        </w:rPr>
-        <w:br w:type="page"/>
+          <w:noProof/>
+          <w:lang w:val="es-AR"/>
+        </w:rPr>
+      </w:pPr>
+      <w:r>
+        <w:rPr>
+          <w:noProof/>
+          <w:lang w:val="es-AR"/>
+        </w:rPr>
+        <w:t>Con esta métrica, podemos observar cuál es la productividad de nuestro equipo de trabajo, dado a que mientras mayor sea la velocidad del team, menores serán los tiempos para poder llevar a cabo la produc</w:t>
+      </w:r>
+      <w:r>
+        <w:rPr>
+          <w:noProof/>
+          <w:lang w:val="es-AR"/>
+        </w:rPr>
+        <w:t>ción de más funcionalidades de n</w:t>
+      </w:r>
+      <w:r>
+        <w:rPr>
+          <w:noProof/>
+          <w:lang w:val="es-AR"/>
+        </w:rPr>
+        <w:t xml:space="preserve">uestro Software. </w:t>
       </w:r>
     </w:p>
     <w:p>
       <w:pPr>
+        <w:rPr>
+          <w:noProof/>
+          <w:lang w:val="es-AR"/>
+        </w:rPr>
+      </w:pPr>
+      <w:r>
+        <w:rPr>
+          <w:noProof/>
+          <w:lang w:val="es-AR"/>
+        </w:rPr>
+        <w:t>La forma de cálculo consiste básicamente en tomar el número de puntos o valor de historias de usuarios completados en cada Sprint.</w:t>
+      </w:r>
+    </w:p>
+    <w:p>
+      <w:pPr>
+        <w:rPr>
+          <w:noProof/>
+          <w:lang w:val="es-AR"/>
+        </w:rPr>
+      </w:pPr>
+    </w:p>
+    <w:p>
+      <w:pPr>
+        <w:rPr>
+          <w:noProof/>
+          <w:lang w:val="es-AR"/>
+        </w:rPr>
+      </w:pPr>
+    </w:p>
+    <w:p>
+      <w:pPr>
+        <w:rPr>
+          <w:noProof/>
+          <w:lang w:val="es-AR"/>
+        </w:rPr>
+      </w:pPr>
+    </w:p>
+    <w:p>
+      <w:pPr>
+        <w:rPr>
+          <w:noProof/>
+          <w:lang w:val="es-AR"/>
+        </w:rPr>
+      </w:pPr>
+    </w:p>
+    <w:p>
+      <w:pPr>
+        <w:rPr>
+          <w:noProof/>
+          <w:lang w:val="es-AR"/>
+        </w:rPr>
+      </w:pPr>
+    </w:p>
+    <w:p>
+      <w:pPr>
         <w:pStyle w:val="Ttulo2"/>
+      </w:pPr>
+      <w:bookmarkStart w:id="4" w:name="_Toc418180127"/>
+      <w:r>
         <w:rPr>
           <w:noProof/>
           <w:lang w:val="es-ES"/>
         </w:rPr>
-      </w:pPr>
-      <w:bookmarkStart w:id="4" w:name="_Toc418180128"/>
-      <w:r>
-        <w:rPr>
-          <w:noProof/>
-          <w:lang w:val="es-ES"/>
-        </w:rPr>
         <w:lastRenderedPageBreak/>
-        <w:t>Porcentaje de Casos de Prueba Exitosos</w:t>
+        <w:t>Capacidad del Equipo</w:t>
       </w:r>
       <w:bookmarkEnd w:id="4"/>
     </w:p>
@@ -5281,7 +4528,7 @@
                 <w:noProof/>
                 <w:lang w:val="es-ES"/>
               </w:rPr>
-              <w:t>Métrica: Porcentaje de Casos de Prueba Exitosos</w:t>
+              <w:t>Métrica: Capacidad del Equipo</w:t>
             </w:r>
           </w:p>
         </w:tc>
@@ -5342,23 +4589,9 @@
             <w:r>
               <w:rPr>
                 <w:noProof/>
-                <w:lang w:val="es-ES"/>
-              </w:rPr>
-              <w:t>P</w:t>
-            </w:r>
-            <w:r>
-              <w:rPr>
-                <w:noProof/>
-                <w:lang w:val="es-ES"/>
-              </w:rPr>
-              <w:t xml:space="preserve">orcentaje de </w:t>
-            </w:r>
-            <w:r>
-              <w:rPr>
-                <w:noProof/>
-                <w:lang w:val="es-ES"/>
-              </w:rPr>
-              <w:t>casos de prueba que, una vez ejecutados, se obtuvo el resultado planificado en un principio.</w:t>
+                <w:lang w:val="es-AR"/>
+              </w:rPr>
+              <w:t>Cantidad de horas disponibles del equipo de trabajo.</w:t>
             </w:r>
           </w:p>
         </w:tc>
@@ -5404,7 +4637,7 @@
                 <w:noProof/>
                 <w:lang w:val="es-ES"/>
               </w:rPr>
-              <w:t xml:space="preserve">Mediremos el porcentaje de casos de pruebas </w:t>
+              <w:t xml:space="preserve">Mediremos la capacidad del equipo de trabajo </w:t>
             </w:r>
             <w:r>
               <w:rPr>
@@ -5420,7 +4653,7 @@
                 <w:noProof/>
                 <w:lang w:val="es-ES"/>
               </w:rPr>
-              <w:t xml:space="preserve"> para definir si una historia de usuario cumplió con los criterios de hecho definidas.</w:t>
+              <w:t>.</w:t>
             </w:r>
           </w:p>
         </w:tc>
@@ -5429,163 +4662,166 @@
     <w:p>
       <w:pPr>
         <w:rPr>
-          <w:lang w:val="es-ES"/>
+          <w:noProof/>
+          <w:lang w:val="es-AR"/>
         </w:rPr>
       </w:pPr>
     </w:p>
     <w:p>
       <w:pPr>
         <w:rPr>
-          <w:lang w:val="es-ES"/>
-        </w:rPr>
-      </w:pPr>
-      <w:r>
-        <w:rPr>
-          <w:lang w:val="es-ES"/>
-        </w:rPr>
-        <w:t>Otra de las métricas que tomaremos, es el porcentaje de casos de pruebas ejecutados con un resultado exitoso. A través de esta métrica, mediremos la cantidad de casos de prueba planificados para ejecutar que fueron ejecutados y obtuvieron el resultado que habíamos planificado en un principio. El porcentaje de casos de pruebas exitosos se tomar</w:t>
-      </w:r>
-      <w:r>
-        <w:rPr>
-          <w:lang w:val="es-ES"/>
-        </w:rPr>
-        <w:t>á por Sprint, esta métrica es una medida de la</w:t>
-      </w:r>
-      <w:r>
-        <w:rPr>
-          <w:lang w:val="es-ES"/>
-        </w:rPr>
-        <w:t xml:space="preserve"> calidad de software en ese sprint</w:t>
-      </w:r>
-      <w:r>
-        <w:rPr>
-          <w:lang w:val="es-ES"/>
-        </w:rPr>
-        <w:t xml:space="preserve">. Nos ayuda principalmente para poder comprobar si las historias de usuario que tienen lugar en un sprint específico cumplen con los criterios de hecho que han sido definidos. </w:t>
+          <w:noProof/>
+          <w:lang w:val="es-AR"/>
+        </w:rPr>
+      </w:pPr>
+      <w:r>
+        <w:rPr>
+          <w:noProof/>
+          <w:lang w:val="es-AR"/>
+        </w:rPr>
+        <w:t>La</w:t>
+      </w:r>
+      <w:r>
+        <w:rPr>
+          <w:noProof/>
+          <w:lang w:val="es-AR"/>
+        </w:rPr>
+        <w:t xml:space="preserve"> capacidad del equipo está definida por la</w:t>
+      </w:r>
+      <w:r>
+        <w:rPr>
+          <w:noProof/>
+          <w:lang w:val="es-AR"/>
+        </w:rPr>
+        <w:t xml:space="preserve"> canti</w:t>
+      </w:r>
+      <w:r>
+        <w:rPr>
+          <w:noProof/>
+          <w:lang w:val="es-AR"/>
+        </w:rPr>
+        <w:t xml:space="preserve">dad de </w:t>
+      </w:r>
+      <w:r>
+        <w:rPr>
+          <w:noProof/>
+          <w:lang w:val="es-AR"/>
+        </w:rPr>
+        <w:t>horas que tiene el equipo</w:t>
+      </w:r>
+      <w:r>
+        <w:rPr>
+          <w:noProof/>
+          <w:lang w:val="es-AR"/>
+        </w:rPr>
+        <w:t xml:space="preserve"> en</w:t>
+      </w:r>
+      <w:r>
+        <w:rPr>
+          <w:noProof/>
+          <w:lang w:val="es-AR"/>
+        </w:rPr>
+        <w:t xml:space="preserve"> cada sprint para poder llevar</w:t>
+      </w:r>
+      <w:r>
+        <w:rPr>
+          <w:noProof/>
+          <w:lang w:val="es-AR"/>
+        </w:rPr>
+        <w:t xml:space="preserve"> a cabo</w:t>
+      </w:r>
+      <w:r>
+        <w:rPr>
+          <w:noProof/>
+          <w:lang w:val="es-AR"/>
+        </w:rPr>
+        <w:t xml:space="preserve"> las tareas asociadas a cada historia de usuario que tiene lugar en la iteración</w:t>
+      </w:r>
+      <w:r>
+        <w:rPr>
+          <w:noProof/>
+          <w:lang w:val="es-AR"/>
+        </w:rPr>
+        <w:t>. Constituye una estimación de cuanto trabajo puede completarse en un período de tiempo dado. Está basado en la cantidad de tiempo ideal disponible del equipo</w:t>
+      </w:r>
+      <w:r>
+        <w:rPr>
+          <w:noProof/>
+          <w:lang w:val="es-AR"/>
+        </w:rPr>
+        <w:t>. Se t</w:t>
+      </w:r>
+      <w:r>
+        <w:rPr>
+          <w:noProof/>
+          <w:lang w:val="es-AR"/>
+        </w:rPr>
+        <w:t>oma esta métrica para poder hacer uso de esas medidas obtenidas</w:t>
+      </w:r>
+      <w:r>
+        <w:rPr>
+          <w:noProof/>
+          <w:lang w:val="es-AR"/>
+        </w:rPr>
+        <w:t xml:space="preserve"> en las estimaciones de los próximos sprints.</w:t>
+      </w:r>
+      <w:r>
+        <w:rPr>
+          <w:noProof/>
+          <w:lang w:val="es-AR"/>
+        </w:rPr>
+        <w:t xml:space="preserve"> La capacidad del equipo se medirá en función de la cantidad de horas disponibles por sprint. Es muy importante, que lo</w:t>
+      </w:r>
+      <w:r>
+        <w:rPr>
+          <w:noProof/>
+          <w:lang w:val="es-AR"/>
+        </w:rPr>
+        <w:t>s integrantes del equipo calculen</w:t>
+      </w:r>
+      <w:r>
+        <w:rPr>
+          <w:noProof/>
+          <w:lang w:val="es-AR"/>
+        </w:rPr>
+        <w:t xml:space="preserve"> su capacidad de trabajo de manera realista y a conciencia.</w:t>
       </w:r>
     </w:p>
     <w:p>
       <w:pPr>
         <w:rPr>
+          <w:rFonts w:ascii="Corbel" w:hAnsi="Corbel"/>
           <w:noProof/>
           <w:lang w:val="es-ES"/>
         </w:rPr>
       </w:pPr>
       <w:r>
         <w:rPr>
+          <w:rFonts w:ascii="Corbel" w:hAnsi="Corbel"/>
+          <w:noProof/>
           <w:lang w:val="es-ES"/>
         </w:rPr>
-        <w:t xml:space="preserve">Para que una historia de usuario se considere como </w:t>
-      </w:r>
-      <w:r>
-        <w:rPr>
-          <w:i/>
-          <w:lang w:val="es-ES"/>
-        </w:rPr>
-        <w:t>hecha</w:t>
-      </w:r>
-      <w:r>
-        <w:rPr>
-          <w:lang w:val="es-ES"/>
-        </w:rPr>
-        <w:t xml:space="preserve"> y pueda ser presentada ante el </w:t>
-      </w:r>
-      <w:proofErr w:type="spellStart"/>
-      <w:r>
-        <w:rPr>
-          <w:lang w:val="es-ES"/>
-        </w:rPr>
-        <w:t>Product</w:t>
-      </w:r>
-      <w:proofErr w:type="spellEnd"/>
-      <w:r>
-        <w:rPr>
-          <w:lang w:val="es-ES"/>
-        </w:rPr>
-        <w:t xml:space="preserve"> </w:t>
-      </w:r>
-      <w:proofErr w:type="spellStart"/>
-      <w:r>
-        <w:rPr>
-          <w:lang w:val="es-ES"/>
-        </w:rPr>
-        <w:t>Owner</w:t>
-      </w:r>
-      <w:proofErr w:type="spellEnd"/>
-      <w:r>
-        <w:rPr>
-          <w:lang w:val="es-ES"/>
-        </w:rPr>
-        <w:t xml:space="preserve">, la misma debe cumplir los siguientes requisitos: a nivel de casos de prueba, el </w:t>
-      </w:r>
-      <w:proofErr w:type="spellStart"/>
-      <w:r>
-        <w:rPr>
-          <w:lang w:val="es-ES"/>
-        </w:rPr>
-        <w:t>Testing</w:t>
-      </w:r>
-      <w:proofErr w:type="spellEnd"/>
-      <w:r>
-        <w:rPr>
-          <w:lang w:val="es-ES"/>
-        </w:rPr>
-        <w:t xml:space="preserve"> de cada sprint se considerará completo y que pasó óptimamente cuando no haya presencia de errores</w:t>
-      </w:r>
-      <w:r>
-        <w:rPr>
-          <w:noProof/>
-          <w:lang w:val="es-ES"/>
-        </w:rPr>
-        <w:t xml:space="preserve"> de severidad mayor ni menor, es decir que todos los errores mayores y menores encontrados, fueron corregidos. Sólo se admite que el testing pasó, cuando estamos en presencia de errores cosméticos</w:t>
-      </w:r>
-      <w:r>
-        <w:rPr>
-          <w:noProof/>
-          <w:lang w:val="es-ES"/>
-        </w:rPr>
-        <w:t xml:space="preserve"> que deben ser corregidos para la siguiente iteración</w:t>
-      </w:r>
-      <w:r>
-        <w:rPr>
-          <w:noProof/>
-          <w:lang w:val="es-ES"/>
-        </w:rPr>
-        <w:t>.</w:t>
+        <w:br w:type="page"/>
       </w:r>
     </w:p>
     <w:p>
       <w:pPr>
+        <w:pStyle w:val="Ttulo2"/>
         <w:rPr>
           <w:noProof/>
           <w:lang w:val="es-ES"/>
         </w:rPr>
       </w:pPr>
-    </w:p>
-    <w:p>
-      <w:pPr>
-        <w:pStyle w:val="Ttulo2"/>
+      <w:bookmarkStart w:id="5" w:name="_Toc418180128"/>
+      <w:r>
         <w:rPr>
           <w:noProof/>
           <w:lang w:val="es-ES"/>
         </w:rPr>
-      </w:pPr>
-      <w:bookmarkStart w:id="5" w:name="_Toc418180129"/>
-      <w:r>
-        <w:rPr>
-          <w:noProof/>
-          <w:lang w:val="es-ES"/>
-        </w:rPr>
-        <w:t>Cantidad de Commits</w:t>
+        <w:lastRenderedPageBreak/>
+        <w:t>Porcentaje de Casos de Prueba Exitosos</w:t>
       </w:r>
       <w:bookmarkEnd w:id="5"/>
-      <w:r>
-        <w:rPr>
-          <w:noProof/>
-          <w:lang w:val="es-ES"/>
-        </w:rPr>
-        <w:t xml:space="preserve"> </w:t>
-      </w:r>
     </w:p>
     <w:tbl>
       <w:tblPr>
@@ -5618,14 +4854,7 @@
                 <w:noProof/>
                 <w:lang w:val="es-ES"/>
               </w:rPr>
-              <w:t xml:space="preserve">Métrica: </w:t>
-            </w:r>
-            <w:r>
-              <w:rPr>
-                <w:noProof/>
-                <w:lang w:val="es-ES"/>
-              </w:rPr>
-              <w:t>Cantidad de Commits</w:t>
+              <w:t>Métrica: Porcentaje de Casos de Prueba Exitosos</w:t>
             </w:r>
           </w:p>
         </w:tc>
@@ -5688,14 +4917,21 @@
                 <w:noProof/>
                 <w:lang w:val="es-ES"/>
               </w:rPr>
-              <w:t>Cantidad de commits realizados p</w:t>
-            </w:r>
-            <w:r>
-              <w:rPr>
-                <w:noProof/>
-                <w:lang w:val="es-ES"/>
-              </w:rPr>
-              <w:t>or cada miembro del equipo por sprint. Se cuenta tanto en el repositorio de documentación como en el repositorio del código porque consideramos una medida representativa del esfuerzo asociado al trabajo de cada integrante.</w:t>
+              <w:t>P</w:t>
+            </w:r>
+            <w:r>
+              <w:rPr>
+                <w:noProof/>
+                <w:lang w:val="es-ES"/>
+              </w:rPr>
+              <w:t xml:space="preserve">orcentaje de </w:t>
+            </w:r>
+            <w:r>
+              <w:rPr>
+                <w:noProof/>
+                <w:lang w:val="es-ES"/>
+              </w:rPr>
+              <w:t>casos de prueba que, una vez ejecutados, se obtuvo el resultado planificado en un principio.</w:t>
             </w:r>
           </w:p>
         </w:tc>
@@ -5741,7 +4977,7 @@
                 <w:noProof/>
                 <w:lang w:val="es-ES"/>
               </w:rPr>
-              <w:t xml:space="preserve">Mediremos la cantidad de commits realizados </w:t>
+              <w:t xml:space="preserve">Mediremos el porcentaje de casos de pruebas </w:t>
             </w:r>
             <w:r>
               <w:rPr>
@@ -5757,7 +4993,7 @@
                 <w:noProof/>
                 <w:lang w:val="es-ES"/>
               </w:rPr>
-              <w:t xml:space="preserve"> por cada miembro del equipo.</w:t>
+              <w:t xml:space="preserve"> para definir si una historia de usuario cumplió con los criterios de hecho definidas.</w:t>
             </w:r>
           </w:p>
         </w:tc>
@@ -5766,7 +5002,6 @@
     <w:p>
       <w:pPr>
         <w:rPr>
-          <w:noProof/>
           <w:lang w:val="es-ES"/>
         </w:rPr>
       </w:pPr>
@@ -5774,76 +5009,363 @@
     <w:p>
       <w:pPr>
         <w:rPr>
-          <w:noProof/>
           <w:lang w:val="es-ES"/>
         </w:rPr>
       </w:pPr>
       <w:r>
         <w:rPr>
-          <w:noProof/>
           <w:lang w:val="es-ES"/>
         </w:rPr>
-        <w:t>Otra métrica que nos resulta representativa y por eso se decidi</w:t>
-      </w:r>
-      <w:r>
-        <w:rPr>
-          <w:noProof/>
+        <w:t>Otra de las métricas que tomaremos, es el porcentaje de casos de pruebas ejecutados con un resultado exitoso. A través de esta métrica, mediremos la cantidad de casos de prueba planificados para ejecutar que fueron ejecutados y obtuvieron el resultado que habíamos planificado en un principio. El porcentaje de casos de pruebas exitosos se tomar</w:t>
+      </w:r>
+      <w:r>
+        <w:rPr>
           <w:lang w:val="es-ES"/>
         </w:rPr>
-        <w:t>ó comenzar a medir,</w:t>
-      </w:r>
-      <w:r>
-        <w:rPr>
-          <w:noProof/>
+        <w:t>á por Sprint, esta métrica es una medida de la</w:t>
+      </w:r>
+      <w:r>
+        <w:rPr>
           <w:lang w:val="es-ES"/>
         </w:rPr>
-        <w:t xml:space="preserve"> es la cantidad de commits realizados. Esta medida la vemos c</w:t>
-      </w:r>
-      <w:r>
-        <w:rPr>
-          <w:noProof/>
+        <w:t xml:space="preserve"> calidad de software en ese sprint</w:t>
+      </w:r>
+      <w:r>
+        <w:rPr>
           <w:lang w:val="es-ES"/>
         </w:rPr>
-        <w:t>o</w:t>
-      </w:r>
-      <w:r>
-        <w:rPr>
-          <w:noProof/>
-          <w:lang w:val="es-ES"/>
-        </w:rPr>
-        <w:t xml:space="preserve">mo </w:t>
-      </w:r>
-      <w:r>
-        <w:rPr>
-          <w:noProof/>
-          <w:lang w:val="es-ES"/>
-        </w:rPr>
-        <w:t>algo que representa el trabajo,</w:t>
-      </w:r>
-      <w:r>
-        <w:rPr>
-          <w:noProof/>
-          <w:lang w:val="es-ES"/>
-        </w:rPr>
-        <w:t xml:space="preserve"> dedicación y desempeño destinado a la realización del producto y la gestión del proyecto. Por eso se consideró no sólo el repositorio del código sino el de la documentaci</w:t>
-      </w:r>
-      <w:r>
-        <w:rPr>
-          <w:noProof/>
-          <w:lang w:val="es-ES"/>
-        </w:rPr>
-        <w:t>ón, para ver la participación e intervención de cada integrante en las distintas partes que conforman la realización de todo este sistema.</w:t>
+        <w:t xml:space="preserve">. Nos ayuda principalmente para poder comprobar si las historias de usuario que tienen lugar en un sprint específico cumplen con los criterios de hecho que han sido definidos. </w:t>
       </w:r>
     </w:p>
     <w:p>
       <w:pPr>
         <w:rPr>
           <w:noProof/>
-          <w:lang w:val="es-AR"/>
-        </w:rPr>
-      </w:pPr>
-      <w:bookmarkStart w:id="6" w:name="_GoBack"/>
+          <w:lang w:val="es-ES"/>
+        </w:rPr>
+      </w:pPr>
+      <w:r>
+        <w:rPr>
+          <w:lang w:val="es-ES"/>
+        </w:rPr>
+        <w:t xml:space="preserve">Para que una historia de usuario se considere como </w:t>
+      </w:r>
+      <w:r>
+        <w:rPr>
+          <w:i/>
+          <w:lang w:val="es-ES"/>
+        </w:rPr>
+        <w:t>hecha</w:t>
+      </w:r>
+      <w:r>
+        <w:rPr>
+          <w:lang w:val="es-ES"/>
+        </w:rPr>
+        <w:t xml:space="preserve"> y pueda ser presentada ante el Product Owner, la misma debe cumplir los siguientes requisitos: a nivel de casos de prueba, el Testing de cada sprint se considerará completo y que pasó óptimamente cuando no haya presencia de errores</w:t>
+      </w:r>
+      <w:r>
+        <w:rPr>
+          <w:noProof/>
+          <w:lang w:val="es-ES"/>
+        </w:rPr>
+        <w:t xml:space="preserve"> de severidad mayor ni menor, es decir que todos los errores mayores y menores encontrados, fueron corregidos. Sólo se admite que el testing pasó, cuando estamos en presencia de errores cosméticos</w:t>
+      </w:r>
+      <w:r>
+        <w:rPr>
+          <w:noProof/>
+          <w:lang w:val="es-ES"/>
+        </w:rPr>
+        <w:t xml:space="preserve"> que deben ser corregidos para la siguiente iteración</w:t>
+      </w:r>
+      <w:r>
+        <w:rPr>
+          <w:noProof/>
+          <w:lang w:val="es-ES"/>
+        </w:rPr>
+        <w:t>.</w:t>
+      </w:r>
+    </w:p>
+    <w:p>
+      <w:pPr>
+        <w:rPr>
+          <w:noProof/>
+          <w:lang w:val="es-ES"/>
+        </w:rPr>
+      </w:pPr>
+    </w:p>
+    <w:p>
+      <w:pPr>
+        <w:pStyle w:val="Ttulo2"/>
+        <w:rPr>
+          <w:noProof/>
+          <w:lang w:val="es-ES"/>
+        </w:rPr>
+      </w:pPr>
+      <w:bookmarkStart w:id="6" w:name="_Toc418180129"/>
+      <w:r>
+        <w:rPr>
+          <w:noProof/>
+          <w:lang w:val="es-ES"/>
+        </w:rPr>
+        <w:t>Cantidad de Commits</w:t>
+      </w:r>
       <w:bookmarkEnd w:id="6"/>
+      <w:r>
+        <w:rPr>
+          <w:noProof/>
+          <w:lang w:val="es-ES"/>
+        </w:rPr>
+        <w:t xml:space="preserve"> </w:t>
+      </w:r>
+    </w:p>
+    <w:tbl>
+      <w:tblPr>
+        <w:tblStyle w:val="Tabladecuadrcula2-nfasis21"/>
+        <w:tblW w:w="0" w:type="auto"/>
+        <w:tblLook w:val="04A0" w:firstRow="1" w:lastRow="0" w:firstColumn="1" w:lastColumn="0" w:noHBand="0" w:noVBand="1"/>
+      </w:tblPr>
+      <w:tblGrid>
+        <w:gridCol w:w="3510"/>
+        <w:gridCol w:w="5529"/>
+      </w:tblGrid>
+      <w:tr>
+        <w:trPr>
+          <w:cnfStyle w:val="100000000000" w:firstRow="1" w:lastRow="0" w:firstColumn="0" w:lastColumn="0" w:oddVBand="0" w:evenVBand="0" w:oddHBand="0" w:evenHBand="0" w:firstRowFirstColumn="0" w:firstRowLastColumn="0" w:lastRowFirstColumn="0" w:lastRowLastColumn="0"/>
+        </w:trPr>
+        <w:tc>
+          <w:tcPr>
+            <w:cnfStyle w:val="001000000000" w:firstRow="0" w:lastRow="0" w:firstColumn="1" w:lastColumn="0" w:oddVBand="0" w:evenVBand="0" w:oddHBand="0" w:evenHBand="0" w:firstRowFirstColumn="0" w:firstRowLastColumn="0" w:lastRowFirstColumn="0" w:lastRowLastColumn="0"/>
+            <w:tcW w:w="3510" w:type="dxa"/>
+          </w:tcPr>
+          <w:p>
+            <w:pPr>
+              <w:rPr>
+                <w:noProof/>
+                <w:lang w:val="es-ES"/>
+              </w:rPr>
+            </w:pPr>
+            <w:r>
+              <w:rPr>
+                <w:noProof/>
+                <w:lang w:val="es-ES"/>
+              </w:rPr>
+              <w:t>Métrica: Cantidad de Commits</w:t>
+            </w:r>
+          </w:p>
+        </w:tc>
+        <w:tc>
+          <w:tcPr>
+            <w:tcW w:w="5529" w:type="dxa"/>
+          </w:tcPr>
+          <w:p>
+            <w:pPr>
+              <w:cnfStyle w:val="100000000000" w:firstRow="1" w:lastRow="0" w:firstColumn="0" w:lastColumn="0" w:oddVBand="0" w:evenVBand="0" w:oddHBand="0" w:evenHBand="0" w:firstRowFirstColumn="0" w:firstRowLastColumn="0" w:lastRowFirstColumn="0" w:lastRowLastColumn="0"/>
+              <w:rPr>
+                <w:noProof/>
+                <w:lang w:val="es-ES"/>
+              </w:rPr>
+            </w:pPr>
+          </w:p>
+        </w:tc>
+      </w:tr>
+      <w:tr>
+        <w:trPr>
+          <w:cnfStyle w:val="000000100000" w:firstRow="0" w:lastRow="0" w:firstColumn="0" w:lastColumn="0" w:oddVBand="0" w:evenVBand="0" w:oddHBand="1" w:evenHBand="0" w:firstRowFirstColumn="0" w:firstRowLastColumn="0" w:lastRowFirstColumn="0" w:lastRowLastColumn="0"/>
+        </w:trPr>
+        <w:tc>
+          <w:tcPr>
+            <w:cnfStyle w:val="001000000000" w:firstRow="0" w:lastRow="0" w:firstColumn="1" w:lastColumn="0" w:oddVBand="0" w:evenVBand="0" w:oddHBand="0" w:evenHBand="0" w:firstRowFirstColumn="0" w:firstRowLastColumn="0" w:lastRowFirstColumn="0" w:lastRowLastColumn="0"/>
+            <w:tcW w:w="3510" w:type="dxa"/>
+          </w:tcPr>
+          <w:p>
+            <w:pPr>
+              <w:rPr>
+                <w:b w:val="0"/>
+                <w:noProof/>
+                <w:lang w:val="es-ES"/>
+              </w:rPr>
+            </w:pPr>
+            <w:r>
+              <w:rPr>
+                <w:b w:val="0"/>
+                <w:noProof/>
+                <w:lang w:val="es-ES"/>
+              </w:rPr>
+              <w:t>¿Qué es?</w:t>
+            </w:r>
+          </w:p>
+        </w:tc>
+        <w:tc>
+          <w:tcPr>
+            <w:tcW w:w="5529" w:type="dxa"/>
+          </w:tcPr>
+          <w:p>
+            <w:pPr>
+              <w:cnfStyle w:val="000000100000" w:firstRow="0" w:lastRow="0" w:firstColumn="0" w:lastColumn="0" w:oddVBand="0" w:evenVBand="0" w:oddHBand="1" w:evenHBand="0" w:firstRowFirstColumn="0" w:firstRowLastColumn="0" w:lastRowFirstColumn="0" w:lastRowLastColumn="0"/>
+              <w:rPr>
+                <w:noProof/>
+                <w:lang w:val="es-ES"/>
+              </w:rPr>
+            </w:pPr>
+            <w:r>
+              <w:rPr>
+                <w:noProof/>
+                <w:lang w:val="es-ES"/>
+              </w:rPr>
+              <w:t>Cantidad de commits realizados p</w:t>
+            </w:r>
+            <w:r>
+              <w:rPr>
+                <w:noProof/>
+                <w:lang w:val="es-ES"/>
+              </w:rPr>
+              <w:t>or cada miembro del equipo por sprint. Se cuenta tanto en el repositorio de documentación como en el repositorio del código porque consideramos una medida representativa del esfuerzo asociado al trabajo de cada integrante.</w:t>
+            </w:r>
+          </w:p>
+        </w:tc>
+      </w:tr>
+      <w:tr>
+        <w:tc>
+          <w:tcPr>
+            <w:cnfStyle w:val="001000000000" w:firstRow="0" w:lastRow="0" w:firstColumn="1" w:lastColumn="0" w:oddVBand="0" w:evenVBand="0" w:oddHBand="0" w:evenHBand="0" w:firstRowFirstColumn="0" w:firstRowLastColumn="0" w:lastRowFirstColumn="0" w:lastRowLastColumn="0"/>
+            <w:tcW w:w="3510" w:type="dxa"/>
+          </w:tcPr>
+          <w:p>
+            <w:pPr>
+              <w:rPr>
+                <w:b w:val="0"/>
+                <w:noProof/>
+                <w:lang w:val="es-ES"/>
+              </w:rPr>
+            </w:pPr>
+            <w:r>
+              <w:rPr>
+                <w:b w:val="0"/>
+                <w:noProof/>
+                <w:lang w:val="es-ES"/>
+              </w:rPr>
+              <w:t>¿Cada cuánto se medirá?</w:t>
+            </w:r>
+          </w:p>
+        </w:tc>
+        <w:tc>
+          <w:tcPr>
+            <w:tcW w:w="5529" w:type="dxa"/>
+          </w:tcPr>
+          <w:p>
+            <w:pPr>
+              <w:cnfStyle w:val="000000000000" w:firstRow="0" w:lastRow="0" w:firstColumn="0" w:lastColumn="0" w:oddVBand="0" w:evenVBand="0" w:oddHBand="0" w:evenHBand="0" w:firstRowFirstColumn="0" w:firstRowLastColumn="0" w:lastRowFirstColumn="0" w:lastRowLastColumn="0"/>
+              <w:rPr>
+                <w:noProof/>
+                <w:lang w:val="es-ES"/>
+              </w:rPr>
+            </w:pPr>
+            <w:r>
+              <w:rPr>
+                <w:noProof/>
+                <w:lang w:val="es-ES"/>
+              </w:rPr>
+              <w:t xml:space="preserve">Mediremos la cantidad de commits realizados </w:t>
+            </w:r>
+            <w:r>
+              <w:rPr>
+                <w:b/>
+                <w:i/>
+                <w:noProof/>
+                <w:lang w:val="es-ES"/>
+              </w:rPr>
+              <w:t>por Sprint</w:t>
+            </w:r>
+            <w:r>
+              <w:rPr>
+                <w:noProof/>
+                <w:lang w:val="es-ES"/>
+              </w:rPr>
+              <w:t xml:space="preserve"> por cada miembro del equipo.</w:t>
+            </w:r>
+          </w:p>
+        </w:tc>
+      </w:tr>
+    </w:tbl>
+    <w:p>
+      <w:pPr>
+        <w:rPr>
+          <w:noProof/>
+          <w:lang w:val="es-ES"/>
+        </w:rPr>
+      </w:pPr>
+    </w:p>
+    <w:p>
+      <w:pPr>
+        <w:rPr>
+          <w:noProof/>
+          <w:lang w:val="es-ES"/>
+        </w:rPr>
+      </w:pPr>
+      <w:r>
+        <w:rPr>
+          <w:noProof/>
+          <w:lang w:val="es-ES"/>
+        </w:rPr>
+        <w:t>Otra métrica que nos resulta representativa y por eso se decidi</w:t>
+      </w:r>
+      <w:r>
+        <w:rPr>
+          <w:noProof/>
+          <w:lang w:val="es-ES"/>
+        </w:rPr>
+        <w:t>ó comenzar a medir,</w:t>
+      </w:r>
+      <w:r>
+        <w:rPr>
+          <w:noProof/>
+          <w:lang w:val="es-ES"/>
+        </w:rPr>
+        <w:t xml:space="preserve"> es la cantidad de commits realizados. Esta medida la vemos c</w:t>
+      </w:r>
+      <w:r>
+        <w:rPr>
+          <w:noProof/>
+          <w:lang w:val="es-ES"/>
+        </w:rPr>
+        <w:t>o</w:t>
+      </w:r>
+      <w:r>
+        <w:rPr>
+          <w:noProof/>
+          <w:lang w:val="es-ES"/>
+        </w:rPr>
+        <w:t xml:space="preserve">mo </w:t>
+      </w:r>
+      <w:r>
+        <w:rPr>
+          <w:noProof/>
+          <w:lang w:val="es-ES"/>
+        </w:rPr>
+        <w:t>algo que representa el trabajo,</w:t>
+      </w:r>
+      <w:r>
+        <w:rPr>
+          <w:noProof/>
+          <w:lang w:val="es-ES"/>
+        </w:rPr>
+        <w:t xml:space="preserve"> dedicación y desempeño destinado a la realización del producto y la gestión del proyecto. Por eso se consideró no sólo el repositorio del código sino el de la documentaci</w:t>
+      </w:r>
+      <w:r>
+        <w:rPr>
+          <w:noProof/>
+          <w:lang w:val="es-ES"/>
+        </w:rPr>
+        <w:t>ón, para ver la participación e intervención de cada integrante en las distintas partes que conforman la realización de todo este sistema.</w:t>
+      </w:r>
+    </w:p>
+    <w:p>
+      <w:pPr>
+        <w:rPr>
+          <w:noProof/>
+          <w:lang w:val="es-AR"/>
+        </w:rPr>
+      </w:pPr>
       <w:r>
         <w:rPr>
           <w:noProof/>
@@ -6452,27 +5974,7 @@
               <w:szCs w:val="18"/>
               <w:lang w:val="es-AR"/>
             </w:rPr>
-            <w:t xml:space="preserve">Autores: </w:t>
-          </w:r>
-          <w:proofErr w:type="spellStart"/>
-          <w:r>
-            <w:rPr>
-              <w:color w:val="808080" w:themeColor="background1" w:themeShade="80"/>
-              <w:sz w:val="18"/>
-              <w:szCs w:val="18"/>
-              <w:lang w:val="es-AR"/>
-            </w:rPr>
-            <w:t>Allemand</w:t>
-          </w:r>
-          <w:proofErr w:type="spellEnd"/>
-          <w:r>
-            <w:rPr>
-              <w:color w:val="808080" w:themeColor="background1" w:themeShade="80"/>
-              <w:sz w:val="18"/>
-              <w:szCs w:val="18"/>
-              <w:lang w:val="es-AR"/>
-            </w:rPr>
-            <w:t xml:space="preserve"> Facundo, Herrera Antonio, Pedrosa Paula, Rojas Florencia</w:t>
+            <w:t>Autores: Allemand Facundo, Herrera Antonio, Pedrosa Paula, Rojas Florencia</w:t>
           </w:r>
         </w:p>
         <w:p>
@@ -6541,7 +6043,7 @@
               <w:szCs w:val="18"/>
               <w:lang w:val="es-ES"/>
             </w:rPr>
-            <w:t>5</w:t>
+            <w:t>2</w:t>
           </w:r>
           <w:r>
             <w:rPr>
@@ -7242,17 +6744,7 @@
                                 <w:szCs w:val="18"/>
                                 <w:lang w:val="es-AR"/>
                               </w:rPr>
-                              <w:t xml:space="preserve">Que </w:t>
-                            </w:r>
-                            <w:proofErr w:type="gramStart"/>
-                            <w:r>
-                              <w:rPr>
-                                <w:color w:val="FFFFFF" w:themeColor="background1"/>
-                                <w:sz w:val="20"/>
-                                <w:szCs w:val="18"/>
-                                <w:lang w:val="es-AR"/>
-                              </w:rPr>
-                              <w:t>Golazo</w:t>
+                              <w:t>Que Golazo</w:t>
                             </w:r>
                             <w:r>
                               <w:rPr>
@@ -7271,17 +6763,7 @@
                                 <w:szCs w:val="18"/>
                                 <w:lang w:val="es-AR"/>
                               </w:rPr>
-                              <w:t xml:space="preserve"> |</w:t>
-                            </w:r>
-                            <w:proofErr w:type="gramEnd"/>
-                            <w:r>
-                              <w:rPr>
-                                <w:color w:val="FFFFFF" w:themeColor="background1"/>
-                                <w:sz w:val="20"/>
-                                <w:szCs w:val="18"/>
-                                <w:lang w:val="es-AR"/>
-                              </w:rPr>
-                              <w:t xml:space="preserve"> Sistema de Gestión de Campeonatos de Fútbol</w:t>
+                              <w:t xml:space="preserve"> | Sistema de Gestión de Campeonatos de Fútbol</w:t>
                             </w:r>
                             <w:r>
                               <w:rPr>
@@ -7419,17 +6901,7 @@
                           <w:szCs w:val="18"/>
                           <w:lang w:val="es-AR"/>
                         </w:rPr>
-                        <w:t xml:space="preserve">Que </w:t>
-                      </w:r>
-                      <w:proofErr w:type="gramStart"/>
-                      <w:r>
-                        <w:rPr>
-                          <w:color w:val="FFFFFF" w:themeColor="background1"/>
-                          <w:sz w:val="20"/>
-                          <w:szCs w:val="18"/>
-                          <w:lang w:val="es-AR"/>
-                        </w:rPr>
-                        <w:t>Golazo</w:t>
+                        <w:t>Que Golazo</w:t>
                       </w:r>
                       <w:r>
                         <w:rPr>
@@ -7448,17 +6920,7 @@
                           <w:szCs w:val="18"/>
                           <w:lang w:val="es-AR"/>
                         </w:rPr>
-                        <w:t xml:space="preserve"> |</w:t>
-                      </w:r>
-                      <w:proofErr w:type="gramEnd"/>
-                      <w:r>
-                        <w:rPr>
-                          <w:color w:val="FFFFFF" w:themeColor="background1"/>
-                          <w:sz w:val="20"/>
-                          <w:szCs w:val="18"/>
-                          <w:lang w:val="es-AR"/>
-                        </w:rPr>
-                        <w:t xml:space="preserve"> Sistema de Gestión de Campeonatos de Fútbol</w:t>
+                        <w:t xml:space="preserve"> | Sistema de Gestión de Campeonatos de Fútbol</w:t>
                       </w:r>
                       <w:r>
                         <w:rPr>
@@ -9066,6 +8528,7 @@
   <w:style w:type="character" w:default="1" w:styleId="Fuentedeprrafopredeter">
     <w:name w:val="Default Paragraph Font"/>
     <w:uiPriority w:val="1"/>
+    <w:semiHidden/>
     <w:unhideWhenUsed/>
   </w:style>
   <w:style w:type="table" w:default="1" w:styleId="Tablanormal">
@@ -10553,7 +10016,7 @@
 </file>
 
 <file path=customXml/itemProps3.xml><?xml version="1.0" encoding="utf-8"?>
-<ds:datastoreItem xmlns:ds="http://schemas.openxmlformats.org/officeDocument/2006/customXml" ds:itemID="{4A59D2A5-1497-4A60-8E74-9D19E1333F8C}">
+<ds:datastoreItem xmlns:ds="http://schemas.openxmlformats.org/officeDocument/2006/customXml" ds:itemID="{EE12E900-426C-4D26-9DBF-920A40000D32}">
   <ds:schemaRefs>
     <ds:schemaRef ds:uri="http://schemas.openxmlformats.org/officeDocument/2006/bibliography"/>
   </ds:schemaRefs>

</xml_diff>